<commit_message>
updated with new topic
</commit_message>
<xml_diff>
--- a/pythonnotes.docx
+++ b/pythonnotes.docx
@@ -26403,23 +26403,7 @@
           <w:sz w:val="24"/>
           <w:szCs w:val="24"/>
         </w:rPr>
-        <w:t>["Mysuru"</w:t>
-      </w:r>
-      <w:r>
-        <w:rPr>
-          <w:rFonts w:ascii="Times New Roman" w:hAnsi="Times New Roman" w:cs="Times New Roman"/>
-          <w:sz w:val="24"/>
-          <w:szCs w:val="24"/>
-        </w:rPr>
-        <w:t>]) #</w:t>
-      </w:r>
-      <w:r>
-        <w:rPr>
-          <w:rFonts w:ascii="Times New Roman" w:hAnsi="Times New Roman" w:cs="Times New Roman"/>
-          <w:sz w:val="24"/>
-          <w:szCs w:val="24"/>
-        </w:rPr>
-        <w:t xml:space="preserve"> Output: Mysore Pak</w:t>
+        <w:t>["Mysuru"]) # Output: Mysore Pak</w:t>
       </w:r>
     </w:p>
     <w:p>
@@ -26479,18 +26463,8 @@
           <w:sz w:val="24"/>
           <w:szCs w:val="24"/>
         </w:rPr>
-        <w:t xml:space="preserve"> method to access values, which is safer because it doesn’t throw an error if the key doesn’t </w:t>
-      </w:r>
-      <w:proofErr w:type="spellStart"/>
-      <w:r>
-        <w:rPr>
-          <w:rFonts w:ascii="Times New Roman" w:hAnsi="Times New Roman" w:cs="Times New Roman"/>
-          <w:sz w:val="24"/>
-          <w:szCs w:val="24"/>
-        </w:rPr>
-        <w:t>exist.</w:t>
-      </w:r>
-      <w:proofErr w:type="spellEnd"/>
+        <w:t xml:space="preserve"> method to access values, which is safer because it doesn’t throw an error if the key doesn’t exist.</w:t>
+      </w:r>
     </w:p>
     <w:p>
       <w:pPr>
@@ -27293,18 +27267,8 @@
           <w:sz w:val="24"/>
           <w:szCs w:val="24"/>
         </w:rPr>
-        <w:t xml:space="preserve"> Returns all the keys in the </w:t>
-      </w:r>
-      <w:proofErr w:type="spellStart"/>
-      <w:r>
-        <w:rPr>
-          <w:rFonts w:ascii="Times New Roman" w:hAnsi="Times New Roman" w:cs="Times New Roman"/>
-          <w:sz w:val="24"/>
-          <w:szCs w:val="24"/>
-        </w:rPr>
-        <w:t>dictionary.</w:t>
-      </w:r>
-      <w:proofErr w:type="spellEnd"/>
+        <w:t xml:space="preserve"> Returns all the keys in the dictionary.</w:t>
+      </w:r>
     </w:p>
     <w:p>
       <w:pPr>
@@ -27465,18 +27429,8 @@
           <w:sz w:val="24"/>
           <w:szCs w:val="24"/>
         </w:rPr>
-        <w:t xml:space="preserve"> Returns all the values in the </w:t>
-      </w:r>
-      <w:proofErr w:type="spellStart"/>
-      <w:r>
-        <w:rPr>
-          <w:rFonts w:ascii="Times New Roman" w:hAnsi="Times New Roman" w:cs="Times New Roman"/>
-          <w:sz w:val="24"/>
-          <w:szCs w:val="24"/>
-        </w:rPr>
-        <w:t>dictionary.</w:t>
-      </w:r>
-      <w:proofErr w:type="spellEnd"/>
+        <w:t xml:space="preserve"> Returns all the values in the dictionary.</w:t>
+      </w:r>
     </w:p>
     <w:p>
       <w:pPr>
@@ -27619,18 +27573,8 @@
           <w:sz w:val="24"/>
           <w:szCs w:val="24"/>
         </w:rPr>
-        <w:t xml:space="preserve"> Returns key-value pairs as </w:t>
-      </w:r>
-      <w:proofErr w:type="spellStart"/>
-      <w:r>
-        <w:rPr>
-          <w:rFonts w:ascii="Times New Roman" w:hAnsi="Times New Roman" w:cs="Times New Roman"/>
-          <w:sz w:val="24"/>
-          <w:szCs w:val="24"/>
-        </w:rPr>
-        <w:t>tuples.</w:t>
-      </w:r>
-      <w:proofErr w:type="spellEnd"/>
+        <w:t xml:space="preserve"> Returns key-value pairs as tuples.</w:t>
+      </w:r>
     </w:p>
     <w:p>
       <w:pPr>
@@ -28098,17 +28042,7 @@
           <w:sz w:val="24"/>
           <w:szCs w:val="24"/>
         </w:rPr>
-        <w:t>key in dictionary</w:t>
-      </w:r>
-      <w:r>
-        <w:rPr>
-          <w:rFonts w:ascii="Times New Roman" w:hAnsi="Times New Roman" w:cs="Times New Roman"/>
-          <w:b/>
-          <w:bCs/>
-          <w:sz w:val="24"/>
-          <w:szCs w:val="24"/>
-        </w:rPr>
-        <w:t xml:space="preserve">: </w:t>
+        <w:t xml:space="preserve">key in dictionary: </w:t>
       </w:r>
       <w:r>
         <w:rPr>
@@ -28293,7 +28227,16 @@
           <w:sz w:val="24"/>
           <w:szCs w:val="24"/>
         </w:rPr>
-        <w:t> module is used to create a dictionary with a default value for all new keys.</w:t>
+        <w:t xml:space="preserve"> module is used to create a dictionary with a default value for all new </w:t>
+      </w:r>
+      <w:proofErr w:type="gramStart"/>
+      <w:r>
+        <w:rPr>
+          <w:rFonts w:ascii="Times New Roman" w:hAnsi="Times New Roman" w:cs="Times New Roman"/>
+          <w:sz w:val="24"/>
+          <w:szCs w:val="24"/>
+        </w:rPr>
+        <w:t>keys.</w:t>
       </w:r>
       <w:r>
         <w:rPr>
@@ -28303,6 +28246,7 @@
         </w:rPr>
         <w:t>(</w:t>
       </w:r>
+      <w:proofErr w:type="gramEnd"/>
       <w:r>
         <w:rPr>
           <w:rFonts w:ascii="Consolas" w:hAnsi="Consolas"/>
@@ -28311,6 +28255,7 @@
         <w:t xml:space="preserve"> </w:t>
       </w:r>
       <w:proofErr w:type="spellStart"/>
+      <w:proofErr w:type="gramStart"/>
       <w:r>
         <w:rPr>
           <w:rFonts w:ascii="Times New Roman" w:hAnsi="Times New Roman" w:cs="Times New Roman"/>
@@ -28320,6 +28265,7 @@
         <w:t>collections.defaultdict</w:t>
       </w:r>
       <w:proofErr w:type="spellEnd"/>
+      <w:proofErr w:type="gramEnd"/>
       <w:r>
         <w:rPr>
           <w:rFonts w:ascii="Times New Roman" w:hAnsi="Times New Roman" w:cs="Times New Roman"/>
@@ -28675,72 +28621,3884 @@
         <w:jc w:val="both"/>
         <w:rPr>
           <w:rFonts w:ascii="Times New Roman" w:hAnsi="Times New Roman" w:cs="Times New Roman"/>
-          <w:sz w:val="24"/>
-          <w:szCs w:val="24"/>
-        </w:rPr>
-      </w:pPr>
-    </w:p>
-    <w:p>
-      <w:pPr>
-        <w:pStyle w:val="ListParagraph"/>
-        <w:spacing w:line="360" w:lineRule="auto"/>
-        <w:ind w:left="851"/>
-        <w:jc w:val="both"/>
-        <w:rPr>
-          <w:rFonts w:ascii="Times New Roman" w:hAnsi="Times New Roman" w:cs="Times New Roman"/>
-          <w:sz w:val="24"/>
-          <w:szCs w:val="24"/>
-        </w:rPr>
-      </w:pPr>
-    </w:p>
-    <w:p>
-      <w:pPr>
-        <w:spacing w:line="360" w:lineRule="auto"/>
-        <w:ind w:left="851"/>
-        <w:jc w:val="both"/>
-        <w:rPr>
-          <w:rFonts w:ascii="Times New Roman" w:hAnsi="Times New Roman" w:cs="Times New Roman"/>
-          <w:sz w:val="24"/>
-          <w:szCs w:val="24"/>
-        </w:rPr>
-      </w:pPr>
-    </w:p>
-    <w:p>
-      <w:pPr>
-        <w:spacing w:line="360" w:lineRule="auto"/>
-        <w:ind w:left="851"/>
-        <w:jc w:val="both"/>
-        <w:rPr>
-          <w:rFonts w:ascii="Times New Roman" w:hAnsi="Times New Roman" w:cs="Times New Roman"/>
-          <w:sz w:val="24"/>
-          <w:szCs w:val="24"/>
-          <w:lang w:val="en-US"/>
-        </w:rPr>
-      </w:pPr>
-    </w:p>
-    <w:p>
-      <w:pPr>
-        <w:spacing w:line="360" w:lineRule="auto"/>
-        <w:ind w:left="851"/>
-        <w:jc w:val="both"/>
-        <w:rPr>
-          <w:rFonts w:ascii="Times New Roman" w:hAnsi="Times New Roman" w:cs="Times New Roman"/>
-          <w:sz w:val="24"/>
-          <w:szCs w:val="24"/>
-          <w:lang w:val="en-US"/>
-        </w:rPr>
-      </w:pPr>
-    </w:p>
-    <w:p>
-      <w:pPr>
-        <w:spacing w:line="360" w:lineRule="auto"/>
-        <w:ind w:left="851"/>
-        <w:jc w:val="both"/>
-        <w:rPr>
-          <w:rFonts w:ascii="Times New Roman" w:hAnsi="Times New Roman" w:cs="Times New Roman"/>
-          <w:sz w:val="24"/>
-          <w:szCs w:val="24"/>
-          <w:lang w:val="en-US"/>
+          <w:b/>
+          <w:bCs/>
+          <w:sz w:val="28"/>
+          <w:szCs w:val="28"/>
+        </w:rPr>
+      </w:pPr>
+      <w:r>
+        <w:rPr>
+          <w:rFonts w:ascii="Times New Roman" w:hAnsi="Times New Roman" w:cs="Times New Roman"/>
+          <w:b/>
+          <w:bCs/>
+          <w:sz w:val="28"/>
+          <w:szCs w:val="28"/>
+        </w:rPr>
+        <w:t xml:space="preserve">Conditional Statements in Python: if, </w:t>
+      </w:r>
+      <w:proofErr w:type="spellStart"/>
+      <w:r>
+        <w:rPr>
+          <w:rFonts w:ascii="Times New Roman" w:hAnsi="Times New Roman" w:cs="Times New Roman"/>
+          <w:b/>
+          <w:bCs/>
+          <w:sz w:val="28"/>
+          <w:szCs w:val="28"/>
+        </w:rPr>
+        <w:t>elif</w:t>
+      </w:r>
+      <w:proofErr w:type="spellEnd"/>
+      <w:r>
+        <w:rPr>
+          <w:rFonts w:ascii="Times New Roman" w:hAnsi="Times New Roman" w:cs="Times New Roman"/>
+          <w:b/>
+          <w:bCs/>
+          <w:sz w:val="28"/>
+          <w:szCs w:val="28"/>
+        </w:rPr>
+        <w:t>, and else</w:t>
+      </w:r>
+    </w:p>
+    <w:p>
+      <w:pPr>
+        <w:spacing w:line="360" w:lineRule="auto"/>
+        <w:jc w:val="both"/>
+        <w:rPr>
+          <w:rFonts w:ascii="Times New Roman" w:hAnsi="Times New Roman" w:cs="Times New Roman"/>
+          <w:sz w:val="24"/>
+          <w:szCs w:val="24"/>
+        </w:rPr>
+      </w:pPr>
+      <w:r>
+        <w:rPr>
+          <w:rFonts w:ascii="Times New Roman" w:hAnsi="Times New Roman" w:cs="Times New Roman"/>
+          <w:sz w:val="24"/>
+          <w:szCs w:val="24"/>
+        </w:rPr>
+        <w:t xml:space="preserve">In programming, conditional statements are used to perform different actions based on different conditions. Python uses if, </w:t>
+      </w:r>
+      <w:proofErr w:type="spellStart"/>
+      <w:r>
+        <w:rPr>
+          <w:rFonts w:ascii="Times New Roman" w:hAnsi="Times New Roman" w:cs="Times New Roman"/>
+          <w:sz w:val="24"/>
+          <w:szCs w:val="24"/>
+        </w:rPr>
+        <w:t>elif</w:t>
+      </w:r>
+      <w:proofErr w:type="spellEnd"/>
+      <w:r>
+        <w:rPr>
+          <w:rFonts w:ascii="Times New Roman" w:hAnsi="Times New Roman" w:cs="Times New Roman"/>
+          <w:sz w:val="24"/>
+          <w:szCs w:val="24"/>
+        </w:rPr>
+        <w:t>, and else statements to allow your program to make decisions.</w:t>
+      </w:r>
+    </w:p>
+    <w:p>
+      <w:pPr>
+        <w:spacing w:line="360" w:lineRule="auto"/>
+        <w:jc w:val="both"/>
+        <w:rPr>
+          <w:rFonts w:ascii="Times New Roman" w:hAnsi="Times New Roman" w:cs="Times New Roman"/>
+          <w:b/>
+          <w:bCs/>
+          <w:sz w:val="24"/>
+          <w:szCs w:val="24"/>
+        </w:rPr>
+      </w:pPr>
+      <w:r>
+        <w:rPr>
+          <w:rFonts w:ascii="Times New Roman" w:hAnsi="Times New Roman" w:cs="Times New Roman"/>
+          <w:b/>
+          <w:bCs/>
+          <w:sz w:val="24"/>
+          <w:szCs w:val="24"/>
+        </w:rPr>
+        <w:t>1. The if Statement</w:t>
+      </w:r>
+    </w:p>
+    <w:p>
+      <w:pPr>
+        <w:spacing w:line="360" w:lineRule="auto"/>
+        <w:jc w:val="both"/>
+        <w:rPr>
+          <w:rFonts w:ascii="Times New Roman" w:hAnsi="Times New Roman" w:cs="Times New Roman"/>
+          <w:sz w:val="24"/>
+          <w:szCs w:val="24"/>
+        </w:rPr>
+      </w:pPr>
+      <w:r>
+        <w:rPr>
+          <w:rFonts w:ascii="Times New Roman" w:hAnsi="Times New Roman" w:cs="Times New Roman"/>
+          <w:sz w:val="24"/>
+          <w:szCs w:val="24"/>
+        </w:rPr>
+        <w:t>The if statement is used to test a condition. If the condition is True, the block of code under the if statement is executed.</w:t>
+      </w:r>
+    </w:p>
+    <w:p>
+      <w:pPr>
+        <w:spacing w:line="360" w:lineRule="auto"/>
+        <w:jc w:val="both"/>
+        <w:rPr>
+          <w:rFonts w:ascii="Times New Roman" w:hAnsi="Times New Roman" w:cs="Times New Roman"/>
+          <w:sz w:val="24"/>
+          <w:szCs w:val="24"/>
+        </w:rPr>
+      </w:pPr>
+      <w:r>
+        <w:rPr>
+          <w:rFonts w:ascii="Times New Roman" w:hAnsi="Times New Roman" w:cs="Times New Roman"/>
+          <w:sz w:val="24"/>
+          <w:szCs w:val="24"/>
+        </w:rPr>
+        <w:t>Syntax:</w:t>
+      </w:r>
+    </w:p>
+    <w:p>
+      <w:pPr>
+        <w:spacing w:line="360" w:lineRule="auto"/>
+        <w:jc w:val="both"/>
+        <w:rPr>
+          <w:rFonts w:ascii="Times New Roman" w:hAnsi="Times New Roman" w:cs="Times New Roman"/>
+          <w:b/>
+          <w:bCs/>
+          <w:sz w:val="24"/>
+          <w:szCs w:val="24"/>
+        </w:rPr>
+      </w:pPr>
+      <w:r>
+        <w:rPr>
+          <w:rFonts w:ascii="Times New Roman" w:hAnsi="Times New Roman" w:cs="Times New Roman"/>
+          <w:b/>
+          <w:bCs/>
+          <w:sz w:val="24"/>
+          <w:szCs w:val="24"/>
+        </w:rPr>
+        <w:t>if condition:</w:t>
+      </w:r>
+    </w:p>
+    <w:p>
+      <w:pPr>
+        <w:spacing w:line="360" w:lineRule="auto"/>
+        <w:jc w:val="both"/>
+        <w:rPr>
+          <w:rFonts w:ascii="Times New Roman" w:hAnsi="Times New Roman" w:cs="Times New Roman"/>
+          <w:b/>
+          <w:bCs/>
+          <w:sz w:val="24"/>
+          <w:szCs w:val="24"/>
+        </w:rPr>
+      </w:pPr>
+      <w:r>
+        <w:rPr>
+          <w:rFonts w:ascii="Times New Roman" w:hAnsi="Times New Roman" w:cs="Times New Roman"/>
+          <w:b/>
+          <w:bCs/>
+          <w:sz w:val="24"/>
+          <w:szCs w:val="24"/>
+        </w:rPr>
+        <w:t xml:space="preserve">    # Code block to execute if the condition is True</w:t>
+      </w:r>
+    </w:p>
+    <w:p>
+      <w:pPr>
+        <w:spacing w:line="360" w:lineRule="auto"/>
+        <w:jc w:val="both"/>
+        <w:rPr>
+          <w:rFonts w:ascii="Times New Roman" w:hAnsi="Times New Roman" w:cs="Times New Roman"/>
+          <w:sz w:val="24"/>
+          <w:szCs w:val="24"/>
+        </w:rPr>
+      </w:pPr>
+      <w:r>
+        <w:rPr>
+          <w:rFonts w:ascii="Times New Roman" w:hAnsi="Times New Roman" w:cs="Times New Roman"/>
+          <w:sz w:val="24"/>
+          <w:szCs w:val="24"/>
+        </w:rPr>
+        <w:t>Example:</w:t>
+      </w:r>
+    </w:p>
+    <w:p>
+      <w:pPr>
+        <w:spacing w:line="360" w:lineRule="auto"/>
+        <w:jc w:val="both"/>
+        <w:rPr>
+          <w:rFonts w:ascii="Times New Roman" w:hAnsi="Times New Roman" w:cs="Times New Roman"/>
+          <w:sz w:val="24"/>
+          <w:szCs w:val="24"/>
+        </w:rPr>
+      </w:pPr>
+      <w:r>
+        <w:rPr>
+          <w:rFonts w:ascii="Times New Roman" w:hAnsi="Times New Roman" w:cs="Times New Roman"/>
+          <w:sz w:val="24"/>
+          <w:szCs w:val="24"/>
+        </w:rPr>
+        <w:t>Let's say you want to check if it's time for dinner (assuming dinner time is 8 PM).</w:t>
+      </w:r>
+    </w:p>
+    <w:p>
+      <w:pPr>
+        <w:spacing w:line="360" w:lineRule="auto"/>
+        <w:jc w:val="both"/>
+        <w:rPr>
+          <w:rFonts w:ascii="Times New Roman" w:hAnsi="Times New Roman" w:cs="Times New Roman"/>
+          <w:sz w:val="24"/>
+          <w:szCs w:val="24"/>
+        </w:rPr>
+      </w:pPr>
+      <w:r>
+        <w:rPr>
+          <w:rFonts w:ascii="Times New Roman" w:hAnsi="Times New Roman" w:cs="Times New Roman"/>
+          <w:sz w:val="24"/>
+          <w:szCs w:val="24"/>
+        </w:rPr>
+        <w:t xml:space="preserve">time = </w:t>
+      </w:r>
+      <w:proofErr w:type="gramStart"/>
+      <w:r>
+        <w:rPr>
+          <w:rFonts w:ascii="Times New Roman" w:hAnsi="Times New Roman" w:cs="Times New Roman"/>
+          <w:sz w:val="24"/>
+          <w:szCs w:val="24"/>
+        </w:rPr>
+        <w:t>20  #</w:t>
+      </w:r>
+      <w:proofErr w:type="gramEnd"/>
+      <w:r>
+        <w:rPr>
+          <w:rFonts w:ascii="Times New Roman" w:hAnsi="Times New Roman" w:cs="Times New Roman"/>
+          <w:sz w:val="24"/>
+          <w:szCs w:val="24"/>
+        </w:rPr>
+        <w:t xml:space="preserve"> 20 represents 8 PM in 24-hour format</w:t>
+      </w:r>
+    </w:p>
+    <w:p>
+      <w:pPr>
+        <w:spacing w:line="360" w:lineRule="auto"/>
+        <w:jc w:val="both"/>
+        <w:rPr>
+          <w:rFonts w:ascii="Times New Roman" w:hAnsi="Times New Roman" w:cs="Times New Roman"/>
+          <w:sz w:val="24"/>
+          <w:szCs w:val="24"/>
+        </w:rPr>
+      </w:pPr>
+      <w:r>
+        <w:rPr>
+          <w:rFonts w:ascii="Times New Roman" w:hAnsi="Times New Roman" w:cs="Times New Roman"/>
+          <w:sz w:val="24"/>
+          <w:szCs w:val="24"/>
+        </w:rPr>
+        <w:t>if time == 20:</w:t>
+      </w:r>
+    </w:p>
+    <w:p>
+      <w:pPr>
+        <w:spacing w:line="360" w:lineRule="auto"/>
+        <w:jc w:val="both"/>
+        <w:rPr>
+          <w:rFonts w:ascii="Times New Roman" w:hAnsi="Times New Roman" w:cs="Times New Roman"/>
+          <w:sz w:val="24"/>
+          <w:szCs w:val="24"/>
+        </w:rPr>
+      </w:pPr>
+      <w:r>
+        <w:rPr>
+          <w:rFonts w:ascii="Times New Roman" w:hAnsi="Times New Roman" w:cs="Times New Roman"/>
+          <w:sz w:val="24"/>
+          <w:szCs w:val="24"/>
+        </w:rPr>
+        <w:t xml:space="preserve">    </w:t>
+      </w:r>
+      <w:proofErr w:type="gramStart"/>
+      <w:r>
+        <w:rPr>
+          <w:rFonts w:ascii="Times New Roman" w:hAnsi="Times New Roman" w:cs="Times New Roman"/>
+          <w:sz w:val="24"/>
+          <w:szCs w:val="24"/>
+        </w:rPr>
+        <w:t>print(</w:t>
+      </w:r>
+      <w:proofErr w:type="gramEnd"/>
+      <w:r>
+        <w:rPr>
+          <w:rFonts w:ascii="Times New Roman" w:hAnsi="Times New Roman" w:cs="Times New Roman"/>
+          <w:sz w:val="24"/>
+          <w:szCs w:val="24"/>
+        </w:rPr>
+        <w:t>"It's time for dinner!")</w:t>
+      </w:r>
+    </w:p>
+    <w:p>
+      <w:pPr>
+        <w:spacing w:line="360" w:lineRule="auto"/>
+        <w:jc w:val="both"/>
+        <w:rPr>
+          <w:rFonts w:ascii="Times New Roman" w:hAnsi="Times New Roman" w:cs="Times New Roman"/>
+          <w:sz w:val="24"/>
+          <w:szCs w:val="24"/>
+        </w:rPr>
+      </w:pPr>
+      <w:r>
+        <w:rPr>
+          <w:rFonts w:ascii="Times New Roman" w:hAnsi="Times New Roman" w:cs="Times New Roman"/>
+          <w:sz w:val="24"/>
+          <w:szCs w:val="24"/>
+        </w:rPr>
+        <w:t>Here, the program checks if the variable time is equal to 20 (8 PM). If it's 20, the message "It's time for dinner!" is printed.</w:t>
+      </w:r>
+    </w:p>
+    <w:p>
+      <w:pPr>
+        <w:spacing w:line="360" w:lineRule="auto"/>
+        <w:jc w:val="both"/>
+        <w:rPr>
+          <w:rFonts w:ascii="Times New Roman" w:hAnsi="Times New Roman" w:cs="Times New Roman"/>
+          <w:b/>
+          <w:bCs/>
+          <w:sz w:val="24"/>
+          <w:szCs w:val="24"/>
+        </w:rPr>
+      </w:pPr>
+      <w:r>
+        <w:rPr>
+          <w:rFonts w:ascii="Times New Roman" w:hAnsi="Times New Roman" w:cs="Times New Roman"/>
+          <w:b/>
+          <w:bCs/>
+          <w:sz w:val="24"/>
+          <w:szCs w:val="24"/>
+        </w:rPr>
+        <w:t>2. The else Statement</w:t>
+      </w:r>
+    </w:p>
+    <w:p>
+      <w:pPr>
+        <w:spacing w:line="360" w:lineRule="auto"/>
+        <w:jc w:val="both"/>
+        <w:rPr>
+          <w:rFonts w:ascii="Times New Roman" w:hAnsi="Times New Roman" w:cs="Times New Roman"/>
+          <w:sz w:val="24"/>
+          <w:szCs w:val="24"/>
+        </w:rPr>
+      </w:pPr>
+      <w:r>
+        <w:rPr>
+          <w:rFonts w:ascii="Times New Roman" w:hAnsi="Times New Roman" w:cs="Times New Roman"/>
+          <w:sz w:val="24"/>
+          <w:szCs w:val="24"/>
+        </w:rPr>
+        <w:t>The else statement provides an alternative block of code to execute when the if condition is False.</w:t>
+      </w:r>
+    </w:p>
+    <w:p>
+      <w:pPr>
+        <w:spacing w:line="360" w:lineRule="auto"/>
+        <w:jc w:val="both"/>
+        <w:rPr>
+          <w:rFonts w:ascii="Times New Roman" w:hAnsi="Times New Roman" w:cs="Times New Roman"/>
+          <w:sz w:val="24"/>
+          <w:szCs w:val="24"/>
+        </w:rPr>
+      </w:pPr>
+      <w:r>
+        <w:rPr>
+          <w:rFonts w:ascii="Times New Roman" w:hAnsi="Times New Roman" w:cs="Times New Roman"/>
+          <w:sz w:val="24"/>
+          <w:szCs w:val="24"/>
+        </w:rPr>
+        <w:t>Syntax:</w:t>
+      </w:r>
+    </w:p>
+    <w:p>
+      <w:pPr>
+        <w:spacing w:line="360" w:lineRule="auto"/>
+        <w:jc w:val="both"/>
+        <w:rPr>
+          <w:rFonts w:ascii="Times New Roman" w:hAnsi="Times New Roman" w:cs="Times New Roman"/>
+          <w:b/>
+          <w:bCs/>
+          <w:sz w:val="24"/>
+          <w:szCs w:val="24"/>
+        </w:rPr>
+      </w:pPr>
+      <w:r>
+        <w:rPr>
+          <w:rFonts w:ascii="Times New Roman" w:hAnsi="Times New Roman" w:cs="Times New Roman"/>
+          <w:b/>
+          <w:bCs/>
+          <w:sz w:val="24"/>
+          <w:szCs w:val="24"/>
+        </w:rPr>
+        <w:t>if condition:</w:t>
+      </w:r>
+    </w:p>
+    <w:p>
+      <w:pPr>
+        <w:spacing w:line="360" w:lineRule="auto"/>
+        <w:jc w:val="both"/>
+        <w:rPr>
+          <w:rFonts w:ascii="Times New Roman" w:hAnsi="Times New Roman" w:cs="Times New Roman"/>
+          <w:b/>
+          <w:bCs/>
+          <w:sz w:val="24"/>
+          <w:szCs w:val="24"/>
+        </w:rPr>
+      </w:pPr>
+      <w:r>
+        <w:rPr>
+          <w:rFonts w:ascii="Times New Roman" w:hAnsi="Times New Roman" w:cs="Times New Roman"/>
+          <w:b/>
+          <w:bCs/>
+          <w:sz w:val="24"/>
+          <w:szCs w:val="24"/>
+        </w:rPr>
+        <w:t xml:space="preserve">    # Code block if the condition is True</w:t>
+      </w:r>
+    </w:p>
+    <w:p>
+      <w:pPr>
+        <w:spacing w:line="360" w:lineRule="auto"/>
+        <w:jc w:val="both"/>
+        <w:rPr>
+          <w:rFonts w:ascii="Times New Roman" w:hAnsi="Times New Roman" w:cs="Times New Roman"/>
+          <w:b/>
+          <w:bCs/>
+          <w:sz w:val="24"/>
+          <w:szCs w:val="24"/>
+        </w:rPr>
+      </w:pPr>
+      <w:r>
+        <w:rPr>
+          <w:rFonts w:ascii="Times New Roman" w:hAnsi="Times New Roman" w:cs="Times New Roman"/>
+          <w:b/>
+          <w:bCs/>
+          <w:sz w:val="24"/>
+          <w:szCs w:val="24"/>
+        </w:rPr>
+        <w:lastRenderedPageBreak/>
+        <w:t>else:</w:t>
+      </w:r>
+    </w:p>
+    <w:p>
+      <w:pPr>
+        <w:spacing w:line="360" w:lineRule="auto"/>
+        <w:jc w:val="both"/>
+        <w:rPr>
+          <w:rFonts w:ascii="Times New Roman" w:hAnsi="Times New Roman" w:cs="Times New Roman"/>
+          <w:b/>
+          <w:bCs/>
+          <w:sz w:val="24"/>
+          <w:szCs w:val="24"/>
+        </w:rPr>
+      </w:pPr>
+      <w:r>
+        <w:rPr>
+          <w:rFonts w:ascii="Times New Roman" w:hAnsi="Times New Roman" w:cs="Times New Roman"/>
+          <w:b/>
+          <w:bCs/>
+          <w:sz w:val="24"/>
+          <w:szCs w:val="24"/>
+        </w:rPr>
+        <w:t xml:space="preserve">    # Code block if the condition is False</w:t>
+      </w:r>
+    </w:p>
+    <w:p>
+      <w:pPr>
+        <w:spacing w:line="360" w:lineRule="auto"/>
+        <w:jc w:val="both"/>
+        <w:rPr>
+          <w:rFonts w:ascii="Times New Roman" w:hAnsi="Times New Roman" w:cs="Times New Roman"/>
+          <w:sz w:val="24"/>
+          <w:szCs w:val="24"/>
+        </w:rPr>
+      </w:pPr>
+      <w:r>
+        <w:rPr>
+          <w:rFonts w:ascii="Times New Roman" w:hAnsi="Times New Roman" w:cs="Times New Roman"/>
+          <w:sz w:val="24"/>
+          <w:szCs w:val="24"/>
+        </w:rPr>
+        <w:t>Example:</w:t>
+      </w:r>
+    </w:p>
+    <w:p>
+      <w:pPr>
+        <w:spacing w:line="360" w:lineRule="auto"/>
+        <w:jc w:val="both"/>
+        <w:rPr>
+          <w:rFonts w:ascii="Times New Roman" w:hAnsi="Times New Roman" w:cs="Times New Roman"/>
+          <w:sz w:val="24"/>
+          <w:szCs w:val="24"/>
+        </w:rPr>
+      </w:pPr>
+      <w:r>
+        <w:rPr>
+          <w:rFonts w:ascii="Times New Roman" w:hAnsi="Times New Roman" w:cs="Times New Roman"/>
+          <w:sz w:val="24"/>
+          <w:szCs w:val="24"/>
+        </w:rPr>
+        <w:t>Let's extend the dinner example by adding an alternative action if it's not 8 PM.</w:t>
+      </w:r>
+    </w:p>
+    <w:p>
+      <w:pPr>
+        <w:spacing w:line="360" w:lineRule="auto"/>
+        <w:jc w:val="both"/>
+        <w:rPr>
+          <w:rFonts w:ascii="Times New Roman" w:hAnsi="Times New Roman" w:cs="Times New Roman"/>
+          <w:sz w:val="24"/>
+          <w:szCs w:val="24"/>
+        </w:rPr>
+      </w:pPr>
+      <w:r>
+        <w:rPr>
+          <w:rFonts w:ascii="Times New Roman" w:hAnsi="Times New Roman" w:cs="Times New Roman"/>
+          <w:sz w:val="24"/>
+          <w:szCs w:val="24"/>
+        </w:rPr>
+        <w:t xml:space="preserve">time = </w:t>
+      </w:r>
+      <w:proofErr w:type="gramStart"/>
+      <w:r>
+        <w:rPr>
+          <w:rFonts w:ascii="Times New Roman" w:hAnsi="Times New Roman" w:cs="Times New Roman"/>
+          <w:sz w:val="24"/>
+          <w:szCs w:val="24"/>
+        </w:rPr>
+        <w:t>18  #</w:t>
+      </w:r>
+      <w:proofErr w:type="gramEnd"/>
+      <w:r>
+        <w:rPr>
+          <w:rFonts w:ascii="Times New Roman" w:hAnsi="Times New Roman" w:cs="Times New Roman"/>
+          <w:sz w:val="24"/>
+          <w:szCs w:val="24"/>
+        </w:rPr>
+        <w:t xml:space="preserve"> 6 PM</w:t>
+      </w:r>
+    </w:p>
+    <w:p>
+      <w:pPr>
+        <w:spacing w:line="360" w:lineRule="auto"/>
+        <w:jc w:val="both"/>
+        <w:rPr>
+          <w:rFonts w:ascii="Times New Roman" w:hAnsi="Times New Roman" w:cs="Times New Roman"/>
+          <w:sz w:val="24"/>
+          <w:szCs w:val="24"/>
+        </w:rPr>
+      </w:pPr>
+      <w:r>
+        <w:rPr>
+          <w:rFonts w:ascii="Times New Roman" w:hAnsi="Times New Roman" w:cs="Times New Roman"/>
+          <w:sz w:val="24"/>
+          <w:szCs w:val="24"/>
+        </w:rPr>
+        <w:t>if time == 20:</w:t>
+      </w:r>
+    </w:p>
+    <w:p>
+      <w:pPr>
+        <w:spacing w:line="360" w:lineRule="auto"/>
+        <w:jc w:val="both"/>
+        <w:rPr>
+          <w:rFonts w:ascii="Times New Roman" w:hAnsi="Times New Roman" w:cs="Times New Roman"/>
+          <w:sz w:val="24"/>
+          <w:szCs w:val="24"/>
+        </w:rPr>
+      </w:pPr>
+      <w:r>
+        <w:rPr>
+          <w:rFonts w:ascii="Times New Roman" w:hAnsi="Times New Roman" w:cs="Times New Roman"/>
+          <w:sz w:val="24"/>
+          <w:szCs w:val="24"/>
+        </w:rPr>
+        <w:t xml:space="preserve">    </w:t>
+      </w:r>
+      <w:proofErr w:type="gramStart"/>
+      <w:r>
+        <w:rPr>
+          <w:rFonts w:ascii="Times New Roman" w:hAnsi="Times New Roman" w:cs="Times New Roman"/>
+          <w:sz w:val="24"/>
+          <w:szCs w:val="24"/>
+        </w:rPr>
+        <w:t>print(</w:t>
+      </w:r>
+      <w:proofErr w:type="gramEnd"/>
+      <w:r>
+        <w:rPr>
+          <w:rFonts w:ascii="Times New Roman" w:hAnsi="Times New Roman" w:cs="Times New Roman"/>
+          <w:sz w:val="24"/>
+          <w:szCs w:val="24"/>
+        </w:rPr>
+        <w:t>"It's time for dinner!")</w:t>
+      </w:r>
+    </w:p>
+    <w:p>
+      <w:pPr>
+        <w:spacing w:line="360" w:lineRule="auto"/>
+        <w:jc w:val="both"/>
+        <w:rPr>
+          <w:rFonts w:ascii="Times New Roman" w:hAnsi="Times New Roman" w:cs="Times New Roman"/>
+          <w:sz w:val="24"/>
+          <w:szCs w:val="24"/>
+        </w:rPr>
+      </w:pPr>
+      <w:r>
+        <w:rPr>
+          <w:rFonts w:ascii="Times New Roman" w:hAnsi="Times New Roman" w:cs="Times New Roman"/>
+          <w:sz w:val="24"/>
+          <w:szCs w:val="24"/>
+        </w:rPr>
+        <w:t>else:</w:t>
+      </w:r>
+    </w:p>
+    <w:p>
+      <w:pPr>
+        <w:spacing w:line="360" w:lineRule="auto"/>
+        <w:jc w:val="both"/>
+        <w:rPr>
+          <w:rFonts w:ascii="Times New Roman" w:hAnsi="Times New Roman" w:cs="Times New Roman"/>
+          <w:sz w:val="24"/>
+          <w:szCs w:val="24"/>
+        </w:rPr>
+      </w:pPr>
+      <w:r>
+        <w:rPr>
+          <w:rFonts w:ascii="Times New Roman" w:hAnsi="Times New Roman" w:cs="Times New Roman"/>
+          <w:sz w:val="24"/>
+          <w:szCs w:val="24"/>
+        </w:rPr>
+        <w:t xml:space="preserve">    </w:t>
+      </w:r>
+      <w:proofErr w:type="gramStart"/>
+      <w:r>
+        <w:rPr>
+          <w:rFonts w:ascii="Times New Roman" w:hAnsi="Times New Roman" w:cs="Times New Roman"/>
+          <w:sz w:val="24"/>
+          <w:szCs w:val="24"/>
+        </w:rPr>
+        <w:t>print(</w:t>
+      </w:r>
+      <w:proofErr w:type="gramEnd"/>
+      <w:r>
+        <w:rPr>
+          <w:rFonts w:ascii="Times New Roman" w:hAnsi="Times New Roman" w:cs="Times New Roman"/>
+          <w:sz w:val="24"/>
+          <w:szCs w:val="24"/>
+        </w:rPr>
+        <w:t>"It's not dinner time yet.")</w:t>
+      </w:r>
+    </w:p>
+    <w:p>
+      <w:pPr>
+        <w:spacing w:line="360" w:lineRule="auto"/>
+        <w:jc w:val="both"/>
+        <w:rPr>
+          <w:rFonts w:ascii="Times New Roman" w:hAnsi="Times New Roman" w:cs="Times New Roman"/>
+          <w:sz w:val="24"/>
+          <w:szCs w:val="24"/>
+        </w:rPr>
+      </w:pPr>
+      <w:r>
+        <w:rPr>
+          <w:rFonts w:ascii="Times New Roman" w:hAnsi="Times New Roman" w:cs="Times New Roman"/>
+          <w:sz w:val="24"/>
+          <w:szCs w:val="24"/>
+        </w:rPr>
+        <w:t>If the condition (time == 20) is False (because the time is 6 PM), the program prints "It's not dinner time yet."</w:t>
+      </w:r>
+    </w:p>
+    <w:p>
+      <w:pPr>
+        <w:spacing w:line="360" w:lineRule="auto"/>
+        <w:jc w:val="both"/>
+        <w:rPr>
+          <w:rFonts w:ascii="Times New Roman" w:hAnsi="Times New Roman" w:cs="Times New Roman"/>
+          <w:b/>
+          <w:bCs/>
+          <w:sz w:val="24"/>
+          <w:szCs w:val="24"/>
+        </w:rPr>
+      </w:pPr>
+      <w:r>
+        <w:rPr>
+          <w:rFonts w:ascii="Times New Roman" w:hAnsi="Times New Roman" w:cs="Times New Roman"/>
+          <w:b/>
+          <w:bCs/>
+          <w:sz w:val="24"/>
+          <w:szCs w:val="24"/>
+        </w:rPr>
+        <w:t xml:space="preserve">3. The </w:t>
+      </w:r>
+      <w:proofErr w:type="spellStart"/>
+      <w:r>
+        <w:rPr>
+          <w:rFonts w:ascii="Times New Roman" w:hAnsi="Times New Roman" w:cs="Times New Roman"/>
+          <w:b/>
+          <w:bCs/>
+          <w:sz w:val="24"/>
+          <w:szCs w:val="24"/>
+        </w:rPr>
+        <w:t>elif</w:t>
+      </w:r>
+      <w:proofErr w:type="spellEnd"/>
+      <w:r>
+        <w:rPr>
+          <w:rFonts w:ascii="Times New Roman" w:hAnsi="Times New Roman" w:cs="Times New Roman"/>
+          <w:b/>
+          <w:bCs/>
+          <w:sz w:val="24"/>
+          <w:szCs w:val="24"/>
+        </w:rPr>
+        <w:t xml:space="preserve"> Statement</w:t>
+      </w:r>
+    </w:p>
+    <w:p>
+      <w:pPr>
+        <w:spacing w:line="360" w:lineRule="auto"/>
+        <w:jc w:val="both"/>
+        <w:rPr>
+          <w:rFonts w:ascii="Times New Roman" w:hAnsi="Times New Roman" w:cs="Times New Roman"/>
+          <w:sz w:val="24"/>
+          <w:szCs w:val="24"/>
+        </w:rPr>
+      </w:pPr>
+      <w:r>
+        <w:rPr>
+          <w:rFonts w:ascii="Times New Roman" w:hAnsi="Times New Roman" w:cs="Times New Roman"/>
+          <w:sz w:val="24"/>
+          <w:szCs w:val="24"/>
+        </w:rPr>
+        <w:t xml:space="preserve">The </w:t>
+      </w:r>
+      <w:proofErr w:type="spellStart"/>
+      <w:r>
+        <w:rPr>
+          <w:rFonts w:ascii="Times New Roman" w:hAnsi="Times New Roman" w:cs="Times New Roman"/>
+          <w:sz w:val="24"/>
+          <w:szCs w:val="24"/>
+        </w:rPr>
+        <w:t>elif</w:t>
+      </w:r>
+      <w:proofErr w:type="spellEnd"/>
+      <w:r>
+        <w:rPr>
+          <w:rFonts w:ascii="Times New Roman" w:hAnsi="Times New Roman" w:cs="Times New Roman"/>
+          <w:sz w:val="24"/>
+          <w:szCs w:val="24"/>
+        </w:rPr>
+        <w:t xml:space="preserve"> (short for "else if") statement checks another condition if the previous if or </w:t>
+      </w:r>
+      <w:proofErr w:type="spellStart"/>
+      <w:r>
+        <w:rPr>
+          <w:rFonts w:ascii="Times New Roman" w:hAnsi="Times New Roman" w:cs="Times New Roman"/>
+          <w:sz w:val="24"/>
+          <w:szCs w:val="24"/>
+        </w:rPr>
+        <w:t>elif</w:t>
+      </w:r>
+      <w:proofErr w:type="spellEnd"/>
+      <w:r>
+        <w:rPr>
+          <w:rFonts w:ascii="Times New Roman" w:hAnsi="Times New Roman" w:cs="Times New Roman"/>
+          <w:sz w:val="24"/>
+          <w:szCs w:val="24"/>
+        </w:rPr>
+        <w:t xml:space="preserve"> condition was False. You can have multiple </w:t>
+      </w:r>
+      <w:proofErr w:type="spellStart"/>
+      <w:r>
+        <w:rPr>
+          <w:rFonts w:ascii="Times New Roman" w:hAnsi="Times New Roman" w:cs="Times New Roman"/>
+          <w:sz w:val="24"/>
+          <w:szCs w:val="24"/>
+        </w:rPr>
+        <w:t>elif</w:t>
+      </w:r>
+      <w:proofErr w:type="spellEnd"/>
+      <w:r>
+        <w:rPr>
+          <w:rFonts w:ascii="Times New Roman" w:hAnsi="Times New Roman" w:cs="Times New Roman"/>
+          <w:sz w:val="24"/>
+          <w:szCs w:val="24"/>
+        </w:rPr>
+        <w:t xml:space="preserve"> statements to test various conditions.</w:t>
+      </w:r>
+    </w:p>
+    <w:p>
+      <w:pPr>
+        <w:spacing w:line="360" w:lineRule="auto"/>
+        <w:jc w:val="both"/>
+        <w:rPr>
+          <w:rFonts w:ascii="Times New Roman" w:hAnsi="Times New Roman" w:cs="Times New Roman"/>
+          <w:sz w:val="24"/>
+          <w:szCs w:val="24"/>
+        </w:rPr>
+      </w:pPr>
+      <w:r>
+        <w:rPr>
+          <w:rFonts w:ascii="Times New Roman" w:hAnsi="Times New Roman" w:cs="Times New Roman"/>
+          <w:sz w:val="24"/>
+          <w:szCs w:val="24"/>
+        </w:rPr>
+        <w:t>Syntax:</w:t>
+      </w:r>
+    </w:p>
+    <w:p>
+      <w:pPr>
+        <w:spacing w:line="360" w:lineRule="auto"/>
+        <w:jc w:val="both"/>
+        <w:rPr>
+          <w:rFonts w:ascii="Times New Roman" w:hAnsi="Times New Roman" w:cs="Times New Roman"/>
+          <w:b/>
+          <w:bCs/>
+          <w:sz w:val="24"/>
+          <w:szCs w:val="24"/>
+        </w:rPr>
+      </w:pPr>
+      <w:r>
+        <w:rPr>
+          <w:rFonts w:ascii="Times New Roman" w:hAnsi="Times New Roman" w:cs="Times New Roman"/>
+          <w:b/>
+          <w:bCs/>
+          <w:sz w:val="24"/>
+          <w:szCs w:val="24"/>
+        </w:rPr>
+        <w:t>if condition1:</w:t>
+      </w:r>
+    </w:p>
+    <w:p>
+      <w:pPr>
+        <w:spacing w:line="360" w:lineRule="auto"/>
+        <w:jc w:val="both"/>
+        <w:rPr>
+          <w:rFonts w:ascii="Times New Roman" w:hAnsi="Times New Roman" w:cs="Times New Roman"/>
+          <w:b/>
+          <w:bCs/>
+          <w:sz w:val="24"/>
+          <w:szCs w:val="24"/>
+        </w:rPr>
+      </w:pPr>
+      <w:r>
+        <w:rPr>
+          <w:rFonts w:ascii="Times New Roman" w:hAnsi="Times New Roman" w:cs="Times New Roman"/>
+          <w:b/>
+          <w:bCs/>
+          <w:sz w:val="24"/>
+          <w:szCs w:val="24"/>
+        </w:rPr>
+        <w:t xml:space="preserve">    # Code block if condition1 is True</w:t>
+      </w:r>
+    </w:p>
+    <w:p>
+      <w:pPr>
+        <w:spacing w:line="360" w:lineRule="auto"/>
+        <w:jc w:val="both"/>
+        <w:rPr>
+          <w:rFonts w:ascii="Times New Roman" w:hAnsi="Times New Roman" w:cs="Times New Roman"/>
+          <w:b/>
+          <w:bCs/>
+          <w:sz w:val="24"/>
+          <w:szCs w:val="24"/>
+        </w:rPr>
+      </w:pPr>
+      <w:proofErr w:type="spellStart"/>
+      <w:r>
+        <w:rPr>
+          <w:rFonts w:ascii="Times New Roman" w:hAnsi="Times New Roman" w:cs="Times New Roman"/>
+          <w:b/>
+          <w:bCs/>
+          <w:sz w:val="24"/>
+          <w:szCs w:val="24"/>
+        </w:rPr>
+        <w:t>elif</w:t>
+      </w:r>
+      <w:proofErr w:type="spellEnd"/>
+      <w:r>
+        <w:rPr>
+          <w:rFonts w:ascii="Times New Roman" w:hAnsi="Times New Roman" w:cs="Times New Roman"/>
+          <w:b/>
+          <w:bCs/>
+          <w:sz w:val="24"/>
+          <w:szCs w:val="24"/>
+        </w:rPr>
+        <w:t xml:space="preserve"> condition2:</w:t>
+      </w:r>
+    </w:p>
+    <w:p>
+      <w:pPr>
+        <w:spacing w:line="360" w:lineRule="auto"/>
+        <w:jc w:val="both"/>
+        <w:rPr>
+          <w:rFonts w:ascii="Times New Roman" w:hAnsi="Times New Roman" w:cs="Times New Roman"/>
+          <w:b/>
+          <w:bCs/>
+          <w:sz w:val="24"/>
+          <w:szCs w:val="24"/>
+        </w:rPr>
+      </w:pPr>
+      <w:r>
+        <w:rPr>
+          <w:rFonts w:ascii="Times New Roman" w:hAnsi="Times New Roman" w:cs="Times New Roman"/>
+          <w:b/>
+          <w:bCs/>
+          <w:sz w:val="24"/>
+          <w:szCs w:val="24"/>
+        </w:rPr>
+        <w:t xml:space="preserve">    # Code block if condition2 is True</w:t>
+      </w:r>
+    </w:p>
+    <w:p>
+      <w:pPr>
+        <w:spacing w:line="360" w:lineRule="auto"/>
+        <w:jc w:val="both"/>
+        <w:rPr>
+          <w:rFonts w:ascii="Times New Roman" w:hAnsi="Times New Roman" w:cs="Times New Roman"/>
+          <w:b/>
+          <w:bCs/>
+          <w:sz w:val="24"/>
+          <w:szCs w:val="24"/>
+        </w:rPr>
+      </w:pPr>
+      <w:r>
+        <w:rPr>
+          <w:rFonts w:ascii="Times New Roman" w:hAnsi="Times New Roman" w:cs="Times New Roman"/>
+          <w:b/>
+          <w:bCs/>
+          <w:sz w:val="24"/>
+          <w:szCs w:val="24"/>
+        </w:rPr>
+        <w:t>else:</w:t>
+      </w:r>
+    </w:p>
+    <w:p>
+      <w:pPr>
+        <w:spacing w:line="360" w:lineRule="auto"/>
+        <w:jc w:val="both"/>
+        <w:rPr>
+          <w:rFonts w:ascii="Times New Roman" w:hAnsi="Times New Roman" w:cs="Times New Roman"/>
+          <w:b/>
+          <w:bCs/>
+          <w:sz w:val="24"/>
+          <w:szCs w:val="24"/>
+        </w:rPr>
+      </w:pPr>
+      <w:r>
+        <w:rPr>
+          <w:rFonts w:ascii="Times New Roman" w:hAnsi="Times New Roman" w:cs="Times New Roman"/>
+          <w:b/>
+          <w:bCs/>
+          <w:sz w:val="24"/>
+          <w:szCs w:val="24"/>
+        </w:rPr>
+        <w:t xml:space="preserve">    # Code block if none of the above conditions are True</w:t>
+      </w:r>
+    </w:p>
+    <w:p>
+      <w:pPr>
+        <w:spacing w:line="360" w:lineRule="auto"/>
+        <w:jc w:val="both"/>
+        <w:rPr>
+          <w:rFonts w:ascii="Times New Roman" w:hAnsi="Times New Roman" w:cs="Times New Roman"/>
+          <w:sz w:val="24"/>
+          <w:szCs w:val="24"/>
+        </w:rPr>
+      </w:pPr>
+      <w:r>
+        <w:rPr>
+          <w:rFonts w:ascii="Times New Roman" w:hAnsi="Times New Roman" w:cs="Times New Roman"/>
+          <w:sz w:val="24"/>
+          <w:szCs w:val="24"/>
+        </w:rPr>
+        <w:t>Example:</w:t>
+      </w:r>
+    </w:p>
+    <w:p>
+      <w:pPr>
+        <w:spacing w:line="360" w:lineRule="auto"/>
+        <w:jc w:val="both"/>
+        <w:rPr>
+          <w:rFonts w:ascii="Times New Roman" w:hAnsi="Times New Roman" w:cs="Times New Roman"/>
+          <w:sz w:val="24"/>
+          <w:szCs w:val="24"/>
+        </w:rPr>
+      </w:pPr>
+      <w:r>
+        <w:rPr>
+          <w:rFonts w:ascii="Times New Roman" w:hAnsi="Times New Roman" w:cs="Times New Roman"/>
+          <w:sz w:val="24"/>
+          <w:szCs w:val="24"/>
+        </w:rPr>
+        <w:t xml:space="preserve">Let’s create a system to check </w:t>
+      </w:r>
+      <w:proofErr w:type="gramStart"/>
+      <w:r>
+        <w:rPr>
+          <w:rFonts w:ascii="Times New Roman" w:hAnsi="Times New Roman" w:cs="Times New Roman"/>
+          <w:sz w:val="24"/>
+          <w:szCs w:val="24"/>
+        </w:rPr>
+        <w:t>meal times</w:t>
+      </w:r>
+      <w:proofErr w:type="gramEnd"/>
+      <w:r>
+        <w:rPr>
+          <w:rFonts w:ascii="Times New Roman" w:hAnsi="Times New Roman" w:cs="Times New Roman"/>
+          <w:sz w:val="24"/>
+          <w:szCs w:val="24"/>
+        </w:rPr>
+        <w:t xml:space="preserve"> based on the time of the day:</w:t>
+      </w:r>
+    </w:p>
+    <w:p>
+      <w:pPr>
+        <w:spacing w:line="360" w:lineRule="auto"/>
+        <w:jc w:val="both"/>
+        <w:rPr>
+          <w:rFonts w:ascii="Times New Roman" w:hAnsi="Times New Roman" w:cs="Times New Roman"/>
+          <w:sz w:val="24"/>
+          <w:szCs w:val="24"/>
+        </w:rPr>
+      </w:pPr>
+      <w:r>
+        <w:rPr>
+          <w:rFonts w:ascii="Times New Roman" w:hAnsi="Times New Roman" w:cs="Times New Roman"/>
+          <w:sz w:val="24"/>
+          <w:szCs w:val="24"/>
+        </w:rPr>
+        <w:t xml:space="preserve">time = </w:t>
+      </w:r>
+      <w:proofErr w:type="gramStart"/>
+      <w:r>
+        <w:rPr>
+          <w:rFonts w:ascii="Times New Roman" w:hAnsi="Times New Roman" w:cs="Times New Roman"/>
+          <w:sz w:val="24"/>
+          <w:szCs w:val="24"/>
+        </w:rPr>
+        <w:t>15  #</w:t>
+      </w:r>
+      <w:proofErr w:type="gramEnd"/>
+      <w:r>
+        <w:rPr>
+          <w:rFonts w:ascii="Times New Roman" w:hAnsi="Times New Roman" w:cs="Times New Roman"/>
+          <w:sz w:val="24"/>
+          <w:szCs w:val="24"/>
+        </w:rPr>
+        <w:t xml:space="preserve"> 3 PM</w:t>
+      </w:r>
+    </w:p>
+    <w:p>
+      <w:pPr>
+        <w:spacing w:line="360" w:lineRule="auto"/>
+        <w:jc w:val="both"/>
+        <w:rPr>
+          <w:rFonts w:ascii="Times New Roman" w:hAnsi="Times New Roman" w:cs="Times New Roman"/>
+          <w:sz w:val="24"/>
+          <w:szCs w:val="24"/>
+        </w:rPr>
+      </w:pPr>
+      <w:r>
+        <w:rPr>
+          <w:rFonts w:ascii="Times New Roman" w:hAnsi="Times New Roman" w:cs="Times New Roman"/>
+          <w:sz w:val="24"/>
+          <w:szCs w:val="24"/>
+        </w:rPr>
+        <w:t>if time == 8:</w:t>
+      </w:r>
+    </w:p>
+    <w:p>
+      <w:pPr>
+        <w:spacing w:line="360" w:lineRule="auto"/>
+        <w:jc w:val="both"/>
+        <w:rPr>
+          <w:rFonts w:ascii="Times New Roman" w:hAnsi="Times New Roman" w:cs="Times New Roman"/>
+          <w:sz w:val="24"/>
+          <w:szCs w:val="24"/>
+        </w:rPr>
+      </w:pPr>
+      <w:r>
+        <w:rPr>
+          <w:rFonts w:ascii="Times New Roman" w:hAnsi="Times New Roman" w:cs="Times New Roman"/>
+          <w:sz w:val="24"/>
+          <w:szCs w:val="24"/>
+        </w:rPr>
+        <w:t xml:space="preserve">    </w:t>
+      </w:r>
+      <w:proofErr w:type="gramStart"/>
+      <w:r>
+        <w:rPr>
+          <w:rFonts w:ascii="Times New Roman" w:hAnsi="Times New Roman" w:cs="Times New Roman"/>
+          <w:sz w:val="24"/>
+          <w:szCs w:val="24"/>
+        </w:rPr>
+        <w:t>print(</w:t>
+      </w:r>
+      <w:proofErr w:type="gramEnd"/>
+      <w:r>
+        <w:rPr>
+          <w:rFonts w:ascii="Times New Roman" w:hAnsi="Times New Roman" w:cs="Times New Roman"/>
+          <w:sz w:val="24"/>
+          <w:szCs w:val="24"/>
+        </w:rPr>
+        <w:t>"It's breakfast time!")</w:t>
+      </w:r>
+    </w:p>
+    <w:p>
+      <w:pPr>
+        <w:spacing w:line="360" w:lineRule="auto"/>
+        <w:jc w:val="both"/>
+        <w:rPr>
+          <w:rFonts w:ascii="Times New Roman" w:hAnsi="Times New Roman" w:cs="Times New Roman"/>
+          <w:sz w:val="24"/>
+          <w:szCs w:val="24"/>
+        </w:rPr>
+      </w:pPr>
+      <w:proofErr w:type="spellStart"/>
+      <w:r>
+        <w:rPr>
+          <w:rFonts w:ascii="Times New Roman" w:hAnsi="Times New Roman" w:cs="Times New Roman"/>
+          <w:sz w:val="24"/>
+          <w:szCs w:val="24"/>
+        </w:rPr>
+        <w:t>elif</w:t>
+      </w:r>
+      <w:proofErr w:type="spellEnd"/>
+      <w:r>
+        <w:rPr>
+          <w:rFonts w:ascii="Times New Roman" w:hAnsi="Times New Roman" w:cs="Times New Roman"/>
+          <w:sz w:val="24"/>
+          <w:szCs w:val="24"/>
+        </w:rPr>
+        <w:t xml:space="preserve"> time == 13:</w:t>
+      </w:r>
+    </w:p>
+    <w:p>
+      <w:pPr>
+        <w:spacing w:line="360" w:lineRule="auto"/>
+        <w:jc w:val="both"/>
+        <w:rPr>
+          <w:rFonts w:ascii="Times New Roman" w:hAnsi="Times New Roman" w:cs="Times New Roman"/>
+          <w:sz w:val="24"/>
+          <w:szCs w:val="24"/>
+        </w:rPr>
+      </w:pPr>
+      <w:r>
+        <w:rPr>
+          <w:rFonts w:ascii="Times New Roman" w:hAnsi="Times New Roman" w:cs="Times New Roman"/>
+          <w:sz w:val="24"/>
+          <w:szCs w:val="24"/>
+        </w:rPr>
+        <w:lastRenderedPageBreak/>
+        <w:t xml:space="preserve">    </w:t>
+      </w:r>
+      <w:proofErr w:type="gramStart"/>
+      <w:r>
+        <w:rPr>
+          <w:rFonts w:ascii="Times New Roman" w:hAnsi="Times New Roman" w:cs="Times New Roman"/>
+          <w:sz w:val="24"/>
+          <w:szCs w:val="24"/>
+        </w:rPr>
+        <w:t>print(</w:t>
+      </w:r>
+      <w:proofErr w:type="gramEnd"/>
+      <w:r>
+        <w:rPr>
+          <w:rFonts w:ascii="Times New Roman" w:hAnsi="Times New Roman" w:cs="Times New Roman"/>
+          <w:sz w:val="24"/>
+          <w:szCs w:val="24"/>
+        </w:rPr>
+        <w:t>"It's lunch time!")</w:t>
+      </w:r>
+    </w:p>
+    <w:p>
+      <w:pPr>
+        <w:spacing w:line="360" w:lineRule="auto"/>
+        <w:jc w:val="both"/>
+        <w:rPr>
+          <w:rFonts w:ascii="Times New Roman" w:hAnsi="Times New Roman" w:cs="Times New Roman"/>
+          <w:sz w:val="24"/>
+          <w:szCs w:val="24"/>
+        </w:rPr>
+      </w:pPr>
+      <w:proofErr w:type="spellStart"/>
+      <w:r>
+        <w:rPr>
+          <w:rFonts w:ascii="Times New Roman" w:hAnsi="Times New Roman" w:cs="Times New Roman"/>
+          <w:sz w:val="24"/>
+          <w:szCs w:val="24"/>
+        </w:rPr>
+        <w:t>elif</w:t>
+      </w:r>
+      <w:proofErr w:type="spellEnd"/>
+      <w:r>
+        <w:rPr>
+          <w:rFonts w:ascii="Times New Roman" w:hAnsi="Times New Roman" w:cs="Times New Roman"/>
+          <w:sz w:val="24"/>
+          <w:szCs w:val="24"/>
+        </w:rPr>
+        <w:t xml:space="preserve"> time == 20:</w:t>
+      </w:r>
+    </w:p>
+    <w:p>
+      <w:pPr>
+        <w:spacing w:line="360" w:lineRule="auto"/>
+        <w:jc w:val="both"/>
+        <w:rPr>
+          <w:rFonts w:ascii="Times New Roman" w:hAnsi="Times New Roman" w:cs="Times New Roman"/>
+          <w:sz w:val="24"/>
+          <w:szCs w:val="24"/>
+        </w:rPr>
+      </w:pPr>
+      <w:r>
+        <w:rPr>
+          <w:rFonts w:ascii="Times New Roman" w:hAnsi="Times New Roman" w:cs="Times New Roman"/>
+          <w:sz w:val="24"/>
+          <w:szCs w:val="24"/>
+        </w:rPr>
+        <w:t xml:space="preserve">    </w:t>
+      </w:r>
+      <w:proofErr w:type="gramStart"/>
+      <w:r>
+        <w:rPr>
+          <w:rFonts w:ascii="Times New Roman" w:hAnsi="Times New Roman" w:cs="Times New Roman"/>
+          <w:sz w:val="24"/>
+          <w:szCs w:val="24"/>
+        </w:rPr>
+        <w:t>print(</w:t>
+      </w:r>
+      <w:proofErr w:type="gramEnd"/>
+      <w:r>
+        <w:rPr>
+          <w:rFonts w:ascii="Times New Roman" w:hAnsi="Times New Roman" w:cs="Times New Roman"/>
+          <w:sz w:val="24"/>
+          <w:szCs w:val="24"/>
+        </w:rPr>
+        <w:t>"It's dinner time!")</w:t>
+      </w:r>
+    </w:p>
+    <w:p>
+      <w:pPr>
+        <w:spacing w:line="360" w:lineRule="auto"/>
+        <w:jc w:val="both"/>
+        <w:rPr>
+          <w:rFonts w:ascii="Times New Roman" w:hAnsi="Times New Roman" w:cs="Times New Roman"/>
+          <w:sz w:val="24"/>
+          <w:szCs w:val="24"/>
+        </w:rPr>
+      </w:pPr>
+      <w:r>
+        <w:rPr>
+          <w:rFonts w:ascii="Times New Roman" w:hAnsi="Times New Roman" w:cs="Times New Roman"/>
+          <w:sz w:val="24"/>
+          <w:szCs w:val="24"/>
+        </w:rPr>
+        <w:t>else:</w:t>
+      </w:r>
+    </w:p>
+    <w:p>
+      <w:pPr>
+        <w:spacing w:line="360" w:lineRule="auto"/>
+        <w:jc w:val="both"/>
+        <w:rPr>
+          <w:rFonts w:ascii="Times New Roman" w:hAnsi="Times New Roman" w:cs="Times New Roman"/>
+          <w:sz w:val="24"/>
+          <w:szCs w:val="24"/>
+        </w:rPr>
+      </w:pPr>
+      <w:r>
+        <w:rPr>
+          <w:rFonts w:ascii="Times New Roman" w:hAnsi="Times New Roman" w:cs="Times New Roman"/>
+          <w:sz w:val="24"/>
+          <w:szCs w:val="24"/>
+        </w:rPr>
+        <w:t xml:space="preserve">    </w:t>
+      </w:r>
+      <w:proofErr w:type="gramStart"/>
+      <w:r>
+        <w:rPr>
+          <w:rFonts w:ascii="Times New Roman" w:hAnsi="Times New Roman" w:cs="Times New Roman"/>
+          <w:sz w:val="24"/>
+          <w:szCs w:val="24"/>
+        </w:rPr>
+        <w:t>print(</w:t>
+      </w:r>
+      <w:proofErr w:type="gramEnd"/>
+      <w:r>
+        <w:rPr>
+          <w:rFonts w:ascii="Times New Roman" w:hAnsi="Times New Roman" w:cs="Times New Roman"/>
+          <w:sz w:val="24"/>
+          <w:szCs w:val="24"/>
+        </w:rPr>
+        <w:t xml:space="preserve">"It's not a </w:t>
+      </w:r>
+      <w:proofErr w:type="gramStart"/>
+      <w:r>
+        <w:rPr>
+          <w:rFonts w:ascii="Times New Roman" w:hAnsi="Times New Roman" w:cs="Times New Roman"/>
+          <w:sz w:val="24"/>
+          <w:szCs w:val="24"/>
+        </w:rPr>
+        <w:t>meal time</w:t>
+      </w:r>
+      <w:proofErr w:type="gramEnd"/>
+      <w:r>
+        <w:rPr>
+          <w:rFonts w:ascii="Times New Roman" w:hAnsi="Times New Roman" w:cs="Times New Roman"/>
+          <w:sz w:val="24"/>
+          <w:szCs w:val="24"/>
+        </w:rPr>
+        <w:t>.")</w:t>
+      </w:r>
+    </w:p>
+    <w:p>
+      <w:pPr>
+        <w:spacing w:line="360" w:lineRule="auto"/>
+        <w:jc w:val="both"/>
+        <w:rPr>
+          <w:rFonts w:ascii="Times New Roman" w:hAnsi="Times New Roman" w:cs="Times New Roman"/>
+          <w:sz w:val="24"/>
+          <w:szCs w:val="24"/>
+        </w:rPr>
+      </w:pPr>
+      <w:r>
+        <w:rPr>
+          <w:rFonts w:ascii="Times New Roman" w:hAnsi="Times New Roman" w:cs="Times New Roman"/>
+          <w:sz w:val="24"/>
+          <w:szCs w:val="24"/>
+        </w:rPr>
+        <w:t>Here, the program checks multiple conditions:</w:t>
+      </w:r>
+    </w:p>
+    <w:p>
+      <w:pPr>
+        <w:spacing w:line="360" w:lineRule="auto"/>
+        <w:jc w:val="both"/>
+        <w:rPr>
+          <w:rFonts w:ascii="Times New Roman" w:hAnsi="Times New Roman" w:cs="Times New Roman"/>
+          <w:sz w:val="24"/>
+          <w:szCs w:val="24"/>
+        </w:rPr>
+      </w:pPr>
+      <w:r>
+        <w:rPr>
+          <w:rFonts w:ascii="Times New Roman" w:hAnsi="Times New Roman" w:cs="Times New Roman"/>
+          <w:sz w:val="24"/>
+          <w:szCs w:val="24"/>
+        </w:rPr>
+        <w:t>If the time is 8 AM, it prints "It's breakfast time!".</w:t>
+      </w:r>
+    </w:p>
+    <w:p>
+      <w:pPr>
+        <w:spacing w:line="360" w:lineRule="auto"/>
+        <w:jc w:val="both"/>
+        <w:rPr>
+          <w:rFonts w:ascii="Times New Roman" w:hAnsi="Times New Roman" w:cs="Times New Roman"/>
+          <w:sz w:val="24"/>
+          <w:szCs w:val="24"/>
+        </w:rPr>
+      </w:pPr>
+      <w:r>
+        <w:rPr>
+          <w:rFonts w:ascii="Times New Roman" w:hAnsi="Times New Roman" w:cs="Times New Roman"/>
+          <w:sz w:val="24"/>
+          <w:szCs w:val="24"/>
+        </w:rPr>
+        <w:t>If the time is 1 PM, it prints "It's lunch time!".</w:t>
+      </w:r>
+    </w:p>
+    <w:p>
+      <w:pPr>
+        <w:spacing w:line="360" w:lineRule="auto"/>
+        <w:jc w:val="both"/>
+        <w:rPr>
+          <w:rFonts w:ascii="Times New Roman" w:hAnsi="Times New Roman" w:cs="Times New Roman"/>
+          <w:sz w:val="24"/>
+          <w:szCs w:val="24"/>
+        </w:rPr>
+      </w:pPr>
+      <w:r>
+        <w:rPr>
+          <w:rFonts w:ascii="Times New Roman" w:hAnsi="Times New Roman" w:cs="Times New Roman"/>
+          <w:sz w:val="24"/>
+          <w:szCs w:val="24"/>
+        </w:rPr>
+        <w:t>If the time is 8 PM, it prints "It's dinner time!".</w:t>
+      </w:r>
+    </w:p>
+    <w:p>
+      <w:pPr>
+        <w:spacing w:line="360" w:lineRule="auto"/>
+        <w:jc w:val="both"/>
+        <w:rPr>
+          <w:rFonts w:ascii="Times New Roman" w:hAnsi="Times New Roman" w:cs="Times New Roman"/>
+          <w:sz w:val="24"/>
+          <w:szCs w:val="24"/>
+        </w:rPr>
+      </w:pPr>
+      <w:r>
+        <w:rPr>
+          <w:rFonts w:ascii="Times New Roman" w:hAnsi="Times New Roman" w:cs="Times New Roman"/>
+          <w:sz w:val="24"/>
+          <w:szCs w:val="24"/>
+        </w:rPr>
+        <w:t xml:space="preserve">If none of these conditions are true, it prints "It's not a </w:t>
+      </w:r>
+      <w:proofErr w:type="gramStart"/>
+      <w:r>
+        <w:rPr>
+          <w:rFonts w:ascii="Times New Roman" w:hAnsi="Times New Roman" w:cs="Times New Roman"/>
+          <w:sz w:val="24"/>
+          <w:szCs w:val="24"/>
+        </w:rPr>
+        <w:t>meal time</w:t>
+      </w:r>
+      <w:proofErr w:type="gramEnd"/>
+      <w:r>
+        <w:rPr>
+          <w:rFonts w:ascii="Times New Roman" w:hAnsi="Times New Roman" w:cs="Times New Roman"/>
+          <w:sz w:val="24"/>
+          <w:szCs w:val="24"/>
+        </w:rPr>
+        <w:t>."</w:t>
+      </w:r>
+    </w:p>
+    <w:p>
+      <w:pPr>
+        <w:spacing w:line="360" w:lineRule="auto"/>
+        <w:jc w:val="both"/>
+        <w:rPr>
+          <w:rFonts w:ascii="Times New Roman" w:hAnsi="Times New Roman" w:cs="Times New Roman"/>
+          <w:b/>
+          <w:bCs/>
+          <w:sz w:val="24"/>
+          <w:szCs w:val="24"/>
+        </w:rPr>
+      </w:pPr>
+      <w:r>
+        <w:rPr>
+          <w:rFonts w:ascii="Times New Roman" w:hAnsi="Times New Roman" w:cs="Times New Roman"/>
+          <w:b/>
+          <w:bCs/>
+          <w:sz w:val="24"/>
+          <w:szCs w:val="24"/>
+        </w:rPr>
+        <w:t>4. Comparison Operators in if Statements</w:t>
+      </w:r>
+    </w:p>
+    <w:p>
+      <w:pPr>
+        <w:spacing w:line="360" w:lineRule="auto"/>
+        <w:jc w:val="both"/>
+        <w:rPr>
+          <w:rFonts w:ascii="Times New Roman" w:hAnsi="Times New Roman" w:cs="Times New Roman"/>
+          <w:sz w:val="24"/>
+          <w:szCs w:val="24"/>
+        </w:rPr>
+      </w:pPr>
+      <w:r>
+        <w:rPr>
+          <w:rFonts w:ascii="Times New Roman" w:hAnsi="Times New Roman" w:cs="Times New Roman"/>
+          <w:sz w:val="24"/>
+          <w:szCs w:val="24"/>
+        </w:rPr>
+        <w:t>You can use comparison operators to compare values in if statements:</w:t>
+      </w:r>
+    </w:p>
+    <w:p>
+      <w:pPr>
+        <w:spacing w:line="360" w:lineRule="auto"/>
+        <w:jc w:val="both"/>
+        <w:rPr>
+          <w:rFonts w:ascii="Times New Roman" w:hAnsi="Times New Roman" w:cs="Times New Roman"/>
+          <w:sz w:val="24"/>
+          <w:szCs w:val="24"/>
+        </w:rPr>
+      </w:pPr>
+      <w:r>
+        <w:rPr>
+          <w:rFonts w:ascii="Times New Roman" w:hAnsi="Times New Roman" w:cs="Times New Roman"/>
+          <w:sz w:val="24"/>
+          <w:szCs w:val="24"/>
+        </w:rPr>
+        <w:t>==: Equal to</w:t>
+      </w:r>
+    </w:p>
+    <w:p>
+      <w:pPr>
+        <w:spacing w:line="360" w:lineRule="auto"/>
+        <w:jc w:val="both"/>
+        <w:rPr>
+          <w:rFonts w:ascii="Times New Roman" w:hAnsi="Times New Roman" w:cs="Times New Roman"/>
+          <w:sz w:val="24"/>
+          <w:szCs w:val="24"/>
+        </w:rPr>
+      </w:pPr>
+      <w:proofErr w:type="gramStart"/>
+      <w:r>
+        <w:rPr>
+          <w:rFonts w:ascii="Times New Roman" w:hAnsi="Times New Roman" w:cs="Times New Roman"/>
+          <w:sz w:val="24"/>
+          <w:szCs w:val="24"/>
+        </w:rPr>
+        <w:t>!=</w:t>
+      </w:r>
+      <w:proofErr w:type="gramEnd"/>
+      <w:r>
+        <w:rPr>
+          <w:rFonts w:ascii="Times New Roman" w:hAnsi="Times New Roman" w:cs="Times New Roman"/>
+          <w:sz w:val="24"/>
+          <w:szCs w:val="24"/>
+        </w:rPr>
+        <w:t>: Not equal to</w:t>
+      </w:r>
+    </w:p>
+    <w:p>
+      <w:pPr>
+        <w:spacing w:line="360" w:lineRule="auto"/>
+        <w:jc w:val="both"/>
+        <w:rPr>
+          <w:rFonts w:ascii="Times New Roman" w:hAnsi="Times New Roman" w:cs="Times New Roman"/>
+          <w:sz w:val="24"/>
+          <w:szCs w:val="24"/>
+        </w:rPr>
+      </w:pPr>
+      <w:r>
+        <w:rPr>
+          <w:rFonts w:ascii="Times New Roman" w:hAnsi="Times New Roman" w:cs="Times New Roman"/>
+          <w:sz w:val="24"/>
+          <w:szCs w:val="24"/>
+        </w:rPr>
+        <w:t>&lt;: Less than</w:t>
+      </w:r>
+    </w:p>
+    <w:p>
+      <w:pPr>
+        <w:spacing w:line="360" w:lineRule="auto"/>
+        <w:jc w:val="both"/>
+        <w:rPr>
+          <w:rFonts w:ascii="Times New Roman" w:hAnsi="Times New Roman" w:cs="Times New Roman"/>
+          <w:sz w:val="24"/>
+          <w:szCs w:val="24"/>
+        </w:rPr>
+      </w:pPr>
+      <w:r>
+        <w:rPr>
+          <w:rFonts w:ascii="Times New Roman" w:hAnsi="Times New Roman" w:cs="Times New Roman"/>
+          <w:sz w:val="24"/>
+          <w:szCs w:val="24"/>
+        </w:rPr>
+        <w:t>&gt;: Greater than</w:t>
+      </w:r>
+    </w:p>
+    <w:p>
+      <w:pPr>
+        <w:spacing w:line="360" w:lineRule="auto"/>
+        <w:jc w:val="both"/>
+        <w:rPr>
+          <w:rFonts w:ascii="Times New Roman" w:hAnsi="Times New Roman" w:cs="Times New Roman"/>
+          <w:sz w:val="24"/>
+          <w:szCs w:val="24"/>
+        </w:rPr>
+      </w:pPr>
+      <w:r>
+        <w:rPr>
+          <w:rFonts w:ascii="Times New Roman" w:hAnsi="Times New Roman" w:cs="Times New Roman"/>
+          <w:sz w:val="24"/>
+          <w:szCs w:val="24"/>
+        </w:rPr>
+        <w:t>&lt;=: Less than or equal to</w:t>
+      </w:r>
+    </w:p>
+    <w:p>
+      <w:pPr>
+        <w:spacing w:line="360" w:lineRule="auto"/>
+        <w:jc w:val="both"/>
+        <w:rPr>
+          <w:rFonts w:ascii="Times New Roman" w:hAnsi="Times New Roman" w:cs="Times New Roman"/>
+          <w:sz w:val="24"/>
+          <w:szCs w:val="24"/>
+        </w:rPr>
+      </w:pPr>
+      <w:r>
+        <w:rPr>
+          <w:rFonts w:ascii="Times New Roman" w:hAnsi="Times New Roman" w:cs="Times New Roman"/>
+          <w:sz w:val="24"/>
+          <w:szCs w:val="24"/>
+        </w:rPr>
+        <w:t>&gt;=: Greater than or equal to</w:t>
+      </w:r>
+    </w:p>
+    <w:p>
+      <w:pPr>
+        <w:spacing w:line="360" w:lineRule="auto"/>
+        <w:jc w:val="both"/>
+        <w:rPr>
+          <w:rFonts w:ascii="Times New Roman" w:hAnsi="Times New Roman" w:cs="Times New Roman"/>
+          <w:sz w:val="24"/>
+          <w:szCs w:val="24"/>
+        </w:rPr>
+      </w:pPr>
+      <w:r>
+        <w:rPr>
+          <w:rFonts w:ascii="Times New Roman" w:hAnsi="Times New Roman" w:cs="Times New Roman"/>
+          <w:sz w:val="24"/>
+          <w:szCs w:val="24"/>
+        </w:rPr>
+        <w:t>Example:</w:t>
+      </w:r>
+    </w:p>
+    <w:p>
+      <w:pPr>
+        <w:spacing w:line="360" w:lineRule="auto"/>
+        <w:jc w:val="both"/>
+        <w:rPr>
+          <w:rFonts w:ascii="Times New Roman" w:hAnsi="Times New Roman" w:cs="Times New Roman"/>
+          <w:sz w:val="24"/>
+          <w:szCs w:val="24"/>
+        </w:rPr>
+      </w:pPr>
+      <w:r>
+        <w:rPr>
+          <w:rFonts w:ascii="Times New Roman" w:hAnsi="Times New Roman" w:cs="Times New Roman"/>
+          <w:sz w:val="24"/>
+          <w:szCs w:val="24"/>
+        </w:rPr>
+        <w:t>Let’s check if someone is eligible to vote in Karnataka (minimum age for voting is 18).</w:t>
+      </w:r>
+    </w:p>
+    <w:p>
+      <w:pPr>
+        <w:spacing w:line="360" w:lineRule="auto"/>
+        <w:jc w:val="both"/>
+        <w:rPr>
+          <w:rFonts w:ascii="Times New Roman" w:hAnsi="Times New Roman" w:cs="Times New Roman"/>
+          <w:sz w:val="24"/>
+          <w:szCs w:val="24"/>
+        </w:rPr>
+      </w:pPr>
+      <w:r>
+        <w:rPr>
+          <w:rFonts w:ascii="Times New Roman" w:hAnsi="Times New Roman" w:cs="Times New Roman"/>
+          <w:sz w:val="24"/>
+          <w:szCs w:val="24"/>
+        </w:rPr>
+        <w:t>age = 19</w:t>
+      </w:r>
+    </w:p>
+    <w:p>
+      <w:pPr>
+        <w:spacing w:line="360" w:lineRule="auto"/>
+        <w:jc w:val="both"/>
+        <w:rPr>
+          <w:rFonts w:ascii="Times New Roman" w:hAnsi="Times New Roman" w:cs="Times New Roman"/>
+          <w:sz w:val="24"/>
+          <w:szCs w:val="24"/>
+        </w:rPr>
+      </w:pPr>
+      <w:r>
+        <w:rPr>
+          <w:rFonts w:ascii="Times New Roman" w:hAnsi="Times New Roman" w:cs="Times New Roman"/>
+          <w:sz w:val="24"/>
+          <w:szCs w:val="24"/>
+        </w:rPr>
+        <w:t>if age &gt;= 18:</w:t>
+      </w:r>
+    </w:p>
+    <w:p>
+      <w:pPr>
+        <w:spacing w:line="360" w:lineRule="auto"/>
+        <w:jc w:val="both"/>
+        <w:rPr>
+          <w:rFonts w:ascii="Times New Roman" w:hAnsi="Times New Roman" w:cs="Times New Roman"/>
+          <w:sz w:val="24"/>
+          <w:szCs w:val="24"/>
+        </w:rPr>
+      </w:pPr>
+      <w:r>
+        <w:rPr>
+          <w:rFonts w:ascii="Times New Roman" w:hAnsi="Times New Roman" w:cs="Times New Roman"/>
+          <w:sz w:val="24"/>
+          <w:szCs w:val="24"/>
+        </w:rPr>
+        <w:t xml:space="preserve">    </w:t>
+      </w:r>
+      <w:proofErr w:type="gramStart"/>
+      <w:r>
+        <w:rPr>
+          <w:rFonts w:ascii="Times New Roman" w:hAnsi="Times New Roman" w:cs="Times New Roman"/>
+          <w:sz w:val="24"/>
+          <w:szCs w:val="24"/>
+        </w:rPr>
+        <w:t>print(</w:t>
+      </w:r>
+      <w:proofErr w:type="gramEnd"/>
+      <w:r>
+        <w:rPr>
+          <w:rFonts w:ascii="Times New Roman" w:hAnsi="Times New Roman" w:cs="Times New Roman"/>
+          <w:sz w:val="24"/>
+          <w:szCs w:val="24"/>
+        </w:rPr>
+        <w:t>"You are eligible to vote.")</w:t>
+      </w:r>
+    </w:p>
+    <w:p>
+      <w:pPr>
+        <w:spacing w:line="360" w:lineRule="auto"/>
+        <w:jc w:val="both"/>
+        <w:rPr>
+          <w:rFonts w:ascii="Times New Roman" w:hAnsi="Times New Roman" w:cs="Times New Roman"/>
+          <w:sz w:val="24"/>
+          <w:szCs w:val="24"/>
+        </w:rPr>
+      </w:pPr>
+      <w:r>
+        <w:rPr>
+          <w:rFonts w:ascii="Times New Roman" w:hAnsi="Times New Roman" w:cs="Times New Roman"/>
+          <w:sz w:val="24"/>
+          <w:szCs w:val="24"/>
+        </w:rPr>
+        <w:t>else:</w:t>
+      </w:r>
+    </w:p>
+    <w:p>
+      <w:pPr>
+        <w:spacing w:line="360" w:lineRule="auto"/>
+        <w:jc w:val="both"/>
+        <w:rPr>
+          <w:rFonts w:ascii="Times New Roman" w:hAnsi="Times New Roman" w:cs="Times New Roman"/>
+          <w:sz w:val="24"/>
+          <w:szCs w:val="24"/>
+        </w:rPr>
+      </w:pPr>
+      <w:r>
+        <w:rPr>
+          <w:rFonts w:ascii="Times New Roman" w:hAnsi="Times New Roman" w:cs="Times New Roman"/>
+          <w:sz w:val="24"/>
+          <w:szCs w:val="24"/>
+        </w:rPr>
+        <w:t xml:space="preserve">    </w:t>
+      </w:r>
+      <w:proofErr w:type="gramStart"/>
+      <w:r>
+        <w:rPr>
+          <w:rFonts w:ascii="Times New Roman" w:hAnsi="Times New Roman" w:cs="Times New Roman"/>
+          <w:sz w:val="24"/>
+          <w:szCs w:val="24"/>
+        </w:rPr>
+        <w:t>print(</w:t>
+      </w:r>
+      <w:proofErr w:type="gramEnd"/>
+      <w:r>
+        <w:rPr>
+          <w:rFonts w:ascii="Times New Roman" w:hAnsi="Times New Roman" w:cs="Times New Roman"/>
+          <w:sz w:val="24"/>
+          <w:szCs w:val="24"/>
+        </w:rPr>
+        <w:t>"You are not eligible to vote.")</w:t>
+      </w:r>
+    </w:p>
+    <w:p>
+      <w:pPr>
+        <w:spacing w:line="360" w:lineRule="auto"/>
+        <w:jc w:val="both"/>
+        <w:rPr>
+          <w:rFonts w:ascii="Times New Roman" w:hAnsi="Times New Roman" w:cs="Times New Roman"/>
+          <w:sz w:val="24"/>
+          <w:szCs w:val="24"/>
+        </w:rPr>
+      </w:pPr>
+      <w:r>
+        <w:rPr>
+          <w:rFonts w:ascii="Times New Roman" w:hAnsi="Times New Roman" w:cs="Times New Roman"/>
+          <w:sz w:val="24"/>
+          <w:szCs w:val="24"/>
+        </w:rPr>
+        <w:t>Here, the condition age &gt;= 18 checks if the age is greater than or equal to 18. If True, it prints that the person is eligible to vote. Otherwise, it prints that they are not eligible.</w:t>
+      </w:r>
+    </w:p>
+    <w:p>
+      <w:pPr>
+        <w:spacing w:line="360" w:lineRule="auto"/>
+        <w:jc w:val="both"/>
+        <w:rPr>
+          <w:rFonts w:ascii="Times New Roman" w:hAnsi="Times New Roman" w:cs="Times New Roman"/>
+          <w:sz w:val="24"/>
+          <w:szCs w:val="24"/>
+        </w:rPr>
+      </w:pPr>
+    </w:p>
+    <w:p>
+      <w:pPr>
+        <w:spacing w:line="360" w:lineRule="auto"/>
+        <w:jc w:val="both"/>
+        <w:rPr>
+          <w:rFonts w:ascii="Times New Roman" w:hAnsi="Times New Roman" w:cs="Times New Roman"/>
+          <w:b/>
+          <w:bCs/>
+          <w:sz w:val="24"/>
+          <w:szCs w:val="24"/>
+        </w:rPr>
+      </w:pPr>
+      <w:r>
+        <w:rPr>
+          <w:rFonts w:ascii="Times New Roman" w:hAnsi="Times New Roman" w:cs="Times New Roman"/>
+          <w:b/>
+          <w:bCs/>
+          <w:sz w:val="24"/>
+          <w:szCs w:val="24"/>
+        </w:rPr>
+        <w:t>5. Logical Operators in if Statements</w:t>
+      </w:r>
+    </w:p>
+    <w:p>
+      <w:pPr>
+        <w:spacing w:line="360" w:lineRule="auto"/>
+        <w:jc w:val="both"/>
+        <w:rPr>
+          <w:rFonts w:ascii="Times New Roman" w:hAnsi="Times New Roman" w:cs="Times New Roman"/>
+          <w:sz w:val="24"/>
+          <w:szCs w:val="24"/>
+        </w:rPr>
+      </w:pPr>
+      <w:r>
+        <w:rPr>
+          <w:rFonts w:ascii="Times New Roman" w:hAnsi="Times New Roman" w:cs="Times New Roman"/>
+          <w:sz w:val="24"/>
+          <w:szCs w:val="24"/>
+        </w:rPr>
+        <w:t>You can also use logical operators to combine multiple conditions in if statements:</w:t>
+      </w:r>
+    </w:p>
+    <w:p>
+      <w:pPr>
+        <w:spacing w:line="360" w:lineRule="auto"/>
+        <w:jc w:val="both"/>
+        <w:rPr>
+          <w:rFonts w:ascii="Times New Roman" w:hAnsi="Times New Roman" w:cs="Times New Roman"/>
+          <w:sz w:val="24"/>
+          <w:szCs w:val="24"/>
+        </w:rPr>
+      </w:pPr>
+      <w:r>
+        <w:rPr>
+          <w:rFonts w:ascii="Times New Roman" w:hAnsi="Times New Roman" w:cs="Times New Roman"/>
+          <w:b/>
+          <w:bCs/>
+          <w:sz w:val="24"/>
+          <w:szCs w:val="24"/>
+        </w:rPr>
+        <w:t>and:</w:t>
+      </w:r>
+      <w:r>
+        <w:rPr>
+          <w:rFonts w:ascii="Times New Roman" w:hAnsi="Times New Roman" w:cs="Times New Roman"/>
+          <w:sz w:val="24"/>
+          <w:szCs w:val="24"/>
+        </w:rPr>
+        <w:t xml:space="preserve"> Returns True if both conditions are True</w:t>
+      </w:r>
+    </w:p>
+    <w:p>
+      <w:pPr>
+        <w:spacing w:line="360" w:lineRule="auto"/>
+        <w:jc w:val="both"/>
+        <w:rPr>
+          <w:rFonts w:ascii="Times New Roman" w:hAnsi="Times New Roman" w:cs="Times New Roman"/>
+          <w:sz w:val="24"/>
+          <w:szCs w:val="24"/>
+        </w:rPr>
+      </w:pPr>
+      <w:r>
+        <w:rPr>
+          <w:rFonts w:ascii="Times New Roman" w:hAnsi="Times New Roman" w:cs="Times New Roman"/>
+          <w:b/>
+          <w:bCs/>
+          <w:sz w:val="24"/>
+          <w:szCs w:val="24"/>
+        </w:rPr>
+        <w:t>or:</w:t>
+      </w:r>
+      <w:r>
+        <w:rPr>
+          <w:rFonts w:ascii="Times New Roman" w:hAnsi="Times New Roman" w:cs="Times New Roman"/>
+          <w:sz w:val="24"/>
+          <w:szCs w:val="24"/>
+        </w:rPr>
+        <w:t xml:space="preserve"> Returns True if at least one condition is True</w:t>
+      </w:r>
+    </w:p>
+    <w:p>
+      <w:pPr>
+        <w:spacing w:line="360" w:lineRule="auto"/>
+        <w:jc w:val="both"/>
+        <w:rPr>
+          <w:rFonts w:ascii="Times New Roman" w:hAnsi="Times New Roman" w:cs="Times New Roman"/>
+          <w:sz w:val="24"/>
+          <w:szCs w:val="24"/>
+        </w:rPr>
+      </w:pPr>
+      <w:r>
+        <w:rPr>
+          <w:rFonts w:ascii="Times New Roman" w:hAnsi="Times New Roman" w:cs="Times New Roman"/>
+          <w:b/>
+          <w:bCs/>
+          <w:sz w:val="24"/>
+          <w:szCs w:val="24"/>
+        </w:rPr>
+        <w:t>not:</w:t>
+      </w:r>
+      <w:r>
+        <w:rPr>
+          <w:rFonts w:ascii="Times New Roman" w:hAnsi="Times New Roman" w:cs="Times New Roman"/>
+          <w:sz w:val="24"/>
+          <w:szCs w:val="24"/>
+        </w:rPr>
+        <w:t xml:space="preserve"> Reverses the result of a condition</w:t>
+      </w:r>
+    </w:p>
+    <w:p>
+      <w:pPr>
+        <w:spacing w:line="360" w:lineRule="auto"/>
+        <w:jc w:val="both"/>
+        <w:rPr>
+          <w:rFonts w:ascii="Times New Roman" w:hAnsi="Times New Roman" w:cs="Times New Roman"/>
+          <w:sz w:val="24"/>
+          <w:szCs w:val="24"/>
+        </w:rPr>
+      </w:pPr>
+      <w:r>
+        <w:rPr>
+          <w:rFonts w:ascii="Times New Roman" w:hAnsi="Times New Roman" w:cs="Times New Roman"/>
+          <w:sz w:val="24"/>
+          <w:szCs w:val="24"/>
+        </w:rPr>
+        <w:t>Example:</w:t>
+      </w:r>
+    </w:p>
+    <w:p>
+      <w:pPr>
+        <w:spacing w:line="360" w:lineRule="auto"/>
+        <w:jc w:val="both"/>
+        <w:rPr>
+          <w:rFonts w:ascii="Times New Roman" w:hAnsi="Times New Roman" w:cs="Times New Roman"/>
+          <w:sz w:val="24"/>
+          <w:szCs w:val="24"/>
+        </w:rPr>
+      </w:pPr>
+      <w:r>
+        <w:rPr>
+          <w:rFonts w:ascii="Times New Roman" w:hAnsi="Times New Roman" w:cs="Times New Roman"/>
+          <w:sz w:val="24"/>
+          <w:szCs w:val="24"/>
+        </w:rPr>
+        <w:t>Let’s say you want to check if someone is eligible for a student discount. The person must be both under 18 years of age and have a student ID.</w:t>
+      </w:r>
+    </w:p>
+    <w:p>
+      <w:pPr>
+        <w:spacing w:line="360" w:lineRule="auto"/>
+        <w:jc w:val="both"/>
+        <w:rPr>
+          <w:rFonts w:ascii="Times New Roman" w:hAnsi="Times New Roman" w:cs="Times New Roman"/>
+          <w:sz w:val="24"/>
+          <w:szCs w:val="24"/>
+        </w:rPr>
+      </w:pPr>
+      <w:r>
+        <w:rPr>
+          <w:rFonts w:ascii="Times New Roman" w:hAnsi="Times New Roman" w:cs="Times New Roman"/>
+          <w:sz w:val="24"/>
+          <w:szCs w:val="24"/>
+        </w:rPr>
+        <w:t>age = 16</w:t>
+      </w:r>
+    </w:p>
+    <w:p>
+      <w:pPr>
+        <w:spacing w:line="360" w:lineRule="auto"/>
+        <w:jc w:val="both"/>
+        <w:rPr>
+          <w:rFonts w:ascii="Times New Roman" w:hAnsi="Times New Roman" w:cs="Times New Roman"/>
+          <w:sz w:val="24"/>
+          <w:szCs w:val="24"/>
+        </w:rPr>
+      </w:pPr>
+      <w:proofErr w:type="spellStart"/>
+      <w:r>
+        <w:rPr>
+          <w:rFonts w:ascii="Times New Roman" w:hAnsi="Times New Roman" w:cs="Times New Roman"/>
+          <w:sz w:val="24"/>
+          <w:szCs w:val="24"/>
+        </w:rPr>
+        <w:t>has_student_id</w:t>
+      </w:r>
+      <w:proofErr w:type="spellEnd"/>
+      <w:r>
+        <w:rPr>
+          <w:rFonts w:ascii="Times New Roman" w:hAnsi="Times New Roman" w:cs="Times New Roman"/>
+          <w:sz w:val="24"/>
+          <w:szCs w:val="24"/>
+        </w:rPr>
+        <w:t xml:space="preserve"> = True</w:t>
+      </w:r>
+    </w:p>
+    <w:p>
+      <w:pPr>
+        <w:spacing w:line="360" w:lineRule="auto"/>
+        <w:jc w:val="both"/>
+        <w:rPr>
+          <w:rFonts w:ascii="Times New Roman" w:hAnsi="Times New Roman" w:cs="Times New Roman"/>
+          <w:sz w:val="24"/>
+          <w:szCs w:val="24"/>
+        </w:rPr>
+      </w:pPr>
+      <w:r>
+        <w:rPr>
+          <w:rFonts w:ascii="Times New Roman" w:hAnsi="Times New Roman" w:cs="Times New Roman"/>
+          <w:sz w:val="24"/>
+          <w:szCs w:val="24"/>
+        </w:rPr>
+        <w:t xml:space="preserve">if age &lt; 18 and </w:t>
+      </w:r>
+      <w:proofErr w:type="spellStart"/>
+      <w:r>
+        <w:rPr>
+          <w:rFonts w:ascii="Times New Roman" w:hAnsi="Times New Roman" w:cs="Times New Roman"/>
+          <w:sz w:val="24"/>
+          <w:szCs w:val="24"/>
+        </w:rPr>
+        <w:t>has_student_id</w:t>
+      </w:r>
+      <w:proofErr w:type="spellEnd"/>
+      <w:r>
+        <w:rPr>
+          <w:rFonts w:ascii="Times New Roman" w:hAnsi="Times New Roman" w:cs="Times New Roman"/>
+          <w:sz w:val="24"/>
+          <w:szCs w:val="24"/>
+        </w:rPr>
+        <w:t>:</w:t>
+      </w:r>
+    </w:p>
+    <w:p>
+      <w:pPr>
+        <w:spacing w:line="360" w:lineRule="auto"/>
+        <w:jc w:val="both"/>
+        <w:rPr>
+          <w:rFonts w:ascii="Times New Roman" w:hAnsi="Times New Roman" w:cs="Times New Roman"/>
+          <w:sz w:val="24"/>
+          <w:szCs w:val="24"/>
+        </w:rPr>
+      </w:pPr>
+      <w:r>
+        <w:rPr>
+          <w:rFonts w:ascii="Times New Roman" w:hAnsi="Times New Roman" w:cs="Times New Roman"/>
+          <w:sz w:val="24"/>
+          <w:szCs w:val="24"/>
+        </w:rPr>
+        <w:t xml:space="preserve">    </w:t>
+      </w:r>
+      <w:proofErr w:type="gramStart"/>
+      <w:r>
+        <w:rPr>
+          <w:rFonts w:ascii="Times New Roman" w:hAnsi="Times New Roman" w:cs="Times New Roman"/>
+          <w:sz w:val="24"/>
+          <w:szCs w:val="24"/>
+        </w:rPr>
+        <w:t>print(</w:t>
+      </w:r>
+      <w:proofErr w:type="gramEnd"/>
+      <w:r>
+        <w:rPr>
+          <w:rFonts w:ascii="Times New Roman" w:hAnsi="Times New Roman" w:cs="Times New Roman"/>
+          <w:sz w:val="24"/>
+          <w:szCs w:val="24"/>
+        </w:rPr>
+        <w:t>"You are eligible for the student discount!")</w:t>
+      </w:r>
+    </w:p>
+    <w:p>
+      <w:pPr>
+        <w:spacing w:line="360" w:lineRule="auto"/>
+        <w:jc w:val="both"/>
+        <w:rPr>
+          <w:rFonts w:ascii="Times New Roman" w:hAnsi="Times New Roman" w:cs="Times New Roman"/>
+          <w:sz w:val="24"/>
+          <w:szCs w:val="24"/>
+        </w:rPr>
+      </w:pPr>
+      <w:r>
+        <w:rPr>
+          <w:rFonts w:ascii="Times New Roman" w:hAnsi="Times New Roman" w:cs="Times New Roman"/>
+          <w:sz w:val="24"/>
+          <w:szCs w:val="24"/>
+        </w:rPr>
+        <w:t>else:</w:t>
+      </w:r>
+    </w:p>
+    <w:p>
+      <w:pPr>
+        <w:spacing w:line="360" w:lineRule="auto"/>
+        <w:jc w:val="both"/>
+        <w:rPr>
+          <w:rFonts w:ascii="Times New Roman" w:hAnsi="Times New Roman" w:cs="Times New Roman"/>
+          <w:sz w:val="24"/>
+          <w:szCs w:val="24"/>
+        </w:rPr>
+      </w:pPr>
+      <w:r>
+        <w:rPr>
+          <w:rFonts w:ascii="Times New Roman" w:hAnsi="Times New Roman" w:cs="Times New Roman"/>
+          <w:sz w:val="24"/>
+          <w:szCs w:val="24"/>
+        </w:rPr>
+        <w:t xml:space="preserve">    </w:t>
+      </w:r>
+      <w:proofErr w:type="gramStart"/>
+      <w:r>
+        <w:rPr>
+          <w:rFonts w:ascii="Times New Roman" w:hAnsi="Times New Roman" w:cs="Times New Roman"/>
+          <w:sz w:val="24"/>
+          <w:szCs w:val="24"/>
+        </w:rPr>
+        <w:t>print(</w:t>
+      </w:r>
+      <w:proofErr w:type="gramEnd"/>
+      <w:r>
+        <w:rPr>
+          <w:rFonts w:ascii="Times New Roman" w:hAnsi="Times New Roman" w:cs="Times New Roman"/>
+          <w:sz w:val="24"/>
+          <w:szCs w:val="24"/>
+        </w:rPr>
+        <w:t>"You are not eligible for the student discount.")</w:t>
+      </w:r>
+    </w:p>
+    <w:p>
+      <w:pPr>
+        <w:spacing w:line="360" w:lineRule="auto"/>
+        <w:jc w:val="both"/>
+        <w:rPr>
+          <w:rFonts w:ascii="Times New Roman" w:hAnsi="Times New Roman" w:cs="Times New Roman"/>
+          <w:sz w:val="24"/>
+          <w:szCs w:val="24"/>
+        </w:rPr>
+      </w:pPr>
+      <w:r>
+        <w:rPr>
+          <w:rFonts w:ascii="Times New Roman" w:hAnsi="Times New Roman" w:cs="Times New Roman"/>
+          <w:sz w:val="24"/>
+          <w:szCs w:val="24"/>
+        </w:rPr>
+        <w:t xml:space="preserve">Here, the condition age &lt; 18 and </w:t>
+      </w:r>
+      <w:proofErr w:type="spellStart"/>
+      <w:r>
+        <w:rPr>
+          <w:rFonts w:ascii="Times New Roman" w:hAnsi="Times New Roman" w:cs="Times New Roman"/>
+          <w:sz w:val="24"/>
+          <w:szCs w:val="24"/>
+        </w:rPr>
+        <w:t>has_student_id</w:t>
+      </w:r>
+      <w:proofErr w:type="spellEnd"/>
+      <w:r>
+        <w:rPr>
+          <w:rFonts w:ascii="Times New Roman" w:hAnsi="Times New Roman" w:cs="Times New Roman"/>
+          <w:sz w:val="24"/>
+          <w:szCs w:val="24"/>
+        </w:rPr>
+        <w:t xml:space="preserve"> checks if both conditions are True. If so, the message "You are eligible for the student discount!" is printed.</w:t>
+      </w:r>
+    </w:p>
+    <w:p>
+      <w:pPr>
+        <w:spacing w:line="360" w:lineRule="auto"/>
+        <w:jc w:val="both"/>
+        <w:rPr>
+          <w:rFonts w:ascii="Times New Roman" w:hAnsi="Times New Roman" w:cs="Times New Roman"/>
+          <w:b/>
+          <w:bCs/>
+          <w:sz w:val="24"/>
+          <w:szCs w:val="24"/>
+        </w:rPr>
+      </w:pPr>
+      <w:r>
+        <w:rPr>
+          <w:rFonts w:ascii="Times New Roman" w:hAnsi="Times New Roman" w:cs="Times New Roman"/>
+          <w:b/>
+          <w:bCs/>
+          <w:sz w:val="24"/>
+          <w:szCs w:val="24"/>
+        </w:rPr>
+        <w:t>6. Example: Checking Bus Ticket Prices</w:t>
+      </w:r>
+    </w:p>
+    <w:p>
+      <w:pPr>
+        <w:spacing w:line="360" w:lineRule="auto"/>
+        <w:jc w:val="both"/>
+        <w:rPr>
+          <w:rFonts w:ascii="Times New Roman" w:hAnsi="Times New Roman" w:cs="Times New Roman"/>
+          <w:sz w:val="24"/>
+          <w:szCs w:val="24"/>
+        </w:rPr>
+      </w:pPr>
+      <w:r>
+        <w:rPr>
+          <w:rFonts w:ascii="Times New Roman" w:hAnsi="Times New Roman" w:cs="Times New Roman"/>
+          <w:sz w:val="24"/>
+          <w:szCs w:val="24"/>
+        </w:rPr>
+        <w:t>Let’s create an example based on ticket prices for a Karnataka KSRTC bus. If the passenger is under 5 years old, the ticket is free. If the passenger is between 5 and 12 years old, they get a child discount. If the passenger is 60 years or older, they get a senior citizen discount. Otherwise, they pay the full fare.</w:t>
+      </w:r>
+    </w:p>
+    <w:p>
+      <w:pPr>
+        <w:spacing w:line="360" w:lineRule="auto"/>
+        <w:jc w:val="both"/>
+        <w:rPr>
+          <w:rFonts w:ascii="Times New Roman" w:hAnsi="Times New Roman" w:cs="Times New Roman"/>
+          <w:sz w:val="24"/>
+          <w:szCs w:val="24"/>
+        </w:rPr>
+      </w:pPr>
+      <w:r>
+        <w:rPr>
+          <w:rFonts w:ascii="Times New Roman" w:hAnsi="Times New Roman" w:cs="Times New Roman"/>
+          <w:sz w:val="24"/>
+          <w:szCs w:val="24"/>
+        </w:rPr>
+        <w:t>age = 65</w:t>
+      </w:r>
+    </w:p>
+    <w:p>
+      <w:pPr>
+        <w:spacing w:line="360" w:lineRule="auto"/>
+        <w:jc w:val="both"/>
+        <w:rPr>
+          <w:rFonts w:ascii="Times New Roman" w:hAnsi="Times New Roman" w:cs="Times New Roman"/>
+          <w:sz w:val="24"/>
+          <w:szCs w:val="24"/>
+        </w:rPr>
+      </w:pPr>
+      <w:r>
+        <w:rPr>
+          <w:rFonts w:ascii="Times New Roman" w:hAnsi="Times New Roman" w:cs="Times New Roman"/>
+          <w:sz w:val="24"/>
+          <w:szCs w:val="24"/>
+        </w:rPr>
+        <w:t>if age &lt; 5:</w:t>
+      </w:r>
+    </w:p>
+    <w:p>
+      <w:pPr>
+        <w:spacing w:line="360" w:lineRule="auto"/>
+        <w:jc w:val="both"/>
+        <w:rPr>
+          <w:rFonts w:ascii="Times New Roman" w:hAnsi="Times New Roman" w:cs="Times New Roman"/>
+          <w:sz w:val="24"/>
+          <w:szCs w:val="24"/>
+        </w:rPr>
+      </w:pPr>
+      <w:r>
+        <w:rPr>
+          <w:rFonts w:ascii="Times New Roman" w:hAnsi="Times New Roman" w:cs="Times New Roman"/>
+          <w:sz w:val="24"/>
+          <w:szCs w:val="24"/>
+        </w:rPr>
+        <w:t xml:space="preserve">    </w:t>
+      </w:r>
+      <w:proofErr w:type="gramStart"/>
+      <w:r>
+        <w:rPr>
+          <w:rFonts w:ascii="Times New Roman" w:hAnsi="Times New Roman" w:cs="Times New Roman"/>
+          <w:sz w:val="24"/>
+          <w:szCs w:val="24"/>
+        </w:rPr>
+        <w:t>print(</w:t>
+      </w:r>
+      <w:proofErr w:type="gramEnd"/>
+      <w:r>
+        <w:rPr>
+          <w:rFonts w:ascii="Times New Roman" w:hAnsi="Times New Roman" w:cs="Times New Roman"/>
+          <w:sz w:val="24"/>
+          <w:szCs w:val="24"/>
+        </w:rPr>
+        <w:t>"Ticket is free.")</w:t>
+      </w:r>
+    </w:p>
+    <w:p>
+      <w:pPr>
+        <w:spacing w:line="360" w:lineRule="auto"/>
+        <w:jc w:val="both"/>
+        <w:rPr>
+          <w:rFonts w:ascii="Times New Roman" w:hAnsi="Times New Roman" w:cs="Times New Roman"/>
+          <w:sz w:val="24"/>
+          <w:szCs w:val="24"/>
+        </w:rPr>
+      </w:pPr>
+      <w:proofErr w:type="spellStart"/>
+      <w:r>
+        <w:rPr>
+          <w:rFonts w:ascii="Times New Roman" w:hAnsi="Times New Roman" w:cs="Times New Roman"/>
+          <w:sz w:val="24"/>
+          <w:szCs w:val="24"/>
+        </w:rPr>
+        <w:t>elif</w:t>
+      </w:r>
+      <w:proofErr w:type="spellEnd"/>
+      <w:r>
+        <w:rPr>
+          <w:rFonts w:ascii="Times New Roman" w:hAnsi="Times New Roman" w:cs="Times New Roman"/>
+          <w:sz w:val="24"/>
+          <w:szCs w:val="24"/>
+        </w:rPr>
+        <w:t xml:space="preserve"> age &lt;= 12:</w:t>
+      </w:r>
+    </w:p>
+    <w:p>
+      <w:pPr>
+        <w:spacing w:line="360" w:lineRule="auto"/>
+        <w:jc w:val="both"/>
+        <w:rPr>
+          <w:rFonts w:ascii="Times New Roman" w:hAnsi="Times New Roman" w:cs="Times New Roman"/>
+          <w:sz w:val="24"/>
+          <w:szCs w:val="24"/>
+        </w:rPr>
+      </w:pPr>
+      <w:r>
+        <w:rPr>
+          <w:rFonts w:ascii="Times New Roman" w:hAnsi="Times New Roman" w:cs="Times New Roman"/>
+          <w:sz w:val="24"/>
+          <w:szCs w:val="24"/>
+        </w:rPr>
+        <w:t xml:space="preserve">    </w:t>
+      </w:r>
+      <w:proofErr w:type="gramStart"/>
+      <w:r>
+        <w:rPr>
+          <w:rFonts w:ascii="Times New Roman" w:hAnsi="Times New Roman" w:cs="Times New Roman"/>
+          <w:sz w:val="24"/>
+          <w:szCs w:val="24"/>
+        </w:rPr>
+        <w:t>print(</w:t>
+      </w:r>
+      <w:proofErr w:type="gramEnd"/>
+      <w:r>
+        <w:rPr>
+          <w:rFonts w:ascii="Times New Roman" w:hAnsi="Times New Roman" w:cs="Times New Roman"/>
+          <w:sz w:val="24"/>
+          <w:szCs w:val="24"/>
+        </w:rPr>
+        <w:t>"You get a child discount.")</w:t>
+      </w:r>
+    </w:p>
+    <w:p>
+      <w:pPr>
+        <w:spacing w:line="360" w:lineRule="auto"/>
+        <w:jc w:val="both"/>
+        <w:rPr>
+          <w:rFonts w:ascii="Times New Roman" w:hAnsi="Times New Roman" w:cs="Times New Roman"/>
+          <w:sz w:val="24"/>
+          <w:szCs w:val="24"/>
+        </w:rPr>
+      </w:pPr>
+      <w:proofErr w:type="spellStart"/>
+      <w:r>
+        <w:rPr>
+          <w:rFonts w:ascii="Times New Roman" w:hAnsi="Times New Roman" w:cs="Times New Roman"/>
+          <w:sz w:val="24"/>
+          <w:szCs w:val="24"/>
+        </w:rPr>
+        <w:t>elif</w:t>
+      </w:r>
+      <w:proofErr w:type="spellEnd"/>
+      <w:r>
+        <w:rPr>
+          <w:rFonts w:ascii="Times New Roman" w:hAnsi="Times New Roman" w:cs="Times New Roman"/>
+          <w:sz w:val="24"/>
+          <w:szCs w:val="24"/>
+        </w:rPr>
+        <w:t xml:space="preserve"> age &gt;= 60:</w:t>
+      </w:r>
+    </w:p>
+    <w:p>
+      <w:pPr>
+        <w:spacing w:line="360" w:lineRule="auto"/>
+        <w:jc w:val="both"/>
+        <w:rPr>
+          <w:rFonts w:ascii="Times New Roman" w:hAnsi="Times New Roman" w:cs="Times New Roman"/>
+          <w:sz w:val="24"/>
+          <w:szCs w:val="24"/>
+        </w:rPr>
+      </w:pPr>
+      <w:r>
+        <w:rPr>
+          <w:rFonts w:ascii="Times New Roman" w:hAnsi="Times New Roman" w:cs="Times New Roman"/>
+          <w:sz w:val="24"/>
+          <w:szCs w:val="24"/>
+        </w:rPr>
+        <w:lastRenderedPageBreak/>
+        <w:t xml:space="preserve">    </w:t>
+      </w:r>
+      <w:proofErr w:type="gramStart"/>
+      <w:r>
+        <w:rPr>
+          <w:rFonts w:ascii="Times New Roman" w:hAnsi="Times New Roman" w:cs="Times New Roman"/>
+          <w:sz w:val="24"/>
+          <w:szCs w:val="24"/>
+        </w:rPr>
+        <w:t>print(</w:t>
+      </w:r>
+      <w:proofErr w:type="gramEnd"/>
+      <w:r>
+        <w:rPr>
+          <w:rFonts w:ascii="Times New Roman" w:hAnsi="Times New Roman" w:cs="Times New Roman"/>
+          <w:sz w:val="24"/>
+          <w:szCs w:val="24"/>
+        </w:rPr>
+        <w:t>"You get a senior citizen discount.")</w:t>
+      </w:r>
+    </w:p>
+    <w:p>
+      <w:pPr>
+        <w:spacing w:line="360" w:lineRule="auto"/>
+        <w:jc w:val="both"/>
+        <w:rPr>
+          <w:rFonts w:ascii="Times New Roman" w:hAnsi="Times New Roman" w:cs="Times New Roman"/>
+          <w:sz w:val="24"/>
+          <w:szCs w:val="24"/>
+        </w:rPr>
+      </w:pPr>
+      <w:r>
+        <w:rPr>
+          <w:rFonts w:ascii="Times New Roman" w:hAnsi="Times New Roman" w:cs="Times New Roman"/>
+          <w:sz w:val="24"/>
+          <w:szCs w:val="24"/>
+        </w:rPr>
+        <w:t>else:</w:t>
+      </w:r>
+    </w:p>
+    <w:p>
+      <w:pPr>
+        <w:spacing w:line="360" w:lineRule="auto"/>
+        <w:jc w:val="both"/>
+        <w:rPr>
+          <w:rFonts w:ascii="Times New Roman" w:hAnsi="Times New Roman" w:cs="Times New Roman"/>
+          <w:sz w:val="24"/>
+          <w:szCs w:val="24"/>
+        </w:rPr>
+      </w:pPr>
+      <w:r>
+        <w:rPr>
+          <w:rFonts w:ascii="Times New Roman" w:hAnsi="Times New Roman" w:cs="Times New Roman"/>
+          <w:sz w:val="24"/>
+          <w:szCs w:val="24"/>
+        </w:rPr>
+        <w:t xml:space="preserve">    </w:t>
+      </w:r>
+      <w:proofErr w:type="gramStart"/>
+      <w:r>
+        <w:rPr>
+          <w:rFonts w:ascii="Times New Roman" w:hAnsi="Times New Roman" w:cs="Times New Roman"/>
+          <w:sz w:val="24"/>
+          <w:szCs w:val="24"/>
+        </w:rPr>
+        <w:t>print(</w:t>
+      </w:r>
+      <w:proofErr w:type="gramEnd"/>
+      <w:r>
+        <w:rPr>
+          <w:rFonts w:ascii="Times New Roman" w:hAnsi="Times New Roman" w:cs="Times New Roman"/>
+          <w:sz w:val="24"/>
+          <w:szCs w:val="24"/>
+        </w:rPr>
+        <w:t>"You pay the full fare.")</w:t>
+      </w:r>
+    </w:p>
+    <w:p>
+      <w:pPr>
+        <w:spacing w:line="360" w:lineRule="auto"/>
+        <w:jc w:val="both"/>
+        <w:rPr>
+          <w:rFonts w:ascii="Times New Roman" w:hAnsi="Times New Roman" w:cs="Times New Roman"/>
+          <w:sz w:val="24"/>
+          <w:szCs w:val="24"/>
+        </w:rPr>
+      </w:pPr>
+      <w:r>
+        <w:rPr>
+          <w:rFonts w:ascii="Times New Roman" w:hAnsi="Times New Roman" w:cs="Times New Roman"/>
+          <w:sz w:val="24"/>
+          <w:szCs w:val="24"/>
+        </w:rPr>
+        <w:t>In this example:</w:t>
+      </w:r>
+    </w:p>
+    <w:p>
+      <w:pPr>
+        <w:spacing w:line="360" w:lineRule="auto"/>
+        <w:jc w:val="both"/>
+        <w:rPr>
+          <w:rFonts w:ascii="Times New Roman" w:hAnsi="Times New Roman" w:cs="Times New Roman"/>
+          <w:sz w:val="24"/>
+          <w:szCs w:val="24"/>
+        </w:rPr>
+      </w:pPr>
+      <w:r>
+        <w:rPr>
+          <w:rFonts w:ascii="Times New Roman" w:hAnsi="Times New Roman" w:cs="Times New Roman"/>
+          <w:sz w:val="24"/>
+          <w:szCs w:val="24"/>
+        </w:rPr>
+        <w:t>If the passenger is younger than 5 years, the output is "Ticket is free."</w:t>
+      </w:r>
+    </w:p>
+    <w:p>
+      <w:pPr>
+        <w:spacing w:line="360" w:lineRule="auto"/>
+        <w:jc w:val="both"/>
+        <w:rPr>
+          <w:rFonts w:ascii="Times New Roman" w:hAnsi="Times New Roman" w:cs="Times New Roman"/>
+          <w:sz w:val="24"/>
+          <w:szCs w:val="24"/>
+        </w:rPr>
+      </w:pPr>
+      <w:r>
+        <w:rPr>
+          <w:rFonts w:ascii="Times New Roman" w:hAnsi="Times New Roman" w:cs="Times New Roman"/>
+          <w:sz w:val="24"/>
+          <w:szCs w:val="24"/>
+        </w:rPr>
+        <w:t>If they are 5 to 12 years old, it prints "You get a child discount."</w:t>
+      </w:r>
+    </w:p>
+    <w:p>
+      <w:pPr>
+        <w:spacing w:line="360" w:lineRule="auto"/>
+        <w:jc w:val="both"/>
+        <w:rPr>
+          <w:rFonts w:ascii="Times New Roman" w:hAnsi="Times New Roman" w:cs="Times New Roman"/>
+          <w:sz w:val="24"/>
+          <w:szCs w:val="24"/>
+        </w:rPr>
+      </w:pPr>
+      <w:r>
+        <w:rPr>
+          <w:rFonts w:ascii="Times New Roman" w:hAnsi="Times New Roman" w:cs="Times New Roman"/>
+          <w:sz w:val="24"/>
+          <w:szCs w:val="24"/>
+        </w:rPr>
+        <w:t>If they are 60 or older, it prints "You get a senior citizen discount."</w:t>
+      </w:r>
+    </w:p>
+    <w:p>
+      <w:pPr>
+        <w:spacing w:line="360" w:lineRule="auto"/>
+        <w:jc w:val="both"/>
+        <w:rPr>
+          <w:rFonts w:ascii="Times New Roman" w:hAnsi="Times New Roman" w:cs="Times New Roman"/>
+          <w:sz w:val="24"/>
+          <w:szCs w:val="24"/>
+        </w:rPr>
+      </w:pPr>
+      <w:r>
+        <w:rPr>
+          <w:rFonts w:ascii="Times New Roman" w:hAnsi="Times New Roman" w:cs="Times New Roman"/>
+          <w:sz w:val="24"/>
+          <w:szCs w:val="24"/>
+        </w:rPr>
+        <w:t>For all other ages, it prints "You pay the full fare."</w:t>
+      </w:r>
+    </w:p>
+    <w:p>
+      <w:pPr>
+        <w:spacing w:line="360" w:lineRule="auto"/>
+        <w:jc w:val="both"/>
+        <w:rPr>
+          <w:rFonts w:ascii="Times New Roman" w:hAnsi="Times New Roman" w:cs="Times New Roman"/>
+          <w:b/>
+          <w:bCs/>
+          <w:sz w:val="24"/>
+          <w:szCs w:val="24"/>
+        </w:rPr>
+      </w:pPr>
+      <w:r>
+        <w:rPr>
+          <w:rFonts w:ascii="Times New Roman" w:hAnsi="Times New Roman" w:cs="Times New Roman"/>
+          <w:b/>
+          <w:bCs/>
+          <w:sz w:val="24"/>
+          <w:szCs w:val="24"/>
+        </w:rPr>
+        <w:t>7. Nested if Statements</w:t>
+      </w:r>
+    </w:p>
+    <w:p>
+      <w:pPr>
+        <w:spacing w:line="360" w:lineRule="auto"/>
+        <w:jc w:val="both"/>
+        <w:rPr>
+          <w:rFonts w:ascii="Times New Roman" w:hAnsi="Times New Roman" w:cs="Times New Roman"/>
+          <w:sz w:val="24"/>
+          <w:szCs w:val="24"/>
+        </w:rPr>
+      </w:pPr>
+      <w:r>
+        <w:rPr>
+          <w:rFonts w:ascii="Times New Roman" w:hAnsi="Times New Roman" w:cs="Times New Roman"/>
+          <w:sz w:val="24"/>
+          <w:szCs w:val="24"/>
+        </w:rPr>
+        <w:t>You can also use if statements inside other if statements. This is called nesting.</w:t>
+      </w:r>
+    </w:p>
+    <w:p>
+      <w:pPr>
+        <w:spacing w:line="360" w:lineRule="auto"/>
+        <w:jc w:val="both"/>
+        <w:rPr>
+          <w:rFonts w:ascii="Times New Roman" w:hAnsi="Times New Roman" w:cs="Times New Roman"/>
+          <w:sz w:val="24"/>
+          <w:szCs w:val="24"/>
+        </w:rPr>
+      </w:pPr>
+      <w:r>
+        <w:rPr>
+          <w:rFonts w:ascii="Times New Roman" w:hAnsi="Times New Roman" w:cs="Times New Roman"/>
+          <w:sz w:val="24"/>
+          <w:szCs w:val="24"/>
+        </w:rPr>
+        <w:t>Example:</w:t>
+      </w:r>
+    </w:p>
+    <w:p>
+      <w:pPr>
+        <w:spacing w:line="360" w:lineRule="auto"/>
+        <w:jc w:val="both"/>
+        <w:rPr>
+          <w:rFonts w:ascii="Times New Roman" w:hAnsi="Times New Roman" w:cs="Times New Roman"/>
+          <w:sz w:val="24"/>
+          <w:szCs w:val="24"/>
+        </w:rPr>
+      </w:pPr>
+      <w:r>
+        <w:rPr>
+          <w:rFonts w:ascii="Times New Roman" w:hAnsi="Times New Roman" w:cs="Times New Roman"/>
+          <w:sz w:val="24"/>
+          <w:szCs w:val="24"/>
+        </w:rPr>
+        <w:t>Let’s say you’re planning to visit Mysuru. You want to decide whether to go based on the day of the week and the weather.</w:t>
+      </w:r>
+    </w:p>
+    <w:p>
+      <w:pPr>
+        <w:spacing w:line="360" w:lineRule="auto"/>
+        <w:jc w:val="both"/>
+        <w:rPr>
+          <w:rFonts w:ascii="Times New Roman" w:hAnsi="Times New Roman" w:cs="Times New Roman"/>
+          <w:sz w:val="24"/>
+          <w:szCs w:val="24"/>
+        </w:rPr>
+      </w:pPr>
+      <w:r>
+        <w:rPr>
+          <w:rFonts w:ascii="Times New Roman" w:hAnsi="Times New Roman" w:cs="Times New Roman"/>
+          <w:sz w:val="24"/>
+          <w:szCs w:val="24"/>
+        </w:rPr>
+        <w:t>day = "Saturday"</w:t>
+      </w:r>
+    </w:p>
+    <w:p>
+      <w:pPr>
+        <w:spacing w:line="360" w:lineRule="auto"/>
+        <w:jc w:val="both"/>
+        <w:rPr>
+          <w:rFonts w:ascii="Times New Roman" w:hAnsi="Times New Roman" w:cs="Times New Roman"/>
+          <w:sz w:val="24"/>
+          <w:szCs w:val="24"/>
+        </w:rPr>
+      </w:pPr>
+      <w:proofErr w:type="spellStart"/>
+      <w:r>
+        <w:rPr>
+          <w:rFonts w:ascii="Times New Roman" w:hAnsi="Times New Roman" w:cs="Times New Roman"/>
+          <w:sz w:val="24"/>
+          <w:szCs w:val="24"/>
+        </w:rPr>
+        <w:t>is_raining</w:t>
+      </w:r>
+      <w:proofErr w:type="spellEnd"/>
+      <w:r>
+        <w:rPr>
+          <w:rFonts w:ascii="Times New Roman" w:hAnsi="Times New Roman" w:cs="Times New Roman"/>
+          <w:sz w:val="24"/>
+          <w:szCs w:val="24"/>
+        </w:rPr>
+        <w:t xml:space="preserve"> = False</w:t>
+      </w:r>
+    </w:p>
+    <w:p>
+      <w:pPr>
+        <w:spacing w:line="360" w:lineRule="auto"/>
+        <w:jc w:val="both"/>
+        <w:rPr>
+          <w:rFonts w:ascii="Times New Roman" w:hAnsi="Times New Roman" w:cs="Times New Roman"/>
+          <w:sz w:val="24"/>
+          <w:szCs w:val="24"/>
+        </w:rPr>
+      </w:pPr>
+      <w:r>
+        <w:rPr>
+          <w:rFonts w:ascii="Times New Roman" w:hAnsi="Times New Roman" w:cs="Times New Roman"/>
+          <w:sz w:val="24"/>
+          <w:szCs w:val="24"/>
+        </w:rPr>
+        <w:t>if day == "Saturday" or day == "Sunday":</w:t>
+      </w:r>
+    </w:p>
+    <w:p>
+      <w:pPr>
+        <w:spacing w:line="360" w:lineRule="auto"/>
+        <w:jc w:val="both"/>
+        <w:rPr>
+          <w:rFonts w:ascii="Times New Roman" w:hAnsi="Times New Roman" w:cs="Times New Roman"/>
+          <w:sz w:val="24"/>
+          <w:szCs w:val="24"/>
+        </w:rPr>
+      </w:pPr>
+      <w:r>
+        <w:rPr>
+          <w:rFonts w:ascii="Times New Roman" w:hAnsi="Times New Roman" w:cs="Times New Roman"/>
+          <w:sz w:val="24"/>
+          <w:szCs w:val="24"/>
+        </w:rPr>
+        <w:t xml:space="preserve">    if not </w:t>
+      </w:r>
+      <w:proofErr w:type="spellStart"/>
+      <w:r>
+        <w:rPr>
+          <w:rFonts w:ascii="Times New Roman" w:hAnsi="Times New Roman" w:cs="Times New Roman"/>
+          <w:sz w:val="24"/>
+          <w:szCs w:val="24"/>
+        </w:rPr>
+        <w:t>is_raining</w:t>
+      </w:r>
+      <w:proofErr w:type="spellEnd"/>
+      <w:r>
+        <w:rPr>
+          <w:rFonts w:ascii="Times New Roman" w:hAnsi="Times New Roman" w:cs="Times New Roman"/>
+          <w:sz w:val="24"/>
+          <w:szCs w:val="24"/>
+        </w:rPr>
+        <w:t>:</w:t>
+      </w:r>
+    </w:p>
+    <w:p>
+      <w:pPr>
+        <w:spacing w:line="360" w:lineRule="auto"/>
+        <w:jc w:val="both"/>
+        <w:rPr>
+          <w:rFonts w:ascii="Times New Roman" w:hAnsi="Times New Roman" w:cs="Times New Roman"/>
+          <w:sz w:val="24"/>
+          <w:szCs w:val="24"/>
+        </w:rPr>
+      </w:pPr>
+      <w:r>
+        <w:rPr>
+          <w:rFonts w:ascii="Times New Roman" w:hAnsi="Times New Roman" w:cs="Times New Roman"/>
+          <w:sz w:val="24"/>
+          <w:szCs w:val="24"/>
+        </w:rPr>
+        <w:t xml:space="preserve">        </w:t>
+      </w:r>
+      <w:proofErr w:type="gramStart"/>
+      <w:r>
+        <w:rPr>
+          <w:rFonts w:ascii="Times New Roman" w:hAnsi="Times New Roman" w:cs="Times New Roman"/>
+          <w:sz w:val="24"/>
+          <w:szCs w:val="24"/>
+        </w:rPr>
+        <w:t>print(</w:t>
+      </w:r>
+      <w:proofErr w:type="gramEnd"/>
+      <w:r>
+        <w:rPr>
+          <w:rFonts w:ascii="Times New Roman" w:hAnsi="Times New Roman" w:cs="Times New Roman"/>
+          <w:sz w:val="24"/>
+          <w:szCs w:val="24"/>
+        </w:rPr>
+        <w:t>"Let's visit Mysuru!")</w:t>
+      </w:r>
+    </w:p>
+    <w:p>
+      <w:pPr>
+        <w:spacing w:line="360" w:lineRule="auto"/>
+        <w:jc w:val="both"/>
+        <w:rPr>
+          <w:rFonts w:ascii="Times New Roman" w:hAnsi="Times New Roman" w:cs="Times New Roman"/>
+          <w:sz w:val="24"/>
+          <w:szCs w:val="24"/>
+        </w:rPr>
+      </w:pPr>
+      <w:r>
+        <w:rPr>
+          <w:rFonts w:ascii="Times New Roman" w:hAnsi="Times New Roman" w:cs="Times New Roman"/>
+          <w:sz w:val="24"/>
+          <w:szCs w:val="24"/>
+        </w:rPr>
+        <w:t xml:space="preserve">    else:</w:t>
+      </w:r>
+    </w:p>
+    <w:p>
+      <w:pPr>
+        <w:spacing w:line="360" w:lineRule="auto"/>
+        <w:jc w:val="both"/>
+        <w:rPr>
+          <w:rFonts w:ascii="Times New Roman" w:hAnsi="Times New Roman" w:cs="Times New Roman"/>
+          <w:sz w:val="24"/>
+          <w:szCs w:val="24"/>
+        </w:rPr>
+      </w:pPr>
+      <w:r>
+        <w:rPr>
+          <w:rFonts w:ascii="Times New Roman" w:hAnsi="Times New Roman" w:cs="Times New Roman"/>
+          <w:sz w:val="24"/>
+          <w:szCs w:val="24"/>
+        </w:rPr>
+        <w:t xml:space="preserve">        </w:t>
+      </w:r>
+      <w:proofErr w:type="gramStart"/>
+      <w:r>
+        <w:rPr>
+          <w:rFonts w:ascii="Times New Roman" w:hAnsi="Times New Roman" w:cs="Times New Roman"/>
+          <w:sz w:val="24"/>
+          <w:szCs w:val="24"/>
+        </w:rPr>
+        <w:t>print(</w:t>
+      </w:r>
+      <w:proofErr w:type="gramEnd"/>
+      <w:r>
+        <w:rPr>
+          <w:rFonts w:ascii="Times New Roman" w:hAnsi="Times New Roman" w:cs="Times New Roman"/>
+          <w:sz w:val="24"/>
+          <w:szCs w:val="24"/>
+        </w:rPr>
+        <w:t>"It's raining, let's stay home.")</w:t>
+      </w:r>
+    </w:p>
+    <w:p>
+      <w:pPr>
+        <w:spacing w:line="360" w:lineRule="auto"/>
+        <w:jc w:val="both"/>
+        <w:rPr>
+          <w:rFonts w:ascii="Times New Roman" w:hAnsi="Times New Roman" w:cs="Times New Roman"/>
+          <w:sz w:val="24"/>
+          <w:szCs w:val="24"/>
+        </w:rPr>
+      </w:pPr>
+      <w:r>
+        <w:rPr>
+          <w:rFonts w:ascii="Times New Roman" w:hAnsi="Times New Roman" w:cs="Times New Roman"/>
+          <w:sz w:val="24"/>
+          <w:szCs w:val="24"/>
+        </w:rPr>
+        <w:t>else:</w:t>
+      </w:r>
+    </w:p>
+    <w:p>
+      <w:pPr>
+        <w:spacing w:line="360" w:lineRule="auto"/>
+        <w:jc w:val="both"/>
+        <w:rPr>
+          <w:rFonts w:ascii="Times New Roman" w:hAnsi="Times New Roman" w:cs="Times New Roman"/>
+          <w:sz w:val="24"/>
+          <w:szCs w:val="24"/>
+        </w:rPr>
+      </w:pPr>
+      <w:r>
+        <w:rPr>
+          <w:rFonts w:ascii="Times New Roman" w:hAnsi="Times New Roman" w:cs="Times New Roman"/>
+          <w:sz w:val="24"/>
+          <w:szCs w:val="24"/>
+        </w:rPr>
+        <w:t xml:space="preserve">    </w:t>
+      </w:r>
+      <w:proofErr w:type="gramStart"/>
+      <w:r>
+        <w:rPr>
+          <w:rFonts w:ascii="Times New Roman" w:hAnsi="Times New Roman" w:cs="Times New Roman"/>
+          <w:sz w:val="24"/>
+          <w:szCs w:val="24"/>
+        </w:rPr>
+        <w:t>print(</w:t>
+      </w:r>
+      <w:proofErr w:type="gramEnd"/>
+      <w:r>
+        <w:rPr>
+          <w:rFonts w:ascii="Times New Roman" w:hAnsi="Times New Roman" w:cs="Times New Roman"/>
+          <w:sz w:val="24"/>
+          <w:szCs w:val="24"/>
+        </w:rPr>
+        <w:t>"It's a weekday, let's wait for the weekend.")</w:t>
+      </w:r>
+    </w:p>
+    <w:p>
+      <w:pPr>
+        <w:spacing w:line="360" w:lineRule="auto"/>
+        <w:jc w:val="both"/>
+        <w:rPr>
+          <w:rFonts w:ascii="Times New Roman" w:hAnsi="Times New Roman" w:cs="Times New Roman"/>
+          <w:sz w:val="24"/>
+          <w:szCs w:val="24"/>
+        </w:rPr>
+      </w:pPr>
+      <w:r>
+        <w:rPr>
+          <w:rFonts w:ascii="Times New Roman" w:hAnsi="Times New Roman" w:cs="Times New Roman"/>
+          <w:sz w:val="24"/>
+          <w:szCs w:val="24"/>
+        </w:rPr>
+        <w:t>Here, the program first checks if it’s a weekend. If it is, it checks the weather. If it’s not raining, it prints "Let's visit Mysuru!", otherwise, it prints "It's raining, let's stay home." On weekdays, it prints "It's a weekday, let's wait for the weekend."</w:t>
+      </w:r>
+    </w:p>
+    <w:p>
+      <w:pPr>
+        <w:spacing w:line="360" w:lineRule="auto"/>
+        <w:jc w:val="both"/>
+        <w:rPr>
+          <w:rFonts w:ascii="Times New Roman" w:hAnsi="Times New Roman" w:cs="Times New Roman"/>
+          <w:b/>
+          <w:bCs/>
+          <w:sz w:val="24"/>
+          <w:szCs w:val="24"/>
+        </w:rPr>
+      </w:pPr>
+      <w:r>
+        <w:rPr>
+          <w:rFonts w:ascii="Times New Roman" w:hAnsi="Times New Roman" w:cs="Times New Roman"/>
+          <w:b/>
+          <w:bCs/>
+          <w:sz w:val="24"/>
+          <w:szCs w:val="24"/>
+        </w:rPr>
+        <w:t>8. Indentation in Python</w:t>
+      </w:r>
+    </w:p>
+    <w:p>
+      <w:pPr>
+        <w:spacing w:line="360" w:lineRule="auto"/>
+        <w:jc w:val="both"/>
+        <w:rPr>
+          <w:rFonts w:ascii="Times New Roman" w:hAnsi="Times New Roman" w:cs="Times New Roman"/>
+          <w:b/>
+          <w:bCs/>
+          <w:sz w:val="24"/>
+          <w:szCs w:val="24"/>
+        </w:rPr>
+      </w:pPr>
+      <w:r>
+        <w:rPr>
+          <w:rFonts w:ascii="Times New Roman" w:hAnsi="Times New Roman" w:cs="Times New Roman"/>
+          <w:sz w:val="24"/>
+          <w:szCs w:val="24"/>
+        </w:rPr>
+        <w:lastRenderedPageBreak/>
+        <w:t xml:space="preserve">Python uses indentation (spaces at the beginning of a line) to define blocks of code. The indented code after an if, </w:t>
+      </w:r>
+      <w:proofErr w:type="spellStart"/>
+      <w:r>
+        <w:rPr>
+          <w:rFonts w:ascii="Times New Roman" w:hAnsi="Times New Roman" w:cs="Times New Roman"/>
+          <w:sz w:val="24"/>
+          <w:szCs w:val="24"/>
+        </w:rPr>
+        <w:t>elif</w:t>
+      </w:r>
+      <w:proofErr w:type="spellEnd"/>
+      <w:r>
+        <w:rPr>
+          <w:rFonts w:ascii="Times New Roman" w:hAnsi="Times New Roman" w:cs="Times New Roman"/>
+          <w:sz w:val="24"/>
+          <w:szCs w:val="24"/>
+        </w:rPr>
+        <w:t>, or else statement belongs to that condition. Make sure to use consistent indentation to avoid errors.</w:t>
+      </w:r>
+    </w:p>
+    <w:p>
+      <w:pPr>
+        <w:spacing w:line="360" w:lineRule="auto"/>
+        <w:jc w:val="both"/>
+        <w:rPr>
+          <w:rFonts w:ascii="Times New Roman" w:hAnsi="Times New Roman" w:cs="Times New Roman"/>
+          <w:sz w:val="24"/>
+          <w:szCs w:val="24"/>
+        </w:rPr>
+      </w:pPr>
+      <w:r>
+        <w:rPr>
+          <w:rFonts w:ascii="Times New Roman" w:hAnsi="Times New Roman" w:cs="Times New Roman"/>
+          <w:sz w:val="24"/>
+          <w:szCs w:val="24"/>
+        </w:rPr>
+        <w:t>Example:</w:t>
+      </w:r>
+    </w:p>
+    <w:p>
+      <w:pPr>
+        <w:spacing w:line="360" w:lineRule="auto"/>
+        <w:jc w:val="both"/>
+        <w:rPr>
+          <w:rFonts w:ascii="Times New Roman" w:hAnsi="Times New Roman" w:cs="Times New Roman"/>
+          <w:sz w:val="24"/>
+          <w:szCs w:val="24"/>
+        </w:rPr>
+      </w:pPr>
+      <w:r>
+        <w:rPr>
+          <w:rFonts w:ascii="Times New Roman" w:hAnsi="Times New Roman" w:cs="Times New Roman"/>
+          <w:sz w:val="24"/>
+          <w:szCs w:val="24"/>
+        </w:rPr>
+        <w:t>age = 19</w:t>
+      </w:r>
+    </w:p>
+    <w:p>
+      <w:pPr>
+        <w:spacing w:line="360" w:lineRule="auto"/>
+        <w:jc w:val="both"/>
+        <w:rPr>
+          <w:rFonts w:ascii="Times New Roman" w:hAnsi="Times New Roman" w:cs="Times New Roman"/>
+          <w:sz w:val="24"/>
+          <w:szCs w:val="24"/>
+        </w:rPr>
+      </w:pPr>
+      <w:r>
+        <w:rPr>
+          <w:rFonts w:ascii="Times New Roman" w:hAnsi="Times New Roman" w:cs="Times New Roman"/>
+          <w:sz w:val="24"/>
+          <w:szCs w:val="24"/>
+        </w:rPr>
+        <w:t>if age &gt;= 18:</w:t>
+      </w:r>
+    </w:p>
+    <w:p>
+      <w:pPr>
+        <w:spacing w:line="360" w:lineRule="auto"/>
+        <w:jc w:val="both"/>
+        <w:rPr>
+          <w:rFonts w:ascii="Times New Roman" w:hAnsi="Times New Roman" w:cs="Times New Roman"/>
+          <w:sz w:val="24"/>
+          <w:szCs w:val="24"/>
+        </w:rPr>
+      </w:pPr>
+      <w:r>
+        <w:rPr>
+          <w:rFonts w:ascii="Times New Roman" w:hAnsi="Times New Roman" w:cs="Times New Roman"/>
+          <w:sz w:val="24"/>
+          <w:szCs w:val="24"/>
+        </w:rPr>
+        <w:t xml:space="preserve">    </w:t>
+      </w:r>
+      <w:proofErr w:type="gramStart"/>
+      <w:r>
+        <w:rPr>
+          <w:rFonts w:ascii="Times New Roman" w:hAnsi="Times New Roman" w:cs="Times New Roman"/>
+          <w:sz w:val="24"/>
+          <w:szCs w:val="24"/>
+        </w:rPr>
+        <w:t>print(</w:t>
+      </w:r>
+      <w:proofErr w:type="gramEnd"/>
+      <w:r>
+        <w:rPr>
+          <w:rFonts w:ascii="Times New Roman" w:hAnsi="Times New Roman" w:cs="Times New Roman"/>
+          <w:sz w:val="24"/>
+          <w:szCs w:val="24"/>
+        </w:rPr>
+        <w:t>"You are eligible to vote.")</w:t>
+      </w:r>
+    </w:p>
+    <w:p>
+      <w:pPr>
+        <w:spacing w:line="360" w:lineRule="auto"/>
+        <w:jc w:val="both"/>
+        <w:rPr>
+          <w:rFonts w:ascii="Times New Roman" w:hAnsi="Times New Roman" w:cs="Times New Roman"/>
+          <w:sz w:val="24"/>
+          <w:szCs w:val="24"/>
+        </w:rPr>
+      </w:pPr>
+      <w:r>
+        <w:rPr>
+          <w:rFonts w:ascii="Times New Roman" w:hAnsi="Times New Roman" w:cs="Times New Roman"/>
+          <w:sz w:val="24"/>
+          <w:szCs w:val="24"/>
+        </w:rPr>
+        <w:t xml:space="preserve">    </w:t>
+      </w:r>
+      <w:proofErr w:type="gramStart"/>
+      <w:r>
+        <w:rPr>
+          <w:rFonts w:ascii="Times New Roman" w:hAnsi="Times New Roman" w:cs="Times New Roman"/>
+          <w:sz w:val="24"/>
+          <w:szCs w:val="24"/>
+        </w:rPr>
+        <w:t>print(</w:t>
+      </w:r>
+      <w:proofErr w:type="gramEnd"/>
+      <w:r>
+        <w:rPr>
+          <w:rFonts w:ascii="Times New Roman" w:hAnsi="Times New Roman" w:cs="Times New Roman"/>
+          <w:sz w:val="24"/>
+          <w:szCs w:val="24"/>
+        </w:rPr>
+        <w:t>"Remember to bring your voter ID.")</w:t>
+      </w:r>
+    </w:p>
+    <w:p>
+      <w:pPr>
+        <w:spacing w:line="360" w:lineRule="auto"/>
+        <w:jc w:val="both"/>
+        <w:rPr>
+          <w:rFonts w:ascii="Times New Roman" w:hAnsi="Times New Roman" w:cs="Times New Roman"/>
+          <w:sz w:val="24"/>
+          <w:szCs w:val="24"/>
+        </w:rPr>
+      </w:pPr>
+      <w:r>
+        <w:rPr>
+          <w:rFonts w:ascii="Times New Roman" w:hAnsi="Times New Roman" w:cs="Times New Roman"/>
+          <w:sz w:val="24"/>
+          <w:szCs w:val="24"/>
+        </w:rPr>
+        <w:t>else:</w:t>
+      </w:r>
+    </w:p>
+    <w:p>
+      <w:pPr>
+        <w:spacing w:line="360" w:lineRule="auto"/>
+        <w:jc w:val="both"/>
+        <w:rPr>
+          <w:rFonts w:ascii="Times New Roman" w:hAnsi="Times New Roman" w:cs="Times New Roman"/>
+          <w:sz w:val="24"/>
+          <w:szCs w:val="24"/>
+        </w:rPr>
+      </w:pPr>
+      <w:r>
+        <w:rPr>
+          <w:rFonts w:ascii="Times New Roman" w:hAnsi="Times New Roman" w:cs="Times New Roman"/>
+          <w:sz w:val="24"/>
+          <w:szCs w:val="24"/>
+        </w:rPr>
+        <w:t xml:space="preserve">    </w:t>
+      </w:r>
+      <w:proofErr w:type="gramStart"/>
+      <w:r>
+        <w:rPr>
+          <w:rFonts w:ascii="Times New Roman" w:hAnsi="Times New Roman" w:cs="Times New Roman"/>
+          <w:sz w:val="24"/>
+          <w:szCs w:val="24"/>
+        </w:rPr>
+        <w:t>print(</w:t>
+      </w:r>
+      <w:proofErr w:type="gramEnd"/>
+      <w:r>
+        <w:rPr>
+          <w:rFonts w:ascii="Times New Roman" w:hAnsi="Times New Roman" w:cs="Times New Roman"/>
+          <w:sz w:val="24"/>
+          <w:szCs w:val="24"/>
+        </w:rPr>
+        <w:t>"You are not eligible to vote.")</w:t>
+      </w:r>
+    </w:p>
+    <w:p>
+      <w:pPr>
+        <w:spacing w:line="360" w:lineRule="auto"/>
+        <w:jc w:val="both"/>
+        <w:rPr>
+          <w:rFonts w:ascii="Times New Roman" w:hAnsi="Times New Roman" w:cs="Times New Roman"/>
+          <w:sz w:val="24"/>
+          <w:szCs w:val="24"/>
+        </w:rPr>
+      </w:pPr>
+      <w:r>
+        <w:rPr>
+          <w:rFonts w:ascii="Times New Roman" w:hAnsi="Times New Roman" w:cs="Times New Roman"/>
+          <w:sz w:val="24"/>
+          <w:szCs w:val="24"/>
+        </w:rPr>
+        <w:t xml:space="preserve">In the example above, the two </w:t>
+      </w:r>
+      <w:proofErr w:type="gramStart"/>
+      <w:r>
+        <w:rPr>
+          <w:rFonts w:ascii="Times New Roman" w:hAnsi="Times New Roman" w:cs="Times New Roman"/>
+          <w:sz w:val="24"/>
+          <w:szCs w:val="24"/>
+        </w:rPr>
+        <w:t>print(</w:t>
+      </w:r>
+      <w:proofErr w:type="gramEnd"/>
+      <w:r>
+        <w:rPr>
+          <w:rFonts w:ascii="Times New Roman" w:hAnsi="Times New Roman" w:cs="Times New Roman"/>
+          <w:sz w:val="24"/>
+          <w:szCs w:val="24"/>
+        </w:rPr>
+        <w:t>) statements are part of the if block because they are indented. Be careful to maintain the correct indentation for your code to run correctly.</w:t>
+      </w:r>
+    </w:p>
+    <w:p>
+      <w:pPr>
+        <w:spacing w:line="360" w:lineRule="auto"/>
+        <w:jc w:val="both"/>
+        <w:rPr>
+          <w:rFonts w:ascii="Times New Roman" w:hAnsi="Times New Roman" w:cs="Times New Roman"/>
+          <w:b/>
+          <w:bCs/>
+          <w:sz w:val="24"/>
+          <w:szCs w:val="24"/>
+        </w:rPr>
+      </w:pPr>
+      <w:r>
+        <w:rPr>
+          <w:rFonts w:ascii="Times New Roman" w:hAnsi="Times New Roman" w:cs="Times New Roman"/>
+          <w:b/>
+          <w:bCs/>
+          <w:sz w:val="24"/>
+          <w:szCs w:val="24"/>
+        </w:rPr>
+        <w:t>9. The match-case Statement (Python 3.10+)</w:t>
+      </w:r>
+    </w:p>
+    <w:p>
+      <w:pPr>
+        <w:spacing w:line="360" w:lineRule="auto"/>
+        <w:jc w:val="both"/>
+        <w:rPr>
+          <w:rFonts w:ascii="Times New Roman" w:hAnsi="Times New Roman" w:cs="Times New Roman"/>
+          <w:sz w:val="24"/>
+          <w:szCs w:val="24"/>
+        </w:rPr>
+      </w:pPr>
+      <w:r>
+        <w:rPr>
+          <w:rFonts w:ascii="Times New Roman" w:hAnsi="Times New Roman" w:cs="Times New Roman"/>
+          <w:sz w:val="24"/>
+          <w:szCs w:val="24"/>
+        </w:rPr>
+        <w:t>Starting from Python 3.10, you can use the match-case statement for pattern matching—</w:t>
+      </w:r>
+      <w:proofErr w:type="gramStart"/>
+      <w:r>
+        <w:rPr>
+          <w:rFonts w:ascii="Times New Roman" w:hAnsi="Times New Roman" w:cs="Times New Roman"/>
+          <w:sz w:val="24"/>
+          <w:szCs w:val="24"/>
+        </w:rPr>
+        <w:t>similar to</w:t>
+      </w:r>
+      <w:proofErr w:type="gramEnd"/>
+      <w:r>
+        <w:rPr>
+          <w:rFonts w:ascii="Times New Roman" w:hAnsi="Times New Roman" w:cs="Times New Roman"/>
+          <w:sz w:val="24"/>
+          <w:szCs w:val="24"/>
+        </w:rPr>
+        <w:t xml:space="preserve"> switch-case in other languages like C or JavaScript. It helps you write cleaner and more readable code when checking a variable against multiple constant values.</w:t>
+      </w:r>
+    </w:p>
+    <w:p>
+      <w:pPr>
+        <w:spacing w:line="360" w:lineRule="auto"/>
+        <w:jc w:val="both"/>
+        <w:rPr>
+          <w:rFonts w:ascii="Times New Roman" w:hAnsi="Times New Roman" w:cs="Times New Roman"/>
+          <w:sz w:val="24"/>
+          <w:szCs w:val="24"/>
+        </w:rPr>
+      </w:pPr>
+      <w:r>
+        <w:rPr>
+          <w:rFonts w:ascii="Times New Roman" w:hAnsi="Times New Roman" w:cs="Times New Roman"/>
+          <w:sz w:val="24"/>
+          <w:szCs w:val="24"/>
+        </w:rPr>
+        <w:t>Syntax:</w:t>
+      </w:r>
+    </w:p>
+    <w:p>
+      <w:pPr>
+        <w:spacing w:line="360" w:lineRule="auto"/>
+        <w:jc w:val="both"/>
+        <w:rPr>
+          <w:rFonts w:ascii="Times New Roman" w:hAnsi="Times New Roman" w:cs="Times New Roman"/>
+          <w:sz w:val="24"/>
+          <w:szCs w:val="24"/>
+        </w:rPr>
+      </w:pPr>
+      <w:r>
+        <w:rPr>
+          <w:rFonts w:ascii="Times New Roman" w:hAnsi="Times New Roman" w:cs="Times New Roman"/>
+          <w:sz w:val="24"/>
+          <w:szCs w:val="24"/>
+        </w:rPr>
+        <w:t>match variable:</w:t>
+      </w:r>
+    </w:p>
+    <w:p>
+      <w:pPr>
+        <w:spacing w:line="360" w:lineRule="auto"/>
+        <w:jc w:val="both"/>
+        <w:rPr>
+          <w:rFonts w:ascii="Times New Roman" w:hAnsi="Times New Roman" w:cs="Times New Roman"/>
+          <w:sz w:val="24"/>
+          <w:szCs w:val="24"/>
+        </w:rPr>
+      </w:pPr>
+      <w:r>
+        <w:rPr>
+          <w:rFonts w:ascii="Times New Roman" w:hAnsi="Times New Roman" w:cs="Times New Roman"/>
+          <w:sz w:val="24"/>
+          <w:szCs w:val="24"/>
+        </w:rPr>
+        <w:t xml:space="preserve">    case value1:</w:t>
+      </w:r>
+    </w:p>
+    <w:p>
+      <w:pPr>
+        <w:spacing w:line="360" w:lineRule="auto"/>
+        <w:jc w:val="both"/>
+        <w:rPr>
+          <w:rFonts w:ascii="Times New Roman" w:hAnsi="Times New Roman" w:cs="Times New Roman"/>
+          <w:sz w:val="24"/>
+          <w:szCs w:val="24"/>
+        </w:rPr>
+      </w:pPr>
+      <w:r>
+        <w:rPr>
+          <w:rFonts w:ascii="Times New Roman" w:hAnsi="Times New Roman" w:cs="Times New Roman"/>
+          <w:sz w:val="24"/>
+          <w:szCs w:val="24"/>
+        </w:rPr>
+        <w:t xml:space="preserve">        # Code block for value1</w:t>
+      </w:r>
+    </w:p>
+    <w:p>
+      <w:pPr>
+        <w:spacing w:line="360" w:lineRule="auto"/>
+        <w:jc w:val="both"/>
+        <w:rPr>
+          <w:rFonts w:ascii="Times New Roman" w:hAnsi="Times New Roman" w:cs="Times New Roman"/>
+          <w:sz w:val="24"/>
+          <w:szCs w:val="24"/>
+        </w:rPr>
+      </w:pPr>
+      <w:r>
+        <w:rPr>
+          <w:rFonts w:ascii="Times New Roman" w:hAnsi="Times New Roman" w:cs="Times New Roman"/>
+          <w:sz w:val="24"/>
+          <w:szCs w:val="24"/>
+        </w:rPr>
+        <w:t xml:space="preserve">    case value2:</w:t>
+      </w:r>
+    </w:p>
+    <w:p>
+      <w:pPr>
+        <w:spacing w:line="360" w:lineRule="auto"/>
+        <w:jc w:val="both"/>
+        <w:rPr>
+          <w:rFonts w:ascii="Times New Roman" w:hAnsi="Times New Roman" w:cs="Times New Roman"/>
+          <w:sz w:val="24"/>
+          <w:szCs w:val="24"/>
+        </w:rPr>
+      </w:pPr>
+      <w:r>
+        <w:rPr>
+          <w:rFonts w:ascii="Times New Roman" w:hAnsi="Times New Roman" w:cs="Times New Roman"/>
+          <w:sz w:val="24"/>
+          <w:szCs w:val="24"/>
+        </w:rPr>
+        <w:t xml:space="preserve">        # Code block for value2</w:t>
+      </w:r>
+    </w:p>
+    <w:p>
+      <w:pPr>
+        <w:spacing w:line="360" w:lineRule="auto"/>
+        <w:jc w:val="both"/>
+        <w:rPr>
+          <w:rFonts w:ascii="Times New Roman" w:hAnsi="Times New Roman" w:cs="Times New Roman"/>
+          <w:sz w:val="24"/>
+          <w:szCs w:val="24"/>
+        </w:rPr>
+      </w:pPr>
+      <w:r>
+        <w:rPr>
+          <w:rFonts w:ascii="Times New Roman" w:hAnsi="Times New Roman" w:cs="Times New Roman"/>
+          <w:sz w:val="24"/>
+          <w:szCs w:val="24"/>
+        </w:rPr>
+        <w:t xml:space="preserve">    case _:</w:t>
+      </w:r>
+    </w:p>
+    <w:p>
+      <w:pPr>
+        <w:spacing w:line="360" w:lineRule="auto"/>
+        <w:jc w:val="both"/>
+        <w:rPr>
+          <w:rFonts w:ascii="Times New Roman" w:hAnsi="Times New Roman" w:cs="Times New Roman"/>
+          <w:sz w:val="24"/>
+          <w:szCs w:val="24"/>
+        </w:rPr>
+      </w:pPr>
+      <w:r>
+        <w:rPr>
+          <w:rFonts w:ascii="Times New Roman" w:hAnsi="Times New Roman" w:cs="Times New Roman"/>
+          <w:sz w:val="24"/>
+          <w:szCs w:val="24"/>
+        </w:rPr>
+        <w:t xml:space="preserve">        # Default case (like else)</w:t>
+      </w:r>
+    </w:p>
+    <w:p>
+      <w:pPr>
+        <w:spacing w:line="360" w:lineRule="auto"/>
+        <w:jc w:val="both"/>
+        <w:rPr>
+          <w:rFonts w:ascii="Times New Roman" w:hAnsi="Times New Roman" w:cs="Times New Roman"/>
+          <w:sz w:val="24"/>
+          <w:szCs w:val="24"/>
+        </w:rPr>
+      </w:pPr>
+      <w:r>
+        <w:rPr>
+          <w:rFonts w:ascii="Times New Roman" w:hAnsi="Times New Roman" w:cs="Times New Roman"/>
+          <w:sz w:val="24"/>
+          <w:szCs w:val="24"/>
+        </w:rPr>
+        <w:t>Example:</w:t>
+      </w:r>
+    </w:p>
+    <w:p>
+      <w:pPr>
+        <w:spacing w:line="360" w:lineRule="auto"/>
+        <w:jc w:val="both"/>
+        <w:rPr>
+          <w:rFonts w:ascii="Times New Roman" w:hAnsi="Times New Roman" w:cs="Times New Roman"/>
+          <w:sz w:val="24"/>
+          <w:szCs w:val="24"/>
+        </w:rPr>
+      </w:pPr>
+      <w:r>
+        <w:rPr>
+          <w:rFonts w:ascii="Times New Roman" w:hAnsi="Times New Roman" w:cs="Times New Roman"/>
+          <w:sz w:val="24"/>
+          <w:szCs w:val="24"/>
+        </w:rPr>
+        <w:t>Let’s check the type of day using match-case.</w:t>
+      </w:r>
+    </w:p>
+    <w:p>
+      <w:pPr>
+        <w:spacing w:line="360" w:lineRule="auto"/>
+        <w:jc w:val="both"/>
+        <w:rPr>
+          <w:rFonts w:ascii="Times New Roman" w:hAnsi="Times New Roman" w:cs="Times New Roman"/>
+          <w:sz w:val="24"/>
+          <w:szCs w:val="24"/>
+        </w:rPr>
+      </w:pPr>
+      <w:r>
+        <w:rPr>
+          <w:rFonts w:ascii="Times New Roman" w:hAnsi="Times New Roman" w:cs="Times New Roman"/>
+          <w:sz w:val="24"/>
+          <w:szCs w:val="24"/>
+        </w:rPr>
+        <w:t>day = "Sunday"</w:t>
+      </w:r>
+    </w:p>
+    <w:p>
+      <w:pPr>
+        <w:spacing w:line="360" w:lineRule="auto"/>
+        <w:jc w:val="both"/>
+        <w:rPr>
+          <w:rFonts w:ascii="Times New Roman" w:hAnsi="Times New Roman" w:cs="Times New Roman"/>
+          <w:sz w:val="24"/>
+          <w:szCs w:val="24"/>
+        </w:rPr>
+      </w:pPr>
+    </w:p>
+    <w:p>
+      <w:pPr>
+        <w:spacing w:line="360" w:lineRule="auto"/>
+        <w:jc w:val="both"/>
+        <w:rPr>
+          <w:rFonts w:ascii="Times New Roman" w:hAnsi="Times New Roman" w:cs="Times New Roman"/>
+          <w:sz w:val="24"/>
+          <w:szCs w:val="24"/>
+        </w:rPr>
+      </w:pPr>
+      <w:r>
+        <w:rPr>
+          <w:rFonts w:ascii="Times New Roman" w:hAnsi="Times New Roman" w:cs="Times New Roman"/>
+          <w:sz w:val="24"/>
+          <w:szCs w:val="24"/>
+        </w:rPr>
+        <w:lastRenderedPageBreak/>
+        <w:t>match day:</w:t>
+      </w:r>
+    </w:p>
+    <w:p>
+      <w:pPr>
+        <w:spacing w:line="360" w:lineRule="auto"/>
+        <w:jc w:val="both"/>
+        <w:rPr>
+          <w:rFonts w:ascii="Times New Roman" w:hAnsi="Times New Roman" w:cs="Times New Roman"/>
+          <w:sz w:val="24"/>
+          <w:szCs w:val="24"/>
+        </w:rPr>
+      </w:pPr>
+      <w:r>
+        <w:rPr>
+          <w:rFonts w:ascii="Times New Roman" w:hAnsi="Times New Roman" w:cs="Times New Roman"/>
+          <w:sz w:val="24"/>
+          <w:szCs w:val="24"/>
+        </w:rPr>
+        <w:t xml:space="preserve">    case "Monday":</w:t>
+      </w:r>
+    </w:p>
+    <w:p>
+      <w:pPr>
+        <w:spacing w:line="360" w:lineRule="auto"/>
+        <w:jc w:val="both"/>
+        <w:rPr>
+          <w:rFonts w:ascii="Times New Roman" w:hAnsi="Times New Roman" w:cs="Times New Roman"/>
+          <w:sz w:val="24"/>
+          <w:szCs w:val="24"/>
+        </w:rPr>
+      </w:pPr>
+      <w:r>
+        <w:rPr>
+          <w:rFonts w:ascii="Times New Roman" w:hAnsi="Times New Roman" w:cs="Times New Roman"/>
+          <w:sz w:val="24"/>
+          <w:szCs w:val="24"/>
+        </w:rPr>
+        <w:t xml:space="preserve">        </w:t>
+      </w:r>
+      <w:proofErr w:type="gramStart"/>
+      <w:r>
+        <w:rPr>
+          <w:rFonts w:ascii="Times New Roman" w:hAnsi="Times New Roman" w:cs="Times New Roman"/>
+          <w:sz w:val="24"/>
+          <w:szCs w:val="24"/>
+        </w:rPr>
+        <w:t>print(</w:t>
+      </w:r>
+      <w:proofErr w:type="gramEnd"/>
+      <w:r>
+        <w:rPr>
+          <w:rFonts w:ascii="Times New Roman" w:hAnsi="Times New Roman" w:cs="Times New Roman"/>
+          <w:sz w:val="24"/>
+          <w:szCs w:val="24"/>
+        </w:rPr>
+        <w:t>"Start of the work week.")</w:t>
+      </w:r>
+    </w:p>
+    <w:p>
+      <w:pPr>
+        <w:spacing w:line="360" w:lineRule="auto"/>
+        <w:jc w:val="both"/>
+        <w:rPr>
+          <w:rFonts w:ascii="Times New Roman" w:hAnsi="Times New Roman" w:cs="Times New Roman"/>
+          <w:sz w:val="24"/>
+          <w:szCs w:val="24"/>
+        </w:rPr>
+      </w:pPr>
+      <w:r>
+        <w:rPr>
+          <w:rFonts w:ascii="Times New Roman" w:hAnsi="Times New Roman" w:cs="Times New Roman"/>
+          <w:sz w:val="24"/>
+          <w:szCs w:val="24"/>
+        </w:rPr>
+        <w:t xml:space="preserve">    case "Friday":</w:t>
+      </w:r>
+    </w:p>
+    <w:p>
+      <w:pPr>
+        <w:spacing w:line="360" w:lineRule="auto"/>
+        <w:jc w:val="both"/>
+        <w:rPr>
+          <w:rFonts w:ascii="Times New Roman" w:hAnsi="Times New Roman" w:cs="Times New Roman"/>
+          <w:sz w:val="24"/>
+          <w:szCs w:val="24"/>
+        </w:rPr>
+      </w:pPr>
+      <w:r>
+        <w:rPr>
+          <w:rFonts w:ascii="Times New Roman" w:hAnsi="Times New Roman" w:cs="Times New Roman"/>
+          <w:sz w:val="24"/>
+          <w:szCs w:val="24"/>
+        </w:rPr>
+        <w:t xml:space="preserve">        </w:t>
+      </w:r>
+      <w:proofErr w:type="gramStart"/>
+      <w:r>
+        <w:rPr>
+          <w:rFonts w:ascii="Times New Roman" w:hAnsi="Times New Roman" w:cs="Times New Roman"/>
+          <w:sz w:val="24"/>
+          <w:szCs w:val="24"/>
+        </w:rPr>
+        <w:t>print(</w:t>
+      </w:r>
+      <w:proofErr w:type="gramEnd"/>
+      <w:r>
+        <w:rPr>
+          <w:rFonts w:ascii="Times New Roman" w:hAnsi="Times New Roman" w:cs="Times New Roman"/>
+          <w:sz w:val="24"/>
+          <w:szCs w:val="24"/>
+        </w:rPr>
+        <w:t>"Almost weekend!")</w:t>
+      </w:r>
+    </w:p>
+    <w:p>
+      <w:pPr>
+        <w:spacing w:line="360" w:lineRule="auto"/>
+        <w:jc w:val="both"/>
+        <w:rPr>
+          <w:rFonts w:ascii="Times New Roman" w:hAnsi="Times New Roman" w:cs="Times New Roman"/>
+          <w:sz w:val="24"/>
+          <w:szCs w:val="24"/>
+        </w:rPr>
+      </w:pPr>
+      <w:r>
+        <w:rPr>
+          <w:rFonts w:ascii="Times New Roman" w:hAnsi="Times New Roman" w:cs="Times New Roman"/>
+          <w:sz w:val="24"/>
+          <w:szCs w:val="24"/>
+        </w:rPr>
+        <w:t xml:space="preserve">    case "Saturday" | "Sunday":</w:t>
+      </w:r>
+    </w:p>
+    <w:p>
+      <w:pPr>
+        <w:spacing w:line="360" w:lineRule="auto"/>
+        <w:jc w:val="both"/>
+        <w:rPr>
+          <w:rFonts w:ascii="Times New Roman" w:hAnsi="Times New Roman" w:cs="Times New Roman"/>
+          <w:sz w:val="24"/>
+          <w:szCs w:val="24"/>
+        </w:rPr>
+      </w:pPr>
+      <w:r>
+        <w:rPr>
+          <w:rFonts w:ascii="Times New Roman" w:hAnsi="Times New Roman" w:cs="Times New Roman"/>
+          <w:sz w:val="24"/>
+          <w:szCs w:val="24"/>
+        </w:rPr>
+        <w:t xml:space="preserve">        </w:t>
+      </w:r>
+      <w:proofErr w:type="gramStart"/>
+      <w:r>
+        <w:rPr>
+          <w:rFonts w:ascii="Times New Roman" w:hAnsi="Times New Roman" w:cs="Times New Roman"/>
+          <w:sz w:val="24"/>
+          <w:szCs w:val="24"/>
+        </w:rPr>
+        <w:t>print(</w:t>
+      </w:r>
+      <w:proofErr w:type="gramEnd"/>
+      <w:r>
+        <w:rPr>
+          <w:rFonts w:ascii="Times New Roman" w:hAnsi="Times New Roman" w:cs="Times New Roman"/>
+          <w:sz w:val="24"/>
+          <w:szCs w:val="24"/>
+        </w:rPr>
+        <w:t>"It's the weekend!")</w:t>
+      </w:r>
+    </w:p>
+    <w:p>
+      <w:pPr>
+        <w:spacing w:line="360" w:lineRule="auto"/>
+        <w:jc w:val="both"/>
+        <w:rPr>
+          <w:rFonts w:ascii="Times New Roman" w:hAnsi="Times New Roman" w:cs="Times New Roman"/>
+          <w:sz w:val="24"/>
+          <w:szCs w:val="24"/>
+        </w:rPr>
+      </w:pPr>
+      <w:r>
+        <w:rPr>
+          <w:rFonts w:ascii="Times New Roman" w:hAnsi="Times New Roman" w:cs="Times New Roman"/>
+          <w:sz w:val="24"/>
+          <w:szCs w:val="24"/>
+        </w:rPr>
+        <w:t xml:space="preserve">    case _:</w:t>
+      </w:r>
+    </w:p>
+    <w:p>
+      <w:pPr>
+        <w:spacing w:line="360" w:lineRule="auto"/>
+        <w:jc w:val="both"/>
+        <w:rPr>
+          <w:rFonts w:ascii="Times New Roman" w:hAnsi="Times New Roman" w:cs="Times New Roman"/>
+          <w:sz w:val="24"/>
+          <w:szCs w:val="24"/>
+        </w:rPr>
+      </w:pPr>
+      <w:r>
+        <w:rPr>
+          <w:rFonts w:ascii="Times New Roman" w:hAnsi="Times New Roman" w:cs="Times New Roman"/>
+          <w:sz w:val="24"/>
+          <w:szCs w:val="24"/>
+        </w:rPr>
+        <w:t xml:space="preserve">        </w:t>
+      </w:r>
+      <w:r>
+        <w:rPr>
+          <w:rFonts w:ascii="Times New Roman" w:hAnsi="Times New Roman" w:cs="Times New Roman"/>
+          <w:sz w:val="24"/>
+          <w:szCs w:val="24"/>
+        </w:rPr>
+        <w:t>print (</w:t>
+      </w:r>
+      <w:r>
+        <w:rPr>
+          <w:rFonts w:ascii="Times New Roman" w:hAnsi="Times New Roman" w:cs="Times New Roman"/>
+          <w:sz w:val="24"/>
+          <w:szCs w:val="24"/>
+        </w:rPr>
+        <w:t>"Just another weekday.")</w:t>
+      </w:r>
+    </w:p>
+    <w:p>
+      <w:pPr>
+        <w:spacing w:line="360" w:lineRule="auto"/>
+        <w:jc w:val="both"/>
+        <w:rPr>
+          <w:rFonts w:ascii="Times New Roman" w:hAnsi="Times New Roman" w:cs="Times New Roman"/>
+          <w:sz w:val="24"/>
+          <w:szCs w:val="24"/>
+        </w:rPr>
+      </w:pPr>
+      <w:r>
+        <w:rPr>
+          <w:rFonts w:ascii="Times New Roman" w:hAnsi="Times New Roman" w:cs="Times New Roman"/>
+          <w:sz w:val="24"/>
+          <w:szCs w:val="24"/>
+        </w:rPr>
+        <w:t>If day is "Sunday" or "Saturday", it prints "It's the weekend!"</w:t>
+      </w:r>
+    </w:p>
+    <w:p>
+      <w:pPr>
+        <w:spacing w:line="360" w:lineRule="auto"/>
+        <w:jc w:val="both"/>
+        <w:rPr>
+          <w:rFonts w:ascii="Times New Roman" w:hAnsi="Times New Roman" w:cs="Times New Roman"/>
+          <w:sz w:val="24"/>
+          <w:szCs w:val="24"/>
+        </w:rPr>
+      </w:pPr>
+      <w:r>
+        <w:rPr>
+          <w:rFonts w:ascii="Times New Roman" w:hAnsi="Times New Roman" w:cs="Times New Roman"/>
+          <w:sz w:val="24"/>
+          <w:szCs w:val="24"/>
+        </w:rPr>
+        <w:t>The _ is a wildcard that matches anything—like a default else.</w:t>
+      </w:r>
+    </w:p>
+    <w:p>
+      <w:pPr>
+        <w:spacing w:line="360" w:lineRule="auto"/>
+        <w:jc w:val="both"/>
+        <w:rPr>
+          <w:rFonts w:ascii="Times New Roman" w:hAnsi="Times New Roman" w:cs="Times New Roman"/>
+          <w:sz w:val="24"/>
+          <w:szCs w:val="24"/>
+        </w:rPr>
+      </w:pPr>
+      <w:r>
+        <w:rPr>
+          <w:rFonts w:ascii="Times New Roman" w:hAnsi="Times New Roman" w:cs="Times New Roman"/>
+          <w:sz w:val="24"/>
+          <w:szCs w:val="24"/>
+        </w:rPr>
+        <w:t xml:space="preserve">This is functionally </w:t>
+      </w:r>
+      <w:proofErr w:type="gramStart"/>
+      <w:r>
+        <w:rPr>
+          <w:rFonts w:ascii="Times New Roman" w:hAnsi="Times New Roman" w:cs="Times New Roman"/>
+          <w:sz w:val="24"/>
+          <w:szCs w:val="24"/>
+        </w:rPr>
+        <w:t>similar to</w:t>
+      </w:r>
+      <w:proofErr w:type="gramEnd"/>
+      <w:r>
+        <w:rPr>
+          <w:rFonts w:ascii="Times New Roman" w:hAnsi="Times New Roman" w:cs="Times New Roman"/>
+          <w:sz w:val="24"/>
+          <w:szCs w:val="24"/>
+        </w:rPr>
+        <w:t xml:space="preserve"> the earlier if-</w:t>
+      </w:r>
+      <w:proofErr w:type="spellStart"/>
+      <w:r>
+        <w:rPr>
+          <w:rFonts w:ascii="Times New Roman" w:hAnsi="Times New Roman" w:cs="Times New Roman"/>
+          <w:sz w:val="24"/>
+          <w:szCs w:val="24"/>
+        </w:rPr>
+        <w:t>elif</w:t>
+      </w:r>
+      <w:proofErr w:type="spellEnd"/>
+      <w:r>
+        <w:rPr>
+          <w:rFonts w:ascii="Times New Roman" w:hAnsi="Times New Roman" w:cs="Times New Roman"/>
+          <w:sz w:val="24"/>
+          <w:szCs w:val="24"/>
+        </w:rPr>
+        <w:t xml:space="preserve"> example but can be more readable when checking one variable against many constant values.</w:t>
+      </w:r>
+    </w:p>
+    <w:p>
+      <w:pPr>
+        <w:spacing w:line="360" w:lineRule="auto"/>
+        <w:jc w:val="both"/>
+        <w:rPr>
+          <w:rFonts w:ascii="Times New Roman" w:hAnsi="Times New Roman" w:cs="Times New Roman"/>
+          <w:sz w:val="24"/>
+          <w:szCs w:val="24"/>
+        </w:rPr>
+      </w:pPr>
+      <w:r>
+        <w:rPr>
+          <w:rFonts w:ascii="Times New Roman" w:hAnsi="Times New Roman" w:cs="Times New Roman"/>
+          <w:sz w:val="24"/>
+          <w:szCs w:val="24"/>
+        </w:rPr>
+        <w:t>Note: Use match-case only if you're using Python 3.10 or newer. It’s not available in earlier versions.</w:t>
+      </w:r>
+    </w:p>
+    <w:p>
+      <w:pPr>
+        <w:spacing w:line="360" w:lineRule="auto"/>
+        <w:jc w:val="both"/>
+        <w:rPr>
+          <w:rFonts w:ascii="Times New Roman" w:hAnsi="Times New Roman" w:cs="Times New Roman"/>
+          <w:sz w:val="24"/>
+          <w:szCs w:val="24"/>
         </w:rPr>
       </w:pPr>
     </w:p>
@@ -30411,6 +34169,7 @@
   <w:style w:type="character" w:default="1" w:styleId="DefaultParagraphFont">
     <w:name w:val="Default Paragraph Font"/>
     <w:uiPriority w:val="1"/>
+    <w:semiHidden/>
     <w:unhideWhenUsed/>
   </w:style>
   <w:style w:type="table" w:default="1" w:styleId="TableNormal">

</xml_diff>

<commit_message>
adding with more examples
</commit_message>
<xml_diff>
--- a/pythonnotes.docx
+++ b/pythonnotes.docx
@@ -36332,6 +36332,3837 @@
         <w:t xml:space="preserve"> there are snacks available and the user has money. Once one condition is no longer True, the loop stops.</w:t>
       </w:r>
     </w:p>
+    <w:p>
+      <w:pPr>
+        <w:spacing w:line="360" w:lineRule="auto"/>
+        <w:jc w:val="both"/>
+        <w:rPr>
+          <w:rFonts w:ascii="Times New Roman" w:hAnsi="Times New Roman" w:cs="Times New Roman"/>
+          <w:b/>
+          <w:bCs/>
+          <w:sz w:val="24"/>
+          <w:szCs w:val="24"/>
+        </w:rPr>
+      </w:pPr>
+      <w:r>
+        <w:rPr>
+          <w:rFonts w:ascii="Times New Roman" w:hAnsi="Times New Roman" w:cs="Times New Roman"/>
+          <w:b/>
+          <w:bCs/>
+          <w:sz w:val="24"/>
+          <w:szCs w:val="24"/>
+        </w:rPr>
+        <w:t>For Loops in Python</w:t>
+      </w:r>
+    </w:p>
+    <w:p>
+      <w:pPr>
+        <w:spacing w:line="360" w:lineRule="auto"/>
+        <w:jc w:val="both"/>
+        <w:rPr>
+          <w:rFonts w:ascii="Times New Roman" w:hAnsi="Times New Roman" w:cs="Times New Roman"/>
+          <w:sz w:val="24"/>
+          <w:szCs w:val="24"/>
+        </w:rPr>
+      </w:pPr>
+      <w:r>
+        <w:rPr>
+          <w:rFonts w:ascii="Times New Roman" w:hAnsi="Times New Roman" w:cs="Times New Roman"/>
+          <w:sz w:val="24"/>
+          <w:szCs w:val="24"/>
+        </w:rPr>
+        <w:t xml:space="preserve">In Python, a </w:t>
+      </w:r>
+      <w:r>
+        <w:rPr>
+          <w:rFonts w:ascii="Times New Roman" w:hAnsi="Times New Roman" w:cs="Times New Roman"/>
+          <w:b/>
+          <w:bCs/>
+          <w:sz w:val="24"/>
+          <w:szCs w:val="24"/>
+        </w:rPr>
+        <w:t>for loop</w:t>
+      </w:r>
+      <w:r>
+        <w:rPr>
+          <w:rFonts w:ascii="Times New Roman" w:hAnsi="Times New Roman" w:cs="Times New Roman"/>
+          <w:sz w:val="24"/>
+          <w:szCs w:val="24"/>
+        </w:rPr>
+        <w:t xml:space="preserve"> is used to iterate over a sequence (like a list, tuple, string, or range) and execute a block of code repeatedly for each element in the sequence.</w:t>
+      </w:r>
+    </w:p>
+    <w:p>
+      <w:pPr>
+        <w:spacing w:line="360" w:lineRule="auto"/>
+        <w:jc w:val="both"/>
+        <w:rPr>
+          <w:rFonts w:ascii="Times New Roman" w:hAnsi="Times New Roman" w:cs="Times New Roman"/>
+          <w:b/>
+          <w:bCs/>
+          <w:sz w:val="24"/>
+          <w:szCs w:val="24"/>
+        </w:rPr>
+      </w:pPr>
+      <w:r>
+        <w:rPr>
+          <w:rFonts w:ascii="Times New Roman" w:hAnsi="Times New Roman" w:cs="Times New Roman"/>
+          <w:b/>
+          <w:bCs/>
+          <w:sz w:val="24"/>
+          <w:szCs w:val="24"/>
+        </w:rPr>
+        <w:t>1. The Basic Structure of a for Loop</w:t>
+      </w:r>
+    </w:p>
+    <w:p>
+      <w:pPr>
+        <w:spacing w:line="360" w:lineRule="auto"/>
+        <w:jc w:val="both"/>
+        <w:rPr>
+          <w:rFonts w:ascii="Times New Roman" w:hAnsi="Times New Roman" w:cs="Times New Roman"/>
+          <w:sz w:val="24"/>
+          <w:szCs w:val="24"/>
+        </w:rPr>
+      </w:pPr>
+      <w:r>
+        <w:rPr>
+          <w:rFonts w:ascii="Times New Roman" w:hAnsi="Times New Roman" w:cs="Times New Roman"/>
+          <w:sz w:val="24"/>
+          <w:szCs w:val="24"/>
+        </w:rPr>
+        <w:t>A for loop allows you to repeat a block of code a fixed number of times, or once for each element in a sequence.</w:t>
+      </w:r>
+    </w:p>
+    <w:p>
+      <w:pPr>
+        <w:spacing w:line="360" w:lineRule="auto"/>
+        <w:jc w:val="both"/>
+        <w:rPr>
+          <w:rFonts w:ascii="Times New Roman" w:hAnsi="Times New Roman" w:cs="Times New Roman"/>
+          <w:b/>
+          <w:bCs/>
+          <w:sz w:val="24"/>
+          <w:szCs w:val="24"/>
+        </w:rPr>
+      </w:pPr>
+      <w:r>
+        <w:rPr>
+          <w:rFonts w:ascii="Times New Roman" w:hAnsi="Times New Roman" w:cs="Times New Roman"/>
+          <w:b/>
+          <w:bCs/>
+          <w:sz w:val="24"/>
+          <w:szCs w:val="24"/>
+        </w:rPr>
+        <w:lastRenderedPageBreak/>
+        <w:t>Syntax:</w:t>
+      </w:r>
+    </w:p>
+    <w:p>
+      <w:pPr>
+        <w:spacing w:line="360" w:lineRule="auto"/>
+        <w:jc w:val="both"/>
+        <w:rPr>
+          <w:rFonts w:ascii="Times New Roman" w:hAnsi="Times New Roman" w:cs="Times New Roman"/>
+          <w:sz w:val="24"/>
+          <w:szCs w:val="24"/>
+        </w:rPr>
+      </w:pPr>
+      <w:r>
+        <w:rPr>
+          <w:rFonts w:ascii="Times New Roman" w:hAnsi="Times New Roman" w:cs="Times New Roman"/>
+          <w:sz w:val="24"/>
+          <w:szCs w:val="24"/>
+        </w:rPr>
+        <w:t>for item in sequence:</w:t>
+      </w:r>
+    </w:p>
+    <w:p>
+      <w:pPr>
+        <w:spacing w:line="360" w:lineRule="auto"/>
+        <w:jc w:val="both"/>
+        <w:rPr>
+          <w:rFonts w:ascii="Times New Roman" w:hAnsi="Times New Roman" w:cs="Times New Roman"/>
+          <w:sz w:val="24"/>
+          <w:szCs w:val="24"/>
+        </w:rPr>
+      </w:pPr>
+      <w:r>
+        <w:rPr>
+          <w:rFonts w:ascii="Times New Roman" w:hAnsi="Times New Roman" w:cs="Times New Roman"/>
+          <w:sz w:val="24"/>
+          <w:szCs w:val="24"/>
+        </w:rPr>
+        <w:t xml:space="preserve">    # Code to execute for each item in the sequence</w:t>
+      </w:r>
+    </w:p>
+    <w:p>
+      <w:pPr>
+        <w:spacing w:line="360" w:lineRule="auto"/>
+        <w:jc w:val="both"/>
+        <w:rPr>
+          <w:rFonts w:ascii="Times New Roman" w:hAnsi="Times New Roman" w:cs="Times New Roman"/>
+          <w:sz w:val="24"/>
+          <w:szCs w:val="24"/>
+        </w:rPr>
+      </w:pPr>
+      <w:r>
+        <w:rPr>
+          <w:rFonts w:ascii="Times New Roman" w:hAnsi="Times New Roman" w:cs="Times New Roman"/>
+          <w:sz w:val="24"/>
+          <w:szCs w:val="24"/>
+        </w:rPr>
+        <w:t>Example:</w:t>
+      </w:r>
+    </w:p>
+    <w:p>
+      <w:pPr>
+        <w:spacing w:line="360" w:lineRule="auto"/>
+        <w:jc w:val="both"/>
+        <w:rPr>
+          <w:rFonts w:ascii="Times New Roman" w:hAnsi="Times New Roman" w:cs="Times New Roman"/>
+          <w:sz w:val="24"/>
+          <w:szCs w:val="24"/>
+        </w:rPr>
+      </w:pPr>
+      <w:r>
+        <w:rPr>
+          <w:rFonts w:ascii="Times New Roman" w:hAnsi="Times New Roman" w:cs="Times New Roman"/>
+          <w:sz w:val="24"/>
+          <w:szCs w:val="24"/>
+        </w:rPr>
+        <w:t>Let’s print each name in a list of Kannada cities:</w:t>
+      </w:r>
+    </w:p>
+    <w:p>
+      <w:pPr>
+        <w:spacing w:line="360" w:lineRule="auto"/>
+        <w:jc w:val="both"/>
+        <w:rPr>
+          <w:rFonts w:ascii="Times New Roman" w:hAnsi="Times New Roman" w:cs="Times New Roman"/>
+          <w:sz w:val="24"/>
+          <w:szCs w:val="24"/>
+        </w:rPr>
+      </w:pPr>
+      <w:r>
+        <w:rPr>
+          <w:rFonts w:ascii="Times New Roman" w:hAnsi="Times New Roman" w:cs="Times New Roman"/>
+          <w:sz w:val="24"/>
+          <w:szCs w:val="24"/>
+        </w:rPr>
+        <w:t>cities = ["Bengaluru", "Mysuru", "Hubballi", "</w:t>
+      </w:r>
+      <w:proofErr w:type="spellStart"/>
+      <w:r>
+        <w:rPr>
+          <w:rFonts w:ascii="Times New Roman" w:hAnsi="Times New Roman" w:cs="Times New Roman"/>
+          <w:sz w:val="24"/>
+          <w:szCs w:val="24"/>
+        </w:rPr>
+        <w:t>Mangaluru</w:t>
+      </w:r>
+      <w:proofErr w:type="spellEnd"/>
+      <w:r>
+        <w:rPr>
+          <w:rFonts w:ascii="Times New Roman" w:hAnsi="Times New Roman" w:cs="Times New Roman"/>
+          <w:sz w:val="24"/>
+          <w:szCs w:val="24"/>
+        </w:rPr>
+        <w:t>"]</w:t>
+      </w:r>
+    </w:p>
+    <w:p>
+      <w:pPr>
+        <w:spacing w:line="360" w:lineRule="auto"/>
+        <w:jc w:val="both"/>
+        <w:rPr>
+          <w:rFonts w:ascii="Times New Roman" w:hAnsi="Times New Roman" w:cs="Times New Roman"/>
+          <w:sz w:val="24"/>
+          <w:szCs w:val="24"/>
+        </w:rPr>
+      </w:pPr>
+      <w:r>
+        <w:rPr>
+          <w:rFonts w:ascii="Times New Roman" w:hAnsi="Times New Roman" w:cs="Times New Roman"/>
+          <w:sz w:val="24"/>
+          <w:szCs w:val="24"/>
+        </w:rPr>
+        <w:t>for city in cities:</w:t>
+      </w:r>
+    </w:p>
+    <w:p>
+      <w:pPr>
+        <w:spacing w:line="360" w:lineRule="auto"/>
+        <w:jc w:val="both"/>
+        <w:rPr>
+          <w:rFonts w:ascii="Times New Roman" w:hAnsi="Times New Roman" w:cs="Times New Roman"/>
+          <w:sz w:val="24"/>
+          <w:szCs w:val="24"/>
+        </w:rPr>
+      </w:pPr>
+      <w:r>
+        <w:rPr>
+          <w:rFonts w:ascii="Times New Roman" w:hAnsi="Times New Roman" w:cs="Times New Roman"/>
+          <w:sz w:val="24"/>
+          <w:szCs w:val="24"/>
+        </w:rPr>
+        <w:t xml:space="preserve">    print(city)</w:t>
+      </w:r>
+    </w:p>
+    <w:p>
+      <w:pPr>
+        <w:spacing w:line="360" w:lineRule="auto"/>
+        <w:jc w:val="both"/>
+        <w:rPr>
+          <w:rFonts w:ascii="Times New Roman" w:hAnsi="Times New Roman" w:cs="Times New Roman"/>
+          <w:sz w:val="24"/>
+          <w:szCs w:val="24"/>
+        </w:rPr>
+      </w:pPr>
+      <w:r>
+        <w:rPr>
+          <w:rFonts w:ascii="Times New Roman" w:hAnsi="Times New Roman" w:cs="Times New Roman"/>
+          <w:sz w:val="24"/>
+          <w:szCs w:val="24"/>
+        </w:rPr>
+        <w:t>Output:</w:t>
+      </w:r>
+    </w:p>
+    <w:p>
+      <w:pPr>
+        <w:spacing w:line="360" w:lineRule="auto"/>
+        <w:jc w:val="both"/>
+        <w:rPr>
+          <w:rFonts w:ascii="Times New Roman" w:hAnsi="Times New Roman" w:cs="Times New Roman"/>
+          <w:sz w:val="24"/>
+          <w:szCs w:val="24"/>
+        </w:rPr>
+      </w:pPr>
+      <w:r>
+        <w:rPr>
+          <w:rFonts w:ascii="Times New Roman" w:hAnsi="Times New Roman" w:cs="Times New Roman"/>
+          <w:sz w:val="24"/>
+          <w:szCs w:val="24"/>
+        </w:rPr>
+        <w:t>Bengaluru</w:t>
+      </w:r>
+    </w:p>
+    <w:p>
+      <w:pPr>
+        <w:spacing w:line="360" w:lineRule="auto"/>
+        <w:jc w:val="both"/>
+        <w:rPr>
+          <w:rFonts w:ascii="Times New Roman" w:hAnsi="Times New Roman" w:cs="Times New Roman"/>
+          <w:sz w:val="24"/>
+          <w:szCs w:val="24"/>
+        </w:rPr>
+      </w:pPr>
+      <w:r>
+        <w:rPr>
+          <w:rFonts w:ascii="Times New Roman" w:hAnsi="Times New Roman" w:cs="Times New Roman"/>
+          <w:sz w:val="24"/>
+          <w:szCs w:val="24"/>
+        </w:rPr>
+        <w:t>Mysuru</w:t>
+      </w:r>
+    </w:p>
+    <w:p>
+      <w:pPr>
+        <w:spacing w:line="360" w:lineRule="auto"/>
+        <w:jc w:val="both"/>
+        <w:rPr>
+          <w:rFonts w:ascii="Times New Roman" w:hAnsi="Times New Roman" w:cs="Times New Roman"/>
+          <w:sz w:val="24"/>
+          <w:szCs w:val="24"/>
+        </w:rPr>
+      </w:pPr>
+      <w:r>
+        <w:rPr>
+          <w:rFonts w:ascii="Times New Roman" w:hAnsi="Times New Roman" w:cs="Times New Roman"/>
+          <w:sz w:val="24"/>
+          <w:szCs w:val="24"/>
+        </w:rPr>
+        <w:t>Hubballi</w:t>
+      </w:r>
+    </w:p>
+    <w:p>
+      <w:pPr>
+        <w:spacing w:line="360" w:lineRule="auto"/>
+        <w:jc w:val="both"/>
+        <w:rPr>
+          <w:rFonts w:ascii="Times New Roman" w:hAnsi="Times New Roman" w:cs="Times New Roman"/>
+          <w:sz w:val="24"/>
+          <w:szCs w:val="24"/>
+        </w:rPr>
+      </w:pPr>
+      <w:proofErr w:type="spellStart"/>
+      <w:r>
+        <w:rPr>
+          <w:rFonts w:ascii="Times New Roman" w:hAnsi="Times New Roman" w:cs="Times New Roman"/>
+          <w:sz w:val="24"/>
+          <w:szCs w:val="24"/>
+        </w:rPr>
+        <w:t>Mangaluru</w:t>
+      </w:r>
+      <w:proofErr w:type="spellEnd"/>
+    </w:p>
+    <w:p>
+      <w:pPr>
+        <w:spacing w:line="360" w:lineRule="auto"/>
+        <w:jc w:val="both"/>
+        <w:rPr>
+          <w:rFonts w:ascii="Times New Roman" w:hAnsi="Times New Roman" w:cs="Times New Roman"/>
+          <w:sz w:val="24"/>
+          <w:szCs w:val="24"/>
+        </w:rPr>
+      </w:pPr>
+      <w:r>
+        <w:rPr>
+          <w:rFonts w:ascii="Times New Roman" w:hAnsi="Times New Roman" w:cs="Times New Roman"/>
+          <w:sz w:val="24"/>
+          <w:szCs w:val="24"/>
+        </w:rPr>
+        <w:t>Here, cities is a list, and the for loop iterates over each item (city) in that list.</w:t>
+      </w:r>
+    </w:p>
+    <w:p>
+      <w:pPr>
+        <w:spacing w:line="360" w:lineRule="auto"/>
+        <w:jc w:val="both"/>
+        <w:rPr>
+          <w:rFonts w:ascii="Times New Roman" w:hAnsi="Times New Roman" w:cs="Times New Roman"/>
+          <w:b/>
+          <w:bCs/>
+          <w:sz w:val="24"/>
+          <w:szCs w:val="24"/>
+        </w:rPr>
+      </w:pPr>
+      <w:r>
+        <w:rPr>
+          <w:rFonts w:ascii="Times New Roman" w:hAnsi="Times New Roman" w:cs="Times New Roman"/>
+          <w:b/>
+          <w:bCs/>
+          <w:sz w:val="24"/>
+          <w:szCs w:val="24"/>
+        </w:rPr>
+        <w:t xml:space="preserve">2. Using </w:t>
+      </w:r>
+      <w:proofErr w:type="gramStart"/>
+      <w:r>
+        <w:rPr>
+          <w:rFonts w:ascii="Times New Roman" w:hAnsi="Times New Roman" w:cs="Times New Roman"/>
+          <w:b/>
+          <w:bCs/>
+          <w:sz w:val="24"/>
+          <w:szCs w:val="24"/>
+        </w:rPr>
+        <w:t>range(</w:t>
+      </w:r>
+      <w:proofErr w:type="gramEnd"/>
+      <w:r>
+        <w:rPr>
+          <w:rFonts w:ascii="Times New Roman" w:hAnsi="Times New Roman" w:cs="Times New Roman"/>
+          <w:b/>
+          <w:bCs/>
+          <w:sz w:val="24"/>
+          <w:szCs w:val="24"/>
+        </w:rPr>
+        <w:t>) with for Loops</w:t>
+      </w:r>
+    </w:p>
+    <w:p>
+      <w:pPr>
+        <w:spacing w:line="360" w:lineRule="auto"/>
+        <w:jc w:val="both"/>
+        <w:rPr>
+          <w:rFonts w:ascii="Times New Roman" w:hAnsi="Times New Roman" w:cs="Times New Roman"/>
+          <w:sz w:val="24"/>
+          <w:szCs w:val="24"/>
+        </w:rPr>
+      </w:pPr>
+      <w:r>
+        <w:rPr>
+          <w:rFonts w:ascii="Times New Roman" w:hAnsi="Times New Roman" w:cs="Times New Roman"/>
+          <w:sz w:val="24"/>
+          <w:szCs w:val="24"/>
+        </w:rPr>
+        <w:t xml:space="preserve">The </w:t>
+      </w:r>
+      <w:proofErr w:type="gramStart"/>
+      <w:r>
+        <w:rPr>
+          <w:rFonts w:ascii="Times New Roman" w:hAnsi="Times New Roman" w:cs="Times New Roman"/>
+          <w:sz w:val="24"/>
+          <w:szCs w:val="24"/>
+        </w:rPr>
+        <w:t>range(</w:t>
+      </w:r>
+      <w:proofErr w:type="gramEnd"/>
+      <w:r>
+        <w:rPr>
+          <w:rFonts w:ascii="Times New Roman" w:hAnsi="Times New Roman" w:cs="Times New Roman"/>
+          <w:sz w:val="24"/>
+          <w:szCs w:val="24"/>
+        </w:rPr>
+        <w:t>) function generates a sequence of numbers, which you can use in a for loop when you want to repeat a block of code a specific number of times.</w:t>
+      </w:r>
+    </w:p>
+    <w:p>
+      <w:pPr>
+        <w:spacing w:line="360" w:lineRule="auto"/>
+        <w:jc w:val="both"/>
+        <w:rPr>
+          <w:rFonts w:ascii="Times New Roman" w:hAnsi="Times New Roman" w:cs="Times New Roman"/>
+          <w:b/>
+          <w:bCs/>
+          <w:sz w:val="24"/>
+          <w:szCs w:val="24"/>
+        </w:rPr>
+      </w:pPr>
+      <w:r>
+        <w:rPr>
+          <w:rFonts w:ascii="Times New Roman" w:hAnsi="Times New Roman" w:cs="Times New Roman"/>
+          <w:b/>
+          <w:bCs/>
+          <w:sz w:val="24"/>
+          <w:szCs w:val="24"/>
+        </w:rPr>
+        <w:t xml:space="preserve">Syntax of </w:t>
+      </w:r>
+      <w:proofErr w:type="gramStart"/>
+      <w:r>
+        <w:rPr>
+          <w:rFonts w:ascii="Times New Roman" w:hAnsi="Times New Roman" w:cs="Times New Roman"/>
+          <w:b/>
+          <w:bCs/>
+          <w:sz w:val="24"/>
+          <w:szCs w:val="24"/>
+        </w:rPr>
+        <w:t>range(</w:t>
+      </w:r>
+      <w:proofErr w:type="gramEnd"/>
+      <w:r>
+        <w:rPr>
+          <w:rFonts w:ascii="Times New Roman" w:hAnsi="Times New Roman" w:cs="Times New Roman"/>
+          <w:b/>
+          <w:bCs/>
+          <w:sz w:val="24"/>
+          <w:szCs w:val="24"/>
+        </w:rPr>
+        <w:t>):</w:t>
+      </w:r>
+    </w:p>
+    <w:p>
+      <w:pPr>
+        <w:spacing w:line="360" w:lineRule="auto"/>
+        <w:jc w:val="both"/>
+        <w:rPr>
+          <w:rFonts w:ascii="Times New Roman" w:hAnsi="Times New Roman" w:cs="Times New Roman"/>
+          <w:sz w:val="24"/>
+          <w:szCs w:val="24"/>
+        </w:rPr>
+      </w:pPr>
+      <w:proofErr w:type="gramStart"/>
+      <w:r>
+        <w:rPr>
+          <w:rFonts w:ascii="Times New Roman" w:hAnsi="Times New Roman" w:cs="Times New Roman"/>
+          <w:sz w:val="24"/>
+          <w:szCs w:val="24"/>
+        </w:rPr>
+        <w:t>range(</w:t>
+      </w:r>
+      <w:proofErr w:type="gramEnd"/>
+      <w:r>
+        <w:rPr>
+          <w:rFonts w:ascii="Times New Roman" w:hAnsi="Times New Roman" w:cs="Times New Roman"/>
+          <w:sz w:val="24"/>
+          <w:szCs w:val="24"/>
+        </w:rPr>
+        <w:t>start, stop, step)</w:t>
+      </w:r>
+    </w:p>
+    <w:p>
+      <w:pPr>
+        <w:spacing w:line="360" w:lineRule="auto"/>
+        <w:jc w:val="both"/>
+        <w:rPr>
+          <w:rFonts w:ascii="Times New Roman" w:hAnsi="Times New Roman" w:cs="Times New Roman"/>
+          <w:sz w:val="24"/>
+          <w:szCs w:val="24"/>
+        </w:rPr>
+      </w:pPr>
+      <w:r>
+        <w:rPr>
+          <w:rFonts w:ascii="Times New Roman" w:hAnsi="Times New Roman" w:cs="Times New Roman"/>
+          <w:sz w:val="24"/>
+          <w:szCs w:val="24"/>
+        </w:rPr>
+        <w:t>start: The starting value (inclusive).</w:t>
+      </w:r>
+    </w:p>
+    <w:p>
+      <w:pPr>
+        <w:spacing w:line="360" w:lineRule="auto"/>
+        <w:jc w:val="both"/>
+        <w:rPr>
+          <w:rFonts w:ascii="Times New Roman" w:hAnsi="Times New Roman" w:cs="Times New Roman"/>
+          <w:sz w:val="24"/>
+          <w:szCs w:val="24"/>
+        </w:rPr>
+      </w:pPr>
+      <w:r>
+        <w:rPr>
+          <w:rFonts w:ascii="Times New Roman" w:hAnsi="Times New Roman" w:cs="Times New Roman"/>
+          <w:sz w:val="24"/>
+          <w:szCs w:val="24"/>
+        </w:rPr>
+        <w:t>stop: The ending value (exclusive).</w:t>
+      </w:r>
+    </w:p>
+    <w:p>
+      <w:pPr>
+        <w:spacing w:line="360" w:lineRule="auto"/>
+        <w:jc w:val="both"/>
+        <w:rPr>
+          <w:rFonts w:ascii="Times New Roman" w:hAnsi="Times New Roman" w:cs="Times New Roman"/>
+          <w:sz w:val="24"/>
+          <w:szCs w:val="24"/>
+        </w:rPr>
+      </w:pPr>
+      <w:r>
+        <w:rPr>
+          <w:rFonts w:ascii="Times New Roman" w:hAnsi="Times New Roman" w:cs="Times New Roman"/>
+          <w:sz w:val="24"/>
+          <w:szCs w:val="24"/>
+        </w:rPr>
+        <w:t>step: The increment (optional, default is 1).</w:t>
+      </w:r>
+    </w:p>
+    <w:p>
+      <w:pPr>
+        <w:spacing w:line="360" w:lineRule="auto"/>
+        <w:jc w:val="both"/>
+        <w:rPr>
+          <w:rFonts w:ascii="Times New Roman" w:hAnsi="Times New Roman" w:cs="Times New Roman"/>
+          <w:sz w:val="24"/>
+          <w:szCs w:val="24"/>
+        </w:rPr>
+      </w:pPr>
+      <w:r>
+        <w:rPr>
+          <w:rFonts w:ascii="Times New Roman" w:hAnsi="Times New Roman" w:cs="Times New Roman"/>
+          <w:sz w:val="24"/>
+          <w:szCs w:val="24"/>
+        </w:rPr>
+        <w:t>Example: Counting from 1 to 10</w:t>
+      </w:r>
+    </w:p>
+    <w:p>
+      <w:pPr>
+        <w:spacing w:line="360" w:lineRule="auto"/>
+        <w:jc w:val="both"/>
+        <w:rPr>
+          <w:rFonts w:ascii="Times New Roman" w:hAnsi="Times New Roman" w:cs="Times New Roman"/>
+          <w:sz w:val="24"/>
+          <w:szCs w:val="24"/>
+        </w:rPr>
+      </w:pPr>
+      <w:r>
+        <w:rPr>
+          <w:rFonts w:ascii="Times New Roman" w:hAnsi="Times New Roman" w:cs="Times New Roman"/>
+          <w:sz w:val="24"/>
+          <w:szCs w:val="24"/>
+        </w:rPr>
+        <w:t xml:space="preserve">for </w:t>
+      </w:r>
+      <w:proofErr w:type="spellStart"/>
+      <w:r>
+        <w:rPr>
+          <w:rFonts w:ascii="Times New Roman" w:hAnsi="Times New Roman" w:cs="Times New Roman"/>
+          <w:sz w:val="24"/>
+          <w:szCs w:val="24"/>
+        </w:rPr>
+        <w:t>i</w:t>
+      </w:r>
+      <w:proofErr w:type="spellEnd"/>
+      <w:r>
+        <w:rPr>
+          <w:rFonts w:ascii="Times New Roman" w:hAnsi="Times New Roman" w:cs="Times New Roman"/>
+          <w:sz w:val="24"/>
+          <w:szCs w:val="24"/>
+        </w:rPr>
+        <w:t xml:space="preserve"> in </w:t>
+      </w:r>
+      <w:proofErr w:type="gramStart"/>
+      <w:r>
+        <w:rPr>
+          <w:rFonts w:ascii="Times New Roman" w:hAnsi="Times New Roman" w:cs="Times New Roman"/>
+          <w:sz w:val="24"/>
+          <w:szCs w:val="24"/>
+        </w:rPr>
+        <w:t>range(</w:t>
+      </w:r>
+      <w:proofErr w:type="gramEnd"/>
+      <w:r>
+        <w:rPr>
+          <w:rFonts w:ascii="Times New Roman" w:hAnsi="Times New Roman" w:cs="Times New Roman"/>
+          <w:sz w:val="24"/>
+          <w:szCs w:val="24"/>
+        </w:rPr>
+        <w:t>1, 11):</w:t>
+      </w:r>
+    </w:p>
+    <w:p>
+      <w:pPr>
+        <w:spacing w:line="360" w:lineRule="auto"/>
+        <w:jc w:val="both"/>
+        <w:rPr>
+          <w:rFonts w:ascii="Times New Roman" w:hAnsi="Times New Roman" w:cs="Times New Roman"/>
+          <w:sz w:val="24"/>
+          <w:szCs w:val="24"/>
+        </w:rPr>
+      </w:pPr>
+      <w:r>
+        <w:rPr>
+          <w:rFonts w:ascii="Times New Roman" w:hAnsi="Times New Roman" w:cs="Times New Roman"/>
+          <w:sz w:val="24"/>
+          <w:szCs w:val="24"/>
+        </w:rPr>
+        <w:t xml:space="preserve">    print(</w:t>
+      </w:r>
+      <w:proofErr w:type="spellStart"/>
+      <w:r>
+        <w:rPr>
+          <w:rFonts w:ascii="Times New Roman" w:hAnsi="Times New Roman" w:cs="Times New Roman"/>
+          <w:sz w:val="24"/>
+          <w:szCs w:val="24"/>
+        </w:rPr>
+        <w:t>i</w:t>
+      </w:r>
+      <w:proofErr w:type="spellEnd"/>
+      <w:r>
+        <w:rPr>
+          <w:rFonts w:ascii="Times New Roman" w:hAnsi="Times New Roman" w:cs="Times New Roman"/>
+          <w:sz w:val="24"/>
+          <w:szCs w:val="24"/>
+        </w:rPr>
+        <w:t>)</w:t>
+      </w:r>
+    </w:p>
+    <w:p>
+      <w:pPr>
+        <w:spacing w:line="360" w:lineRule="auto"/>
+        <w:jc w:val="both"/>
+        <w:rPr>
+          <w:rFonts w:ascii="Times New Roman" w:hAnsi="Times New Roman" w:cs="Times New Roman"/>
+          <w:sz w:val="24"/>
+          <w:szCs w:val="24"/>
+        </w:rPr>
+      </w:pPr>
+      <w:r>
+        <w:rPr>
+          <w:rFonts w:ascii="Times New Roman" w:hAnsi="Times New Roman" w:cs="Times New Roman"/>
+          <w:sz w:val="24"/>
+          <w:szCs w:val="24"/>
+        </w:rPr>
+        <w:t>This loop will print the numbers from 1 to 10.</w:t>
+      </w:r>
+    </w:p>
+    <w:p>
+      <w:pPr>
+        <w:spacing w:line="360" w:lineRule="auto"/>
+        <w:jc w:val="both"/>
+        <w:rPr>
+          <w:rFonts w:ascii="Times New Roman" w:hAnsi="Times New Roman" w:cs="Times New Roman"/>
+          <w:sz w:val="24"/>
+          <w:szCs w:val="24"/>
+        </w:rPr>
+      </w:pPr>
+    </w:p>
+    <w:p>
+      <w:pPr>
+        <w:spacing w:line="360" w:lineRule="auto"/>
+        <w:jc w:val="both"/>
+        <w:rPr>
+          <w:rFonts w:ascii="Times New Roman" w:hAnsi="Times New Roman" w:cs="Times New Roman"/>
+          <w:sz w:val="24"/>
+          <w:szCs w:val="24"/>
+        </w:rPr>
+      </w:pPr>
+      <w:r>
+        <w:rPr>
+          <w:rFonts w:ascii="Times New Roman" w:hAnsi="Times New Roman" w:cs="Times New Roman"/>
+          <w:sz w:val="24"/>
+          <w:szCs w:val="24"/>
+        </w:rPr>
+        <w:lastRenderedPageBreak/>
+        <w:t>Output:</w:t>
+      </w:r>
+    </w:p>
+    <w:p>
+      <w:pPr>
+        <w:spacing w:line="360" w:lineRule="auto"/>
+        <w:jc w:val="both"/>
+        <w:rPr>
+          <w:rFonts w:ascii="Times New Roman" w:hAnsi="Times New Roman" w:cs="Times New Roman"/>
+          <w:sz w:val="24"/>
+          <w:szCs w:val="24"/>
+        </w:rPr>
+      </w:pPr>
+      <w:r>
+        <w:rPr>
+          <w:rFonts w:ascii="Times New Roman" w:hAnsi="Times New Roman" w:cs="Times New Roman"/>
+          <w:sz w:val="24"/>
+          <w:szCs w:val="24"/>
+        </w:rPr>
+        <w:t>1</w:t>
+      </w:r>
+    </w:p>
+    <w:p>
+      <w:pPr>
+        <w:spacing w:line="360" w:lineRule="auto"/>
+        <w:jc w:val="both"/>
+        <w:rPr>
+          <w:rFonts w:ascii="Times New Roman" w:hAnsi="Times New Roman" w:cs="Times New Roman"/>
+          <w:sz w:val="24"/>
+          <w:szCs w:val="24"/>
+        </w:rPr>
+      </w:pPr>
+      <w:r>
+        <w:rPr>
+          <w:rFonts w:ascii="Times New Roman" w:hAnsi="Times New Roman" w:cs="Times New Roman"/>
+          <w:sz w:val="24"/>
+          <w:szCs w:val="24"/>
+        </w:rPr>
+        <w:t>2</w:t>
+      </w:r>
+    </w:p>
+    <w:p>
+      <w:pPr>
+        <w:spacing w:line="360" w:lineRule="auto"/>
+        <w:jc w:val="both"/>
+        <w:rPr>
+          <w:rFonts w:ascii="Times New Roman" w:hAnsi="Times New Roman" w:cs="Times New Roman"/>
+          <w:sz w:val="24"/>
+          <w:szCs w:val="24"/>
+        </w:rPr>
+      </w:pPr>
+      <w:r>
+        <w:rPr>
+          <w:rFonts w:ascii="Times New Roman" w:hAnsi="Times New Roman" w:cs="Times New Roman"/>
+          <w:sz w:val="24"/>
+          <w:szCs w:val="24"/>
+        </w:rPr>
+        <w:t>3</w:t>
+      </w:r>
+    </w:p>
+    <w:p>
+      <w:pPr>
+        <w:spacing w:line="360" w:lineRule="auto"/>
+        <w:jc w:val="both"/>
+        <w:rPr>
+          <w:rFonts w:ascii="Times New Roman" w:hAnsi="Times New Roman" w:cs="Times New Roman"/>
+          <w:sz w:val="24"/>
+          <w:szCs w:val="24"/>
+        </w:rPr>
+      </w:pPr>
+      <w:r>
+        <w:rPr>
+          <w:rFonts w:ascii="Times New Roman" w:hAnsi="Times New Roman" w:cs="Times New Roman"/>
+          <w:sz w:val="24"/>
+          <w:szCs w:val="24"/>
+        </w:rPr>
+        <w:t>4</w:t>
+      </w:r>
+    </w:p>
+    <w:p>
+      <w:pPr>
+        <w:spacing w:line="360" w:lineRule="auto"/>
+        <w:jc w:val="both"/>
+        <w:rPr>
+          <w:rFonts w:ascii="Times New Roman" w:hAnsi="Times New Roman" w:cs="Times New Roman"/>
+          <w:sz w:val="24"/>
+          <w:szCs w:val="24"/>
+        </w:rPr>
+      </w:pPr>
+      <w:r>
+        <w:rPr>
+          <w:rFonts w:ascii="Times New Roman" w:hAnsi="Times New Roman" w:cs="Times New Roman"/>
+          <w:sz w:val="24"/>
+          <w:szCs w:val="24"/>
+        </w:rPr>
+        <w:t>5</w:t>
+      </w:r>
+    </w:p>
+    <w:p>
+      <w:pPr>
+        <w:spacing w:line="360" w:lineRule="auto"/>
+        <w:jc w:val="both"/>
+        <w:rPr>
+          <w:rFonts w:ascii="Times New Roman" w:hAnsi="Times New Roman" w:cs="Times New Roman"/>
+          <w:sz w:val="24"/>
+          <w:szCs w:val="24"/>
+        </w:rPr>
+      </w:pPr>
+      <w:r>
+        <w:rPr>
+          <w:rFonts w:ascii="Times New Roman" w:hAnsi="Times New Roman" w:cs="Times New Roman"/>
+          <w:sz w:val="24"/>
+          <w:szCs w:val="24"/>
+        </w:rPr>
+        <w:t>6</w:t>
+      </w:r>
+    </w:p>
+    <w:p>
+      <w:pPr>
+        <w:spacing w:line="360" w:lineRule="auto"/>
+        <w:jc w:val="both"/>
+        <w:rPr>
+          <w:rFonts w:ascii="Times New Roman" w:hAnsi="Times New Roman" w:cs="Times New Roman"/>
+          <w:sz w:val="24"/>
+          <w:szCs w:val="24"/>
+        </w:rPr>
+      </w:pPr>
+      <w:r>
+        <w:rPr>
+          <w:rFonts w:ascii="Times New Roman" w:hAnsi="Times New Roman" w:cs="Times New Roman"/>
+          <w:sz w:val="24"/>
+          <w:szCs w:val="24"/>
+        </w:rPr>
+        <w:t>7</w:t>
+      </w:r>
+    </w:p>
+    <w:p>
+      <w:pPr>
+        <w:spacing w:line="360" w:lineRule="auto"/>
+        <w:jc w:val="both"/>
+        <w:rPr>
+          <w:rFonts w:ascii="Times New Roman" w:hAnsi="Times New Roman" w:cs="Times New Roman"/>
+          <w:sz w:val="24"/>
+          <w:szCs w:val="24"/>
+        </w:rPr>
+      </w:pPr>
+      <w:r>
+        <w:rPr>
+          <w:rFonts w:ascii="Times New Roman" w:hAnsi="Times New Roman" w:cs="Times New Roman"/>
+          <w:sz w:val="24"/>
+          <w:szCs w:val="24"/>
+        </w:rPr>
+        <w:t>8</w:t>
+      </w:r>
+    </w:p>
+    <w:p>
+      <w:pPr>
+        <w:spacing w:line="360" w:lineRule="auto"/>
+        <w:jc w:val="both"/>
+        <w:rPr>
+          <w:rFonts w:ascii="Times New Roman" w:hAnsi="Times New Roman" w:cs="Times New Roman"/>
+          <w:sz w:val="24"/>
+          <w:szCs w:val="24"/>
+        </w:rPr>
+      </w:pPr>
+      <w:r>
+        <w:rPr>
+          <w:rFonts w:ascii="Times New Roman" w:hAnsi="Times New Roman" w:cs="Times New Roman"/>
+          <w:sz w:val="24"/>
+          <w:szCs w:val="24"/>
+        </w:rPr>
+        <w:t>9</w:t>
+      </w:r>
+    </w:p>
+    <w:p>
+      <w:pPr>
+        <w:spacing w:line="360" w:lineRule="auto"/>
+        <w:jc w:val="both"/>
+        <w:rPr>
+          <w:rFonts w:ascii="Times New Roman" w:hAnsi="Times New Roman" w:cs="Times New Roman"/>
+          <w:sz w:val="24"/>
+          <w:szCs w:val="24"/>
+        </w:rPr>
+      </w:pPr>
+      <w:r>
+        <w:rPr>
+          <w:rFonts w:ascii="Times New Roman" w:hAnsi="Times New Roman" w:cs="Times New Roman"/>
+          <w:sz w:val="24"/>
+          <w:szCs w:val="24"/>
+        </w:rPr>
+        <w:t>10</w:t>
+      </w:r>
+    </w:p>
+    <w:p>
+      <w:pPr>
+        <w:spacing w:line="360" w:lineRule="auto"/>
+        <w:jc w:val="both"/>
+        <w:rPr>
+          <w:rFonts w:ascii="Times New Roman" w:hAnsi="Times New Roman" w:cs="Times New Roman"/>
+          <w:sz w:val="24"/>
+          <w:szCs w:val="24"/>
+        </w:rPr>
+      </w:pPr>
+      <w:r>
+        <w:rPr>
+          <w:rFonts w:ascii="Times New Roman" w:hAnsi="Times New Roman" w:cs="Times New Roman"/>
+          <w:sz w:val="24"/>
+          <w:szCs w:val="24"/>
+        </w:rPr>
+        <w:t>Example: Counting by 2s from 1 to 10</w:t>
+      </w:r>
+    </w:p>
+    <w:p>
+      <w:pPr>
+        <w:spacing w:line="360" w:lineRule="auto"/>
+        <w:jc w:val="both"/>
+        <w:rPr>
+          <w:rFonts w:ascii="Times New Roman" w:hAnsi="Times New Roman" w:cs="Times New Roman"/>
+          <w:sz w:val="24"/>
+          <w:szCs w:val="24"/>
+        </w:rPr>
+      </w:pPr>
+      <w:r>
+        <w:rPr>
+          <w:rFonts w:ascii="Times New Roman" w:hAnsi="Times New Roman" w:cs="Times New Roman"/>
+          <w:sz w:val="24"/>
+          <w:szCs w:val="24"/>
+        </w:rPr>
+        <w:t xml:space="preserve">for </w:t>
+      </w:r>
+      <w:proofErr w:type="spellStart"/>
+      <w:r>
+        <w:rPr>
+          <w:rFonts w:ascii="Times New Roman" w:hAnsi="Times New Roman" w:cs="Times New Roman"/>
+          <w:sz w:val="24"/>
+          <w:szCs w:val="24"/>
+        </w:rPr>
+        <w:t>i</w:t>
+      </w:r>
+      <w:proofErr w:type="spellEnd"/>
+      <w:r>
+        <w:rPr>
+          <w:rFonts w:ascii="Times New Roman" w:hAnsi="Times New Roman" w:cs="Times New Roman"/>
+          <w:sz w:val="24"/>
+          <w:szCs w:val="24"/>
+        </w:rPr>
+        <w:t xml:space="preserve"> in </w:t>
+      </w:r>
+      <w:proofErr w:type="gramStart"/>
+      <w:r>
+        <w:rPr>
+          <w:rFonts w:ascii="Times New Roman" w:hAnsi="Times New Roman" w:cs="Times New Roman"/>
+          <w:sz w:val="24"/>
+          <w:szCs w:val="24"/>
+        </w:rPr>
+        <w:t>range(</w:t>
+      </w:r>
+      <w:proofErr w:type="gramEnd"/>
+      <w:r>
+        <w:rPr>
+          <w:rFonts w:ascii="Times New Roman" w:hAnsi="Times New Roman" w:cs="Times New Roman"/>
+          <w:sz w:val="24"/>
+          <w:szCs w:val="24"/>
+        </w:rPr>
+        <w:t>1, 11, 2):</w:t>
+      </w:r>
+    </w:p>
+    <w:p>
+      <w:pPr>
+        <w:spacing w:line="360" w:lineRule="auto"/>
+        <w:jc w:val="both"/>
+        <w:rPr>
+          <w:rFonts w:ascii="Times New Roman" w:hAnsi="Times New Roman" w:cs="Times New Roman"/>
+          <w:sz w:val="24"/>
+          <w:szCs w:val="24"/>
+        </w:rPr>
+      </w:pPr>
+      <w:r>
+        <w:rPr>
+          <w:rFonts w:ascii="Times New Roman" w:hAnsi="Times New Roman" w:cs="Times New Roman"/>
+          <w:sz w:val="24"/>
+          <w:szCs w:val="24"/>
+        </w:rPr>
+        <w:t xml:space="preserve">    print(</w:t>
+      </w:r>
+      <w:proofErr w:type="spellStart"/>
+      <w:r>
+        <w:rPr>
+          <w:rFonts w:ascii="Times New Roman" w:hAnsi="Times New Roman" w:cs="Times New Roman"/>
+          <w:sz w:val="24"/>
+          <w:szCs w:val="24"/>
+        </w:rPr>
+        <w:t>i</w:t>
+      </w:r>
+      <w:proofErr w:type="spellEnd"/>
+      <w:r>
+        <w:rPr>
+          <w:rFonts w:ascii="Times New Roman" w:hAnsi="Times New Roman" w:cs="Times New Roman"/>
+          <w:sz w:val="24"/>
+          <w:szCs w:val="24"/>
+        </w:rPr>
+        <w:t>)</w:t>
+      </w:r>
+    </w:p>
+    <w:p>
+      <w:pPr>
+        <w:spacing w:line="360" w:lineRule="auto"/>
+        <w:jc w:val="both"/>
+        <w:rPr>
+          <w:rFonts w:ascii="Times New Roman" w:hAnsi="Times New Roman" w:cs="Times New Roman"/>
+          <w:sz w:val="24"/>
+          <w:szCs w:val="24"/>
+        </w:rPr>
+      </w:pPr>
+      <w:r>
+        <w:rPr>
+          <w:rFonts w:ascii="Times New Roman" w:hAnsi="Times New Roman" w:cs="Times New Roman"/>
+          <w:sz w:val="24"/>
+          <w:szCs w:val="24"/>
+        </w:rPr>
+        <w:t>This loop prints only the odd numbers between 1 and 10.</w:t>
+      </w:r>
+    </w:p>
+    <w:p>
+      <w:pPr>
+        <w:spacing w:line="360" w:lineRule="auto"/>
+        <w:jc w:val="both"/>
+        <w:rPr>
+          <w:rFonts w:ascii="Times New Roman" w:hAnsi="Times New Roman" w:cs="Times New Roman"/>
+          <w:sz w:val="24"/>
+          <w:szCs w:val="24"/>
+        </w:rPr>
+      </w:pPr>
+      <w:r>
+        <w:rPr>
+          <w:rFonts w:ascii="Times New Roman" w:hAnsi="Times New Roman" w:cs="Times New Roman"/>
+          <w:sz w:val="24"/>
+          <w:szCs w:val="24"/>
+        </w:rPr>
+        <w:t>Output:</w:t>
+      </w:r>
+    </w:p>
+    <w:p>
+      <w:pPr>
+        <w:spacing w:line="360" w:lineRule="auto"/>
+        <w:jc w:val="both"/>
+        <w:rPr>
+          <w:rFonts w:ascii="Times New Roman" w:hAnsi="Times New Roman" w:cs="Times New Roman"/>
+          <w:sz w:val="24"/>
+          <w:szCs w:val="24"/>
+        </w:rPr>
+      </w:pPr>
+      <w:r>
+        <w:rPr>
+          <w:rFonts w:ascii="Times New Roman" w:hAnsi="Times New Roman" w:cs="Times New Roman"/>
+          <w:sz w:val="24"/>
+          <w:szCs w:val="24"/>
+        </w:rPr>
+        <w:t>1</w:t>
+      </w:r>
+    </w:p>
+    <w:p>
+      <w:pPr>
+        <w:spacing w:line="360" w:lineRule="auto"/>
+        <w:jc w:val="both"/>
+        <w:rPr>
+          <w:rFonts w:ascii="Times New Roman" w:hAnsi="Times New Roman" w:cs="Times New Roman"/>
+          <w:sz w:val="24"/>
+          <w:szCs w:val="24"/>
+        </w:rPr>
+      </w:pPr>
+      <w:r>
+        <w:rPr>
+          <w:rFonts w:ascii="Times New Roman" w:hAnsi="Times New Roman" w:cs="Times New Roman"/>
+          <w:sz w:val="24"/>
+          <w:szCs w:val="24"/>
+        </w:rPr>
+        <w:t>3</w:t>
+      </w:r>
+    </w:p>
+    <w:p>
+      <w:pPr>
+        <w:spacing w:line="360" w:lineRule="auto"/>
+        <w:jc w:val="both"/>
+        <w:rPr>
+          <w:rFonts w:ascii="Times New Roman" w:hAnsi="Times New Roman" w:cs="Times New Roman"/>
+          <w:sz w:val="24"/>
+          <w:szCs w:val="24"/>
+        </w:rPr>
+      </w:pPr>
+      <w:r>
+        <w:rPr>
+          <w:rFonts w:ascii="Times New Roman" w:hAnsi="Times New Roman" w:cs="Times New Roman"/>
+          <w:sz w:val="24"/>
+          <w:szCs w:val="24"/>
+        </w:rPr>
+        <w:t>5</w:t>
+      </w:r>
+    </w:p>
+    <w:p>
+      <w:pPr>
+        <w:spacing w:line="360" w:lineRule="auto"/>
+        <w:jc w:val="both"/>
+        <w:rPr>
+          <w:rFonts w:ascii="Times New Roman" w:hAnsi="Times New Roman" w:cs="Times New Roman"/>
+          <w:sz w:val="24"/>
+          <w:szCs w:val="24"/>
+        </w:rPr>
+      </w:pPr>
+      <w:r>
+        <w:rPr>
+          <w:rFonts w:ascii="Times New Roman" w:hAnsi="Times New Roman" w:cs="Times New Roman"/>
+          <w:sz w:val="24"/>
+          <w:szCs w:val="24"/>
+        </w:rPr>
+        <w:t>7</w:t>
+      </w:r>
+    </w:p>
+    <w:p>
+      <w:pPr>
+        <w:spacing w:line="360" w:lineRule="auto"/>
+        <w:jc w:val="both"/>
+        <w:rPr>
+          <w:rFonts w:ascii="Times New Roman" w:hAnsi="Times New Roman" w:cs="Times New Roman"/>
+          <w:sz w:val="24"/>
+          <w:szCs w:val="24"/>
+        </w:rPr>
+      </w:pPr>
+      <w:r>
+        <w:rPr>
+          <w:rFonts w:ascii="Times New Roman" w:hAnsi="Times New Roman" w:cs="Times New Roman"/>
+          <w:sz w:val="24"/>
+          <w:szCs w:val="24"/>
+        </w:rPr>
+        <w:t>9</w:t>
+      </w:r>
+    </w:p>
+    <w:p>
+      <w:pPr>
+        <w:spacing w:line="360" w:lineRule="auto"/>
+        <w:jc w:val="both"/>
+        <w:rPr>
+          <w:rFonts w:ascii="Times New Roman" w:hAnsi="Times New Roman" w:cs="Times New Roman"/>
+          <w:b/>
+          <w:bCs/>
+          <w:sz w:val="24"/>
+          <w:szCs w:val="24"/>
+        </w:rPr>
+      </w:pPr>
+      <w:r>
+        <w:rPr>
+          <w:rFonts w:ascii="Times New Roman" w:hAnsi="Times New Roman" w:cs="Times New Roman"/>
+          <w:b/>
+          <w:bCs/>
+          <w:sz w:val="24"/>
+          <w:szCs w:val="24"/>
+        </w:rPr>
+        <w:t>3. Looping Over Strings</w:t>
+      </w:r>
+    </w:p>
+    <w:p>
+      <w:pPr>
+        <w:spacing w:line="360" w:lineRule="auto"/>
+        <w:jc w:val="both"/>
+        <w:rPr>
+          <w:rFonts w:ascii="Times New Roman" w:hAnsi="Times New Roman" w:cs="Times New Roman"/>
+          <w:sz w:val="24"/>
+          <w:szCs w:val="24"/>
+        </w:rPr>
+      </w:pPr>
+      <w:r>
+        <w:rPr>
+          <w:rFonts w:ascii="Times New Roman" w:hAnsi="Times New Roman" w:cs="Times New Roman"/>
+          <w:sz w:val="24"/>
+          <w:szCs w:val="24"/>
+        </w:rPr>
+        <w:t>You can also loop over each character in a string using a for loop.</w:t>
+      </w:r>
+    </w:p>
+    <w:p>
+      <w:pPr>
+        <w:spacing w:line="360" w:lineRule="auto"/>
+        <w:jc w:val="both"/>
+        <w:rPr>
+          <w:rFonts w:ascii="Times New Roman" w:hAnsi="Times New Roman" w:cs="Times New Roman"/>
+          <w:sz w:val="24"/>
+          <w:szCs w:val="24"/>
+        </w:rPr>
+      </w:pPr>
+      <w:r>
+        <w:rPr>
+          <w:rFonts w:ascii="Times New Roman" w:hAnsi="Times New Roman" w:cs="Times New Roman"/>
+          <w:sz w:val="24"/>
+          <w:szCs w:val="24"/>
+        </w:rPr>
+        <w:t>Example: Printing each character in a string</w:t>
+      </w:r>
+    </w:p>
+    <w:p>
+      <w:pPr>
+        <w:spacing w:line="360" w:lineRule="auto"/>
+        <w:jc w:val="both"/>
+        <w:rPr>
+          <w:rFonts w:ascii="Times New Roman" w:hAnsi="Times New Roman" w:cs="Times New Roman"/>
+          <w:sz w:val="24"/>
+          <w:szCs w:val="24"/>
+        </w:rPr>
+      </w:pPr>
+      <w:r>
+        <w:rPr>
+          <w:rFonts w:ascii="Times New Roman" w:hAnsi="Times New Roman" w:cs="Times New Roman"/>
+          <w:sz w:val="24"/>
+          <w:szCs w:val="24"/>
+        </w:rPr>
+        <w:t>name = "Karnataka"</w:t>
+      </w:r>
+    </w:p>
+    <w:p>
+      <w:pPr>
+        <w:spacing w:line="360" w:lineRule="auto"/>
+        <w:jc w:val="both"/>
+        <w:rPr>
+          <w:rFonts w:ascii="Times New Roman" w:hAnsi="Times New Roman" w:cs="Times New Roman"/>
+          <w:sz w:val="24"/>
+          <w:szCs w:val="24"/>
+        </w:rPr>
+      </w:pPr>
+      <w:r>
+        <w:rPr>
+          <w:rFonts w:ascii="Times New Roman" w:hAnsi="Times New Roman" w:cs="Times New Roman"/>
+          <w:sz w:val="24"/>
+          <w:szCs w:val="24"/>
+        </w:rPr>
+        <w:t>for letter in name:</w:t>
+      </w:r>
+    </w:p>
+    <w:p>
+      <w:pPr>
+        <w:spacing w:line="360" w:lineRule="auto"/>
+        <w:jc w:val="both"/>
+        <w:rPr>
+          <w:rFonts w:ascii="Times New Roman" w:hAnsi="Times New Roman" w:cs="Times New Roman"/>
+          <w:sz w:val="24"/>
+          <w:szCs w:val="24"/>
+        </w:rPr>
+      </w:pPr>
+      <w:r>
+        <w:rPr>
+          <w:rFonts w:ascii="Times New Roman" w:hAnsi="Times New Roman" w:cs="Times New Roman"/>
+          <w:sz w:val="24"/>
+          <w:szCs w:val="24"/>
+        </w:rPr>
+        <w:lastRenderedPageBreak/>
+        <w:t xml:space="preserve">    print(letter)</w:t>
+      </w:r>
+    </w:p>
+    <w:p>
+      <w:pPr>
+        <w:spacing w:line="360" w:lineRule="auto"/>
+        <w:jc w:val="both"/>
+        <w:rPr>
+          <w:rFonts w:ascii="Times New Roman" w:hAnsi="Times New Roman" w:cs="Times New Roman"/>
+          <w:sz w:val="24"/>
+          <w:szCs w:val="24"/>
+        </w:rPr>
+      </w:pPr>
+      <w:r>
+        <w:rPr>
+          <w:rFonts w:ascii="Times New Roman" w:hAnsi="Times New Roman" w:cs="Times New Roman"/>
+          <w:sz w:val="24"/>
+          <w:szCs w:val="24"/>
+        </w:rPr>
+        <w:t>Output:</w:t>
+      </w:r>
+    </w:p>
+    <w:p>
+      <w:pPr>
+        <w:spacing w:line="360" w:lineRule="auto"/>
+        <w:jc w:val="both"/>
+        <w:rPr>
+          <w:rFonts w:ascii="Times New Roman" w:hAnsi="Times New Roman" w:cs="Times New Roman"/>
+          <w:sz w:val="24"/>
+          <w:szCs w:val="24"/>
+        </w:rPr>
+      </w:pPr>
+      <w:r>
+        <w:rPr>
+          <w:rFonts w:ascii="Times New Roman" w:hAnsi="Times New Roman" w:cs="Times New Roman"/>
+          <w:sz w:val="24"/>
+          <w:szCs w:val="24"/>
+        </w:rPr>
+        <w:t>K</w:t>
+      </w:r>
+    </w:p>
+    <w:p>
+      <w:pPr>
+        <w:spacing w:line="360" w:lineRule="auto"/>
+        <w:jc w:val="both"/>
+        <w:rPr>
+          <w:rFonts w:ascii="Times New Roman" w:hAnsi="Times New Roman" w:cs="Times New Roman"/>
+          <w:sz w:val="24"/>
+          <w:szCs w:val="24"/>
+        </w:rPr>
+      </w:pPr>
+      <w:r>
+        <w:rPr>
+          <w:rFonts w:ascii="Times New Roman" w:hAnsi="Times New Roman" w:cs="Times New Roman"/>
+          <w:sz w:val="24"/>
+          <w:szCs w:val="24"/>
+        </w:rPr>
+        <w:t>a</w:t>
+      </w:r>
+    </w:p>
+    <w:p>
+      <w:pPr>
+        <w:spacing w:line="360" w:lineRule="auto"/>
+        <w:jc w:val="both"/>
+        <w:rPr>
+          <w:rFonts w:ascii="Times New Roman" w:hAnsi="Times New Roman" w:cs="Times New Roman"/>
+          <w:sz w:val="24"/>
+          <w:szCs w:val="24"/>
+        </w:rPr>
+      </w:pPr>
+      <w:r>
+        <w:rPr>
+          <w:rFonts w:ascii="Times New Roman" w:hAnsi="Times New Roman" w:cs="Times New Roman"/>
+          <w:sz w:val="24"/>
+          <w:szCs w:val="24"/>
+        </w:rPr>
+        <w:t>r</w:t>
+      </w:r>
+    </w:p>
+    <w:p>
+      <w:pPr>
+        <w:spacing w:line="360" w:lineRule="auto"/>
+        <w:jc w:val="both"/>
+        <w:rPr>
+          <w:rFonts w:ascii="Times New Roman" w:hAnsi="Times New Roman" w:cs="Times New Roman"/>
+          <w:sz w:val="24"/>
+          <w:szCs w:val="24"/>
+        </w:rPr>
+      </w:pPr>
+      <w:r>
+        <w:rPr>
+          <w:rFonts w:ascii="Times New Roman" w:hAnsi="Times New Roman" w:cs="Times New Roman"/>
+          <w:sz w:val="24"/>
+          <w:szCs w:val="24"/>
+        </w:rPr>
+        <w:t>n</w:t>
+      </w:r>
+    </w:p>
+    <w:p>
+      <w:pPr>
+        <w:spacing w:line="360" w:lineRule="auto"/>
+        <w:jc w:val="both"/>
+        <w:rPr>
+          <w:rFonts w:ascii="Times New Roman" w:hAnsi="Times New Roman" w:cs="Times New Roman"/>
+          <w:sz w:val="24"/>
+          <w:szCs w:val="24"/>
+        </w:rPr>
+      </w:pPr>
+      <w:r>
+        <w:rPr>
+          <w:rFonts w:ascii="Times New Roman" w:hAnsi="Times New Roman" w:cs="Times New Roman"/>
+          <w:sz w:val="24"/>
+          <w:szCs w:val="24"/>
+        </w:rPr>
+        <w:t>a</w:t>
+      </w:r>
+    </w:p>
+    <w:p>
+      <w:pPr>
+        <w:spacing w:line="360" w:lineRule="auto"/>
+        <w:jc w:val="both"/>
+        <w:rPr>
+          <w:rFonts w:ascii="Times New Roman" w:hAnsi="Times New Roman" w:cs="Times New Roman"/>
+          <w:sz w:val="24"/>
+          <w:szCs w:val="24"/>
+        </w:rPr>
+      </w:pPr>
+      <w:r>
+        <w:rPr>
+          <w:rFonts w:ascii="Times New Roman" w:hAnsi="Times New Roman" w:cs="Times New Roman"/>
+          <w:sz w:val="24"/>
+          <w:szCs w:val="24"/>
+        </w:rPr>
+        <w:t>t</w:t>
+      </w:r>
+    </w:p>
+    <w:p>
+      <w:pPr>
+        <w:spacing w:line="360" w:lineRule="auto"/>
+        <w:jc w:val="both"/>
+        <w:rPr>
+          <w:rFonts w:ascii="Times New Roman" w:hAnsi="Times New Roman" w:cs="Times New Roman"/>
+          <w:sz w:val="24"/>
+          <w:szCs w:val="24"/>
+        </w:rPr>
+      </w:pPr>
+      <w:r>
+        <w:rPr>
+          <w:rFonts w:ascii="Times New Roman" w:hAnsi="Times New Roman" w:cs="Times New Roman"/>
+          <w:sz w:val="24"/>
+          <w:szCs w:val="24"/>
+        </w:rPr>
+        <w:t>a</w:t>
+      </w:r>
+    </w:p>
+    <w:p>
+      <w:pPr>
+        <w:spacing w:line="360" w:lineRule="auto"/>
+        <w:jc w:val="both"/>
+        <w:rPr>
+          <w:rFonts w:ascii="Times New Roman" w:hAnsi="Times New Roman" w:cs="Times New Roman"/>
+          <w:sz w:val="24"/>
+          <w:szCs w:val="24"/>
+        </w:rPr>
+      </w:pPr>
+      <w:r>
+        <w:rPr>
+          <w:rFonts w:ascii="Times New Roman" w:hAnsi="Times New Roman" w:cs="Times New Roman"/>
+          <w:sz w:val="24"/>
+          <w:szCs w:val="24"/>
+        </w:rPr>
+        <w:t>k</w:t>
+      </w:r>
+    </w:p>
+    <w:p>
+      <w:pPr>
+        <w:spacing w:line="360" w:lineRule="auto"/>
+        <w:jc w:val="both"/>
+        <w:rPr>
+          <w:rFonts w:ascii="Times New Roman" w:hAnsi="Times New Roman" w:cs="Times New Roman"/>
+          <w:sz w:val="24"/>
+          <w:szCs w:val="24"/>
+        </w:rPr>
+      </w:pPr>
+      <w:r>
+        <w:rPr>
+          <w:rFonts w:ascii="Times New Roman" w:hAnsi="Times New Roman" w:cs="Times New Roman"/>
+          <w:sz w:val="24"/>
+          <w:szCs w:val="24"/>
+        </w:rPr>
+        <w:t>a</w:t>
+      </w:r>
+    </w:p>
+    <w:p>
+      <w:pPr>
+        <w:spacing w:line="360" w:lineRule="auto"/>
+        <w:jc w:val="both"/>
+        <w:rPr>
+          <w:rFonts w:ascii="Times New Roman" w:hAnsi="Times New Roman" w:cs="Times New Roman"/>
+          <w:sz w:val="24"/>
+          <w:szCs w:val="24"/>
+        </w:rPr>
+      </w:pPr>
+      <w:r>
+        <w:rPr>
+          <w:rFonts w:ascii="Times New Roman" w:hAnsi="Times New Roman" w:cs="Times New Roman"/>
+          <w:sz w:val="24"/>
+          <w:szCs w:val="24"/>
+        </w:rPr>
+        <w:t>This loop goes through the string "Karnataka" one character at a time.</w:t>
+      </w:r>
+    </w:p>
+    <w:p>
+      <w:pPr>
+        <w:spacing w:line="360" w:lineRule="auto"/>
+        <w:jc w:val="both"/>
+        <w:rPr>
+          <w:rFonts w:ascii="Times New Roman" w:hAnsi="Times New Roman" w:cs="Times New Roman"/>
+          <w:b/>
+          <w:bCs/>
+          <w:sz w:val="24"/>
+          <w:szCs w:val="24"/>
+        </w:rPr>
+      </w:pPr>
+      <w:r>
+        <w:rPr>
+          <w:rFonts w:ascii="Times New Roman" w:hAnsi="Times New Roman" w:cs="Times New Roman"/>
+          <w:b/>
+          <w:bCs/>
+          <w:sz w:val="24"/>
+          <w:szCs w:val="24"/>
+        </w:rPr>
+        <w:t>4. Nested for Loops</w:t>
+      </w:r>
+    </w:p>
+    <w:p>
+      <w:pPr>
+        <w:spacing w:line="360" w:lineRule="auto"/>
+        <w:jc w:val="both"/>
+        <w:rPr>
+          <w:rFonts w:ascii="Times New Roman" w:hAnsi="Times New Roman" w:cs="Times New Roman"/>
+          <w:sz w:val="24"/>
+          <w:szCs w:val="24"/>
+        </w:rPr>
+      </w:pPr>
+      <w:r>
+        <w:rPr>
+          <w:rFonts w:ascii="Times New Roman" w:hAnsi="Times New Roman" w:cs="Times New Roman"/>
+          <w:sz w:val="24"/>
+          <w:szCs w:val="24"/>
+        </w:rPr>
+        <w:t>You can also have nested for loops, which means a loop inside another loop. This is useful when working with multi-level data, like lists inside lists.</w:t>
+      </w:r>
+    </w:p>
+    <w:p>
+      <w:pPr>
+        <w:spacing w:line="360" w:lineRule="auto"/>
+        <w:jc w:val="both"/>
+        <w:rPr>
+          <w:rFonts w:ascii="Times New Roman" w:hAnsi="Times New Roman" w:cs="Times New Roman"/>
+          <w:sz w:val="24"/>
+          <w:szCs w:val="24"/>
+        </w:rPr>
+      </w:pPr>
+      <w:r>
+        <w:rPr>
+          <w:rFonts w:ascii="Times New Roman" w:hAnsi="Times New Roman" w:cs="Times New Roman"/>
+          <w:sz w:val="24"/>
+          <w:szCs w:val="24"/>
+        </w:rPr>
+        <w:t>Example: Multiplication Table</w:t>
+      </w:r>
+    </w:p>
+    <w:p>
+      <w:pPr>
+        <w:spacing w:line="360" w:lineRule="auto"/>
+        <w:jc w:val="both"/>
+        <w:rPr>
+          <w:rFonts w:ascii="Times New Roman" w:hAnsi="Times New Roman" w:cs="Times New Roman"/>
+          <w:sz w:val="24"/>
+          <w:szCs w:val="24"/>
+        </w:rPr>
+      </w:pPr>
+      <w:r>
+        <w:rPr>
+          <w:rFonts w:ascii="Times New Roman" w:hAnsi="Times New Roman" w:cs="Times New Roman"/>
+          <w:sz w:val="24"/>
+          <w:szCs w:val="24"/>
+        </w:rPr>
+        <w:t>Let’s print the multiplication table from 1 to 5 using a nested for loop.</w:t>
+      </w:r>
+    </w:p>
+    <w:p>
+      <w:pPr>
+        <w:spacing w:line="360" w:lineRule="auto"/>
+        <w:jc w:val="both"/>
+        <w:rPr>
+          <w:rFonts w:ascii="Times New Roman" w:hAnsi="Times New Roman" w:cs="Times New Roman"/>
+          <w:sz w:val="24"/>
+          <w:szCs w:val="24"/>
+        </w:rPr>
+      </w:pPr>
+      <w:r>
+        <w:rPr>
+          <w:rFonts w:ascii="Times New Roman" w:hAnsi="Times New Roman" w:cs="Times New Roman"/>
+          <w:sz w:val="24"/>
+          <w:szCs w:val="24"/>
+        </w:rPr>
+        <w:t xml:space="preserve">for </w:t>
+      </w:r>
+      <w:proofErr w:type="spellStart"/>
+      <w:r>
+        <w:rPr>
+          <w:rFonts w:ascii="Times New Roman" w:hAnsi="Times New Roman" w:cs="Times New Roman"/>
+          <w:sz w:val="24"/>
+          <w:szCs w:val="24"/>
+        </w:rPr>
+        <w:t>i</w:t>
+      </w:r>
+      <w:proofErr w:type="spellEnd"/>
+      <w:r>
+        <w:rPr>
+          <w:rFonts w:ascii="Times New Roman" w:hAnsi="Times New Roman" w:cs="Times New Roman"/>
+          <w:sz w:val="24"/>
+          <w:szCs w:val="24"/>
+        </w:rPr>
+        <w:t xml:space="preserve"> in </w:t>
+      </w:r>
+      <w:proofErr w:type="gramStart"/>
+      <w:r>
+        <w:rPr>
+          <w:rFonts w:ascii="Times New Roman" w:hAnsi="Times New Roman" w:cs="Times New Roman"/>
+          <w:sz w:val="24"/>
+          <w:szCs w:val="24"/>
+        </w:rPr>
+        <w:t>range(</w:t>
+      </w:r>
+      <w:proofErr w:type="gramEnd"/>
+      <w:r>
+        <w:rPr>
+          <w:rFonts w:ascii="Times New Roman" w:hAnsi="Times New Roman" w:cs="Times New Roman"/>
+          <w:sz w:val="24"/>
+          <w:szCs w:val="24"/>
+        </w:rPr>
+        <w:t>1, 6):</w:t>
+      </w:r>
+    </w:p>
+    <w:p>
+      <w:pPr>
+        <w:spacing w:line="360" w:lineRule="auto"/>
+        <w:jc w:val="both"/>
+        <w:rPr>
+          <w:rFonts w:ascii="Times New Roman" w:hAnsi="Times New Roman" w:cs="Times New Roman"/>
+          <w:sz w:val="24"/>
+          <w:szCs w:val="24"/>
+        </w:rPr>
+      </w:pPr>
+      <w:r>
+        <w:rPr>
+          <w:rFonts w:ascii="Times New Roman" w:hAnsi="Times New Roman" w:cs="Times New Roman"/>
+          <w:sz w:val="24"/>
+          <w:szCs w:val="24"/>
+        </w:rPr>
+        <w:t xml:space="preserve">    for j in </w:t>
+      </w:r>
+      <w:proofErr w:type="gramStart"/>
+      <w:r>
+        <w:rPr>
+          <w:rFonts w:ascii="Times New Roman" w:hAnsi="Times New Roman" w:cs="Times New Roman"/>
+          <w:sz w:val="24"/>
+          <w:szCs w:val="24"/>
+        </w:rPr>
+        <w:t>range(</w:t>
+      </w:r>
+      <w:proofErr w:type="gramEnd"/>
+      <w:r>
+        <w:rPr>
+          <w:rFonts w:ascii="Times New Roman" w:hAnsi="Times New Roman" w:cs="Times New Roman"/>
+          <w:sz w:val="24"/>
+          <w:szCs w:val="24"/>
+        </w:rPr>
+        <w:t>1, 6):</w:t>
+      </w:r>
+    </w:p>
+    <w:p>
+      <w:pPr>
+        <w:spacing w:line="360" w:lineRule="auto"/>
+        <w:jc w:val="both"/>
+        <w:rPr>
+          <w:rFonts w:ascii="Times New Roman" w:hAnsi="Times New Roman" w:cs="Times New Roman"/>
+          <w:sz w:val="24"/>
+          <w:szCs w:val="24"/>
+        </w:rPr>
+      </w:pPr>
+      <w:r>
+        <w:rPr>
+          <w:rFonts w:ascii="Times New Roman" w:hAnsi="Times New Roman" w:cs="Times New Roman"/>
+          <w:sz w:val="24"/>
+          <w:szCs w:val="24"/>
+        </w:rPr>
+        <w:t xml:space="preserve">        print(f"{</w:t>
+      </w:r>
+      <w:proofErr w:type="spellStart"/>
+      <w:r>
+        <w:rPr>
+          <w:rFonts w:ascii="Times New Roman" w:hAnsi="Times New Roman" w:cs="Times New Roman"/>
+          <w:sz w:val="24"/>
+          <w:szCs w:val="24"/>
+        </w:rPr>
+        <w:t>i</w:t>
+      </w:r>
+      <w:proofErr w:type="spellEnd"/>
+      <w:r>
+        <w:rPr>
+          <w:rFonts w:ascii="Times New Roman" w:hAnsi="Times New Roman" w:cs="Times New Roman"/>
+          <w:sz w:val="24"/>
+          <w:szCs w:val="24"/>
+        </w:rPr>
+        <w:t>} x {j} = {</w:t>
+      </w:r>
+      <w:proofErr w:type="spellStart"/>
+      <w:r>
+        <w:rPr>
+          <w:rFonts w:ascii="Times New Roman" w:hAnsi="Times New Roman" w:cs="Times New Roman"/>
+          <w:sz w:val="24"/>
+          <w:szCs w:val="24"/>
+        </w:rPr>
+        <w:t>i</w:t>
+      </w:r>
+      <w:proofErr w:type="spellEnd"/>
+      <w:r>
+        <w:rPr>
+          <w:rFonts w:ascii="Times New Roman" w:hAnsi="Times New Roman" w:cs="Times New Roman"/>
+          <w:sz w:val="24"/>
+          <w:szCs w:val="24"/>
+        </w:rPr>
+        <w:t xml:space="preserve"> * j}")</w:t>
+      </w:r>
+    </w:p>
+    <w:p>
+      <w:pPr>
+        <w:spacing w:line="360" w:lineRule="auto"/>
+        <w:jc w:val="both"/>
+        <w:rPr>
+          <w:rFonts w:ascii="Times New Roman" w:hAnsi="Times New Roman" w:cs="Times New Roman"/>
+          <w:sz w:val="24"/>
+          <w:szCs w:val="24"/>
+        </w:rPr>
+      </w:pPr>
+      <w:r>
+        <w:rPr>
+          <w:rFonts w:ascii="Times New Roman" w:hAnsi="Times New Roman" w:cs="Times New Roman"/>
+          <w:sz w:val="24"/>
+          <w:szCs w:val="24"/>
+        </w:rPr>
+        <w:t xml:space="preserve">    </w:t>
+      </w:r>
+      <w:proofErr w:type="gramStart"/>
+      <w:r>
+        <w:rPr>
+          <w:rFonts w:ascii="Times New Roman" w:hAnsi="Times New Roman" w:cs="Times New Roman"/>
+          <w:sz w:val="24"/>
+          <w:szCs w:val="24"/>
+        </w:rPr>
+        <w:t>print()  #</w:t>
+      </w:r>
+      <w:proofErr w:type="gramEnd"/>
+      <w:r>
+        <w:rPr>
+          <w:rFonts w:ascii="Times New Roman" w:hAnsi="Times New Roman" w:cs="Times New Roman"/>
+          <w:sz w:val="24"/>
+          <w:szCs w:val="24"/>
+        </w:rPr>
+        <w:t xml:space="preserve"> To print an empty line after each table</w:t>
+      </w:r>
+    </w:p>
+    <w:p>
+      <w:pPr>
+        <w:spacing w:line="360" w:lineRule="auto"/>
+        <w:jc w:val="both"/>
+        <w:rPr>
+          <w:rFonts w:ascii="Times New Roman" w:hAnsi="Times New Roman" w:cs="Times New Roman"/>
+          <w:sz w:val="24"/>
+          <w:szCs w:val="24"/>
+        </w:rPr>
+      </w:pPr>
+      <w:r>
+        <w:rPr>
+          <w:rFonts w:ascii="Times New Roman" w:hAnsi="Times New Roman" w:cs="Times New Roman"/>
+          <w:sz w:val="24"/>
+          <w:szCs w:val="24"/>
+        </w:rPr>
+        <w:t>Output:</w:t>
+      </w:r>
+    </w:p>
+    <w:p>
+      <w:pPr>
+        <w:spacing w:line="360" w:lineRule="auto"/>
+        <w:jc w:val="both"/>
+        <w:rPr>
+          <w:rFonts w:ascii="Times New Roman" w:hAnsi="Times New Roman" w:cs="Times New Roman"/>
+          <w:sz w:val="24"/>
+          <w:szCs w:val="24"/>
+        </w:rPr>
+      </w:pPr>
+      <w:r>
+        <w:rPr>
+          <w:rFonts w:ascii="Times New Roman" w:hAnsi="Times New Roman" w:cs="Times New Roman"/>
+          <w:sz w:val="24"/>
+          <w:szCs w:val="24"/>
+        </w:rPr>
+        <w:t>1 x 1 = 1</w:t>
+      </w:r>
+    </w:p>
+    <w:p>
+      <w:pPr>
+        <w:spacing w:line="360" w:lineRule="auto"/>
+        <w:jc w:val="both"/>
+        <w:rPr>
+          <w:rFonts w:ascii="Times New Roman" w:hAnsi="Times New Roman" w:cs="Times New Roman"/>
+          <w:sz w:val="24"/>
+          <w:szCs w:val="24"/>
+        </w:rPr>
+      </w:pPr>
+      <w:r>
+        <w:rPr>
+          <w:rFonts w:ascii="Times New Roman" w:hAnsi="Times New Roman" w:cs="Times New Roman"/>
+          <w:sz w:val="24"/>
+          <w:szCs w:val="24"/>
+        </w:rPr>
+        <w:t>1 x 2 = 2</w:t>
+      </w:r>
+    </w:p>
+    <w:p>
+      <w:pPr>
+        <w:spacing w:line="360" w:lineRule="auto"/>
+        <w:jc w:val="both"/>
+        <w:rPr>
+          <w:rFonts w:ascii="Times New Roman" w:hAnsi="Times New Roman" w:cs="Times New Roman"/>
+          <w:sz w:val="24"/>
+          <w:szCs w:val="24"/>
+        </w:rPr>
+      </w:pPr>
+      <w:r>
+        <w:rPr>
+          <w:rFonts w:ascii="Times New Roman" w:hAnsi="Times New Roman" w:cs="Times New Roman"/>
+          <w:sz w:val="24"/>
+          <w:szCs w:val="24"/>
+        </w:rPr>
+        <w:t>1 x 3 = 3</w:t>
+      </w:r>
+    </w:p>
+    <w:p>
+      <w:pPr>
+        <w:spacing w:line="360" w:lineRule="auto"/>
+        <w:jc w:val="both"/>
+        <w:rPr>
+          <w:rFonts w:ascii="Times New Roman" w:hAnsi="Times New Roman" w:cs="Times New Roman"/>
+          <w:sz w:val="24"/>
+          <w:szCs w:val="24"/>
+        </w:rPr>
+      </w:pPr>
+      <w:r>
+        <w:rPr>
+          <w:rFonts w:ascii="Times New Roman" w:hAnsi="Times New Roman" w:cs="Times New Roman"/>
+          <w:sz w:val="24"/>
+          <w:szCs w:val="24"/>
+        </w:rPr>
+        <w:t>1 x 4 = 4</w:t>
+      </w:r>
+    </w:p>
+    <w:p>
+      <w:pPr>
+        <w:spacing w:line="360" w:lineRule="auto"/>
+        <w:jc w:val="both"/>
+        <w:rPr>
+          <w:rFonts w:ascii="Times New Roman" w:hAnsi="Times New Roman" w:cs="Times New Roman"/>
+          <w:sz w:val="24"/>
+          <w:szCs w:val="24"/>
+        </w:rPr>
+      </w:pPr>
+      <w:r>
+        <w:rPr>
+          <w:rFonts w:ascii="Times New Roman" w:hAnsi="Times New Roman" w:cs="Times New Roman"/>
+          <w:sz w:val="24"/>
+          <w:szCs w:val="24"/>
+        </w:rPr>
+        <w:t>1 x 5 = 5</w:t>
+      </w:r>
+    </w:p>
+    <w:p>
+      <w:pPr>
+        <w:spacing w:line="360" w:lineRule="auto"/>
+        <w:jc w:val="both"/>
+        <w:rPr>
+          <w:rFonts w:ascii="Times New Roman" w:hAnsi="Times New Roman" w:cs="Times New Roman"/>
+          <w:sz w:val="24"/>
+          <w:szCs w:val="24"/>
+        </w:rPr>
+      </w:pPr>
+    </w:p>
+    <w:p>
+      <w:pPr>
+        <w:spacing w:line="360" w:lineRule="auto"/>
+        <w:jc w:val="both"/>
+        <w:rPr>
+          <w:rFonts w:ascii="Times New Roman" w:hAnsi="Times New Roman" w:cs="Times New Roman"/>
+          <w:sz w:val="24"/>
+          <w:szCs w:val="24"/>
+        </w:rPr>
+      </w:pPr>
+      <w:r>
+        <w:rPr>
+          <w:rFonts w:ascii="Times New Roman" w:hAnsi="Times New Roman" w:cs="Times New Roman"/>
+          <w:sz w:val="24"/>
+          <w:szCs w:val="24"/>
+        </w:rPr>
+        <w:t>2 x 1 = 2</w:t>
+      </w:r>
+    </w:p>
+    <w:p>
+      <w:pPr>
+        <w:spacing w:line="360" w:lineRule="auto"/>
+        <w:jc w:val="both"/>
+        <w:rPr>
+          <w:rFonts w:ascii="Times New Roman" w:hAnsi="Times New Roman" w:cs="Times New Roman"/>
+          <w:sz w:val="24"/>
+          <w:szCs w:val="24"/>
+        </w:rPr>
+      </w:pPr>
+      <w:r>
+        <w:rPr>
+          <w:rFonts w:ascii="Times New Roman" w:hAnsi="Times New Roman" w:cs="Times New Roman"/>
+          <w:sz w:val="24"/>
+          <w:szCs w:val="24"/>
+        </w:rPr>
+        <w:t>2 x 2 = 4</w:t>
+      </w:r>
+    </w:p>
+    <w:p>
+      <w:pPr>
+        <w:spacing w:line="360" w:lineRule="auto"/>
+        <w:jc w:val="both"/>
+        <w:rPr>
+          <w:rFonts w:ascii="Times New Roman" w:hAnsi="Times New Roman" w:cs="Times New Roman"/>
+          <w:sz w:val="24"/>
+          <w:szCs w:val="24"/>
+        </w:rPr>
+      </w:pPr>
+      <w:r>
+        <w:rPr>
+          <w:rFonts w:ascii="Times New Roman" w:hAnsi="Times New Roman" w:cs="Times New Roman"/>
+          <w:sz w:val="24"/>
+          <w:szCs w:val="24"/>
+        </w:rPr>
+        <w:t>2 x 3 = 6</w:t>
+      </w:r>
+    </w:p>
+    <w:p>
+      <w:pPr>
+        <w:spacing w:line="360" w:lineRule="auto"/>
+        <w:jc w:val="both"/>
+        <w:rPr>
+          <w:rFonts w:ascii="Times New Roman" w:hAnsi="Times New Roman" w:cs="Times New Roman"/>
+          <w:sz w:val="24"/>
+          <w:szCs w:val="24"/>
+        </w:rPr>
+      </w:pPr>
+      <w:r>
+        <w:rPr>
+          <w:rFonts w:ascii="Times New Roman" w:hAnsi="Times New Roman" w:cs="Times New Roman"/>
+          <w:sz w:val="24"/>
+          <w:szCs w:val="24"/>
+        </w:rPr>
+        <w:t>2 x 4 = 8</w:t>
+      </w:r>
+    </w:p>
+    <w:p>
+      <w:pPr>
+        <w:spacing w:line="360" w:lineRule="auto"/>
+        <w:jc w:val="both"/>
+        <w:rPr>
+          <w:rFonts w:ascii="Times New Roman" w:hAnsi="Times New Roman" w:cs="Times New Roman"/>
+          <w:sz w:val="24"/>
+          <w:szCs w:val="24"/>
+        </w:rPr>
+      </w:pPr>
+      <w:r>
+        <w:rPr>
+          <w:rFonts w:ascii="Times New Roman" w:hAnsi="Times New Roman" w:cs="Times New Roman"/>
+          <w:sz w:val="24"/>
+          <w:szCs w:val="24"/>
+        </w:rPr>
+        <w:t>2 x 5 = 10</w:t>
+      </w:r>
+    </w:p>
+    <w:p>
+      <w:pPr>
+        <w:spacing w:line="360" w:lineRule="auto"/>
+        <w:jc w:val="both"/>
+        <w:rPr>
+          <w:rFonts w:ascii="Times New Roman" w:hAnsi="Times New Roman" w:cs="Times New Roman"/>
+          <w:sz w:val="24"/>
+          <w:szCs w:val="24"/>
+        </w:rPr>
+      </w:pPr>
+      <w:r>
+        <w:rPr>
+          <w:rFonts w:ascii="Times New Roman" w:hAnsi="Times New Roman" w:cs="Times New Roman"/>
+          <w:sz w:val="24"/>
+          <w:szCs w:val="24"/>
+        </w:rPr>
+        <w:t>...</w:t>
+      </w:r>
+    </w:p>
+    <w:p>
+      <w:pPr>
+        <w:spacing w:line="360" w:lineRule="auto"/>
+        <w:jc w:val="both"/>
+        <w:rPr>
+          <w:rFonts w:ascii="Times New Roman" w:hAnsi="Times New Roman" w:cs="Times New Roman"/>
+          <w:sz w:val="24"/>
+          <w:szCs w:val="24"/>
+        </w:rPr>
+      </w:pPr>
+      <w:r>
+        <w:rPr>
+          <w:rFonts w:ascii="Times New Roman" w:hAnsi="Times New Roman" w:cs="Times New Roman"/>
+          <w:sz w:val="24"/>
+          <w:szCs w:val="24"/>
+        </w:rPr>
+        <w:t>5 x 1 = 5</w:t>
+      </w:r>
+    </w:p>
+    <w:p>
+      <w:pPr>
+        <w:spacing w:line="360" w:lineRule="auto"/>
+        <w:jc w:val="both"/>
+        <w:rPr>
+          <w:rFonts w:ascii="Times New Roman" w:hAnsi="Times New Roman" w:cs="Times New Roman"/>
+          <w:sz w:val="24"/>
+          <w:szCs w:val="24"/>
+        </w:rPr>
+      </w:pPr>
+      <w:r>
+        <w:rPr>
+          <w:rFonts w:ascii="Times New Roman" w:hAnsi="Times New Roman" w:cs="Times New Roman"/>
+          <w:sz w:val="24"/>
+          <w:szCs w:val="24"/>
+        </w:rPr>
+        <w:t>5 x 2 = 10</w:t>
+      </w:r>
+    </w:p>
+    <w:p>
+      <w:pPr>
+        <w:spacing w:line="360" w:lineRule="auto"/>
+        <w:jc w:val="both"/>
+        <w:rPr>
+          <w:rFonts w:ascii="Times New Roman" w:hAnsi="Times New Roman" w:cs="Times New Roman"/>
+          <w:sz w:val="24"/>
+          <w:szCs w:val="24"/>
+        </w:rPr>
+      </w:pPr>
+      <w:r>
+        <w:rPr>
+          <w:rFonts w:ascii="Times New Roman" w:hAnsi="Times New Roman" w:cs="Times New Roman"/>
+          <w:sz w:val="24"/>
+          <w:szCs w:val="24"/>
+        </w:rPr>
+        <w:t>5 x 3 = 15</w:t>
+      </w:r>
+    </w:p>
+    <w:p>
+      <w:pPr>
+        <w:spacing w:line="360" w:lineRule="auto"/>
+        <w:jc w:val="both"/>
+        <w:rPr>
+          <w:rFonts w:ascii="Times New Roman" w:hAnsi="Times New Roman" w:cs="Times New Roman"/>
+          <w:sz w:val="24"/>
+          <w:szCs w:val="24"/>
+        </w:rPr>
+      </w:pPr>
+      <w:r>
+        <w:rPr>
+          <w:rFonts w:ascii="Times New Roman" w:hAnsi="Times New Roman" w:cs="Times New Roman"/>
+          <w:sz w:val="24"/>
+          <w:szCs w:val="24"/>
+        </w:rPr>
+        <w:t>5 x 4 = 20</w:t>
+      </w:r>
+    </w:p>
+    <w:p>
+      <w:pPr>
+        <w:spacing w:line="360" w:lineRule="auto"/>
+        <w:jc w:val="both"/>
+        <w:rPr>
+          <w:rFonts w:ascii="Times New Roman" w:hAnsi="Times New Roman" w:cs="Times New Roman"/>
+          <w:sz w:val="24"/>
+          <w:szCs w:val="24"/>
+        </w:rPr>
+      </w:pPr>
+      <w:r>
+        <w:rPr>
+          <w:rFonts w:ascii="Times New Roman" w:hAnsi="Times New Roman" w:cs="Times New Roman"/>
+          <w:sz w:val="24"/>
+          <w:szCs w:val="24"/>
+        </w:rPr>
+        <w:t>5 x 5 = 25</w:t>
+      </w:r>
+    </w:p>
+    <w:p>
+      <w:pPr>
+        <w:spacing w:line="360" w:lineRule="auto"/>
+        <w:jc w:val="both"/>
+        <w:rPr>
+          <w:rFonts w:ascii="Times New Roman" w:hAnsi="Times New Roman" w:cs="Times New Roman"/>
+          <w:sz w:val="24"/>
+          <w:szCs w:val="24"/>
+        </w:rPr>
+      </w:pPr>
+      <w:r>
+        <w:rPr>
+          <w:rFonts w:ascii="Times New Roman" w:hAnsi="Times New Roman" w:cs="Times New Roman"/>
+          <w:sz w:val="24"/>
+          <w:szCs w:val="24"/>
+        </w:rPr>
+        <w:t>Here, the outer loop controls the first number (</w:t>
+      </w:r>
+      <w:proofErr w:type="spellStart"/>
+      <w:r>
+        <w:rPr>
+          <w:rFonts w:ascii="Times New Roman" w:hAnsi="Times New Roman" w:cs="Times New Roman"/>
+          <w:sz w:val="24"/>
+          <w:szCs w:val="24"/>
+        </w:rPr>
+        <w:t>i</w:t>
+      </w:r>
+      <w:proofErr w:type="spellEnd"/>
+      <w:r>
+        <w:rPr>
+          <w:rFonts w:ascii="Times New Roman" w:hAnsi="Times New Roman" w:cs="Times New Roman"/>
+          <w:sz w:val="24"/>
+          <w:szCs w:val="24"/>
+        </w:rPr>
+        <w:t>), and the inner loop controls the second number (j). Together, they generate the multiplication table.</w:t>
+      </w:r>
+    </w:p>
+    <w:p>
+      <w:pPr>
+        <w:spacing w:line="360" w:lineRule="auto"/>
+        <w:jc w:val="both"/>
+        <w:rPr>
+          <w:rFonts w:ascii="Times New Roman" w:hAnsi="Times New Roman" w:cs="Times New Roman"/>
+          <w:b/>
+          <w:bCs/>
+          <w:sz w:val="24"/>
+          <w:szCs w:val="24"/>
+        </w:rPr>
+      </w:pPr>
+      <w:r>
+        <w:rPr>
+          <w:rFonts w:ascii="Times New Roman" w:hAnsi="Times New Roman" w:cs="Times New Roman"/>
+          <w:b/>
+          <w:bCs/>
+          <w:sz w:val="24"/>
+          <w:szCs w:val="24"/>
+        </w:rPr>
+        <w:t>5. Using break in a for Loop</w:t>
+      </w:r>
+    </w:p>
+    <w:p>
+      <w:pPr>
+        <w:spacing w:line="360" w:lineRule="auto"/>
+        <w:jc w:val="both"/>
+        <w:rPr>
+          <w:rFonts w:ascii="Times New Roman" w:hAnsi="Times New Roman" w:cs="Times New Roman"/>
+          <w:sz w:val="24"/>
+          <w:szCs w:val="24"/>
+        </w:rPr>
+      </w:pPr>
+      <w:r>
+        <w:rPr>
+          <w:rFonts w:ascii="Times New Roman" w:hAnsi="Times New Roman" w:cs="Times New Roman"/>
+          <w:sz w:val="24"/>
+          <w:szCs w:val="24"/>
+        </w:rPr>
+        <w:t>The break statement is used to exit a loop early when a certain condition is met.</w:t>
+      </w:r>
+    </w:p>
+    <w:p>
+      <w:pPr>
+        <w:spacing w:line="360" w:lineRule="auto"/>
+        <w:jc w:val="both"/>
+        <w:rPr>
+          <w:rFonts w:ascii="Times New Roman" w:hAnsi="Times New Roman" w:cs="Times New Roman"/>
+          <w:sz w:val="24"/>
+          <w:szCs w:val="24"/>
+        </w:rPr>
+      </w:pPr>
+      <w:r>
+        <w:rPr>
+          <w:rFonts w:ascii="Times New Roman" w:hAnsi="Times New Roman" w:cs="Times New Roman"/>
+          <w:sz w:val="24"/>
+          <w:szCs w:val="24"/>
+        </w:rPr>
+        <w:t>Example: Stop the loop when you find a specific item</w:t>
+      </w:r>
+    </w:p>
+    <w:p>
+      <w:pPr>
+        <w:spacing w:line="360" w:lineRule="auto"/>
+        <w:jc w:val="both"/>
+        <w:rPr>
+          <w:rFonts w:ascii="Times New Roman" w:hAnsi="Times New Roman" w:cs="Times New Roman"/>
+          <w:sz w:val="24"/>
+          <w:szCs w:val="24"/>
+        </w:rPr>
+      </w:pPr>
+      <w:r>
+        <w:rPr>
+          <w:rFonts w:ascii="Times New Roman" w:hAnsi="Times New Roman" w:cs="Times New Roman"/>
+          <w:sz w:val="24"/>
+          <w:szCs w:val="24"/>
+        </w:rPr>
+        <w:t>Let’s say you are searching for a specific city in a list:</w:t>
+      </w:r>
+    </w:p>
+    <w:p>
+      <w:pPr>
+        <w:spacing w:line="360" w:lineRule="auto"/>
+        <w:jc w:val="both"/>
+        <w:rPr>
+          <w:rFonts w:ascii="Times New Roman" w:hAnsi="Times New Roman" w:cs="Times New Roman"/>
+          <w:sz w:val="24"/>
+          <w:szCs w:val="24"/>
+        </w:rPr>
+      </w:pPr>
+      <w:r>
+        <w:rPr>
+          <w:rFonts w:ascii="Times New Roman" w:hAnsi="Times New Roman" w:cs="Times New Roman"/>
+          <w:sz w:val="24"/>
+          <w:szCs w:val="24"/>
+        </w:rPr>
+        <w:t>cities = ["Bengaluru", "Mysuru", "Hubballi", "</w:t>
+      </w:r>
+      <w:proofErr w:type="spellStart"/>
+      <w:r>
+        <w:rPr>
+          <w:rFonts w:ascii="Times New Roman" w:hAnsi="Times New Roman" w:cs="Times New Roman"/>
+          <w:sz w:val="24"/>
+          <w:szCs w:val="24"/>
+        </w:rPr>
+        <w:t>Mangaluru</w:t>
+      </w:r>
+      <w:proofErr w:type="spellEnd"/>
+      <w:r>
+        <w:rPr>
+          <w:rFonts w:ascii="Times New Roman" w:hAnsi="Times New Roman" w:cs="Times New Roman"/>
+          <w:sz w:val="24"/>
+          <w:szCs w:val="24"/>
+        </w:rPr>
+        <w:t>"]</w:t>
+      </w:r>
+    </w:p>
+    <w:p>
+      <w:pPr>
+        <w:spacing w:line="360" w:lineRule="auto"/>
+        <w:jc w:val="both"/>
+        <w:rPr>
+          <w:rFonts w:ascii="Times New Roman" w:hAnsi="Times New Roman" w:cs="Times New Roman"/>
+          <w:sz w:val="24"/>
+          <w:szCs w:val="24"/>
+        </w:rPr>
+      </w:pPr>
+      <w:r>
+        <w:rPr>
+          <w:rFonts w:ascii="Times New Roman" w:hAnsi="Times New Roman" w:cs="Times New Roman"/>
+          <w:sz w:val="24"/>
+          <w:szCs w:val="24"/>
+        </w:rPr>
+        <w:t>for city in cities:</w:t>
+      </w:r>
+    </w:p>
+    <w:p>
+      <w:pPr>
+        <w:spacing w:line="360" w:lineRule="auto"/>
+        <w:jc w:val="both"/>
+        <w:rPr>
+          <w:rFonts w:ascii="Times New Roman" w:hAnsi="Times New Roman" w:cs="Times New Roman"/>
+          <w:sz w:val="24"/>
+          <w:szCs w:val="24"/>
+        </w:rPr>
+      </w:pPr>
+      <w:r>
+        <w:rPr>
+          <w:rFonts w:ascii="Times New Roman" w:hAnsi="Times New Roman" w:cs="Times New Roman"/>
+          <w:sz w:val="24"/>
+          <w:szCs w:val="24"/>
+        </w:rPr>
+        <w:t xml:space="preserve">    if city == "Hubballi":</w:t>
+      </w:r>
+    </w:p>
+    <w:p>
+      <w:pPr>
+        <w:spacing w:line="360" w:lineRule="auto"/>
+        <w:jc w:val="both"/>
+        <w:rPr>
+          <w:rFonts w:ascii="Times New Roman" w:hAnsi="Times New Roman" w:cs="Times New Roman"/>
+          <w:sz w:val="24"/>
+          <w:szCs w:val="24"/>
+        </w:rPr>
+      </w:pPr>
+      <w:r>
+        <w:rPr>
+          <w:rFonts w:ascii="Times New Roman" w:hAnsi="Times New Roman" w:cs="Times New Roman"/>
+          <w:sz w:val="24"/>
+          <w:szCs w:val="24"/>
+        </w:rPr>
+        <w:t xml:space="preserve">        </w:t>
+      </w:r>
+      <w:proofErr w:type="gramStart"/>
+      <w:r>
+        <w:rPr>
+          <w:rFonts w:ascii="Times New Roman" w:hAnsi="Times New Roman" w:cs="Times New Roman"/>
+          <w:sz w:val="24"/>
+          <w:szCs w:val="24"/>
+        </w:rPr>
+        <w:t>print(</w:t>
+      </w:r>
+      <w:proofErr w:type="spellStart"/>
+      <w:proofErr w:type="gramEnd"/>
+      <w:r>
+        <w:rPr>
+          <w:rFonts w:ascii="Times New Roman" w:hAnsi="Times New Roman" w:cs="Times New Roman"/>
+          <w:sz w:val="24"/>
+          <w:szCs w:val="24"/>
+        </w:rPr>
+        <w:t>f"Found</w:t>
+      </w:r>
+      <w:proofErr w:type="spellEnd"/>
+      <w:r>
+        <w:rPr>
+          <w:rFonts w:ascii="Times New Roman" w:hAnsi="Times New Roman" w:cs="Times New Roman"/>
+          <w:sz w:val="24"/>
+          <w:szCs w:val="24"/>
+        </w:rPr>
+        <w:t xml:space="preserve"> {city}!")</w:t>
+      </w:r>
+    </w:p>
+    <w:p>
+      <w:pPr>
+        <w:spacing w:line="360" w:lineRule="auto"/>
+        <w:jc w:val="both"/>
+        <w:rPr>
+          <w:rFonts w:ascii="Times New Roman" w:hAnsi="Times New Roman" w:cs="Times New Roman"/>
+          <w:sz w:val="24"/>
+          <w:szCs w:val="24"/>
+        </w:rPr>
+      </w:pPr>
+      <w:r>
+        <w:rPr>
+          <w:rFonts w:ascii="Times New Roman" w:hAnsi="Times New Roman" w:cs="Times New Roman"/>
+          <w:sz w:val="24"/>
+          <w:szCs w:val="24"/>
+        </w:rPr>
+        <w:t xml:space="preserve">        break</w:t>
+      </w:r>
+    </w:p>
+    <w:p>
+      <w:pPr>
+        <w:spacing w:line="360" w:lineRule="auto"/>
+        <w:jc w:val="both"/>
+        <w:rPr>
+          <w:rFonts w:ascii="Times New Roman" w:hAnsi="Times New Roman" w:cs="Times New Roman"/>
+          <w:sz w:val="24"/>
+          <w:szCs w:val="24"/>
+        </w:rPr>
+      </w:pPr>
+      <w:r>
+        <w:rPr>
+          <w:rFonts w:ascii="Times New Roman" w:hAnsi="Times New Roman" w:cs="Times New Roman"/>
+          <w:sz w:val="24"/>
+          <w:szCs w:val="24"/>
+        </w:rPr>
+        <w:t xml:space="preserve">    print(city)</w:t>
+      </w:r>
+    </w:p>
+    <w:p>
+      <w:pPr>
+        <w:spacing w:line="360" w:lineRule="auto"/>
+        <w:jc w:val="both"/>
+        <w:rPr>
+          <w:rFonts w:ascii="Times New Roman" w:hAnsi="Times New Roman" w:cs="Times New Roman"/>
+          <w:sz w:val="24"/>
+          <w:szCs w:val="24"/>
+        </w:rPr>
+      </w:pPr>
+      <w:r>
+        <w:rPr>
+          <w:rFonts w:ascii="Times New Roman" w:hAnsi="Times New Roman" w:cs="Times New Roman"/>
+          <w:sz w:val="24"/>
+          <w:szCs w:val="24"/>
+        </w:rPr>
+        <w:t>In this case, the loop stops when it finds "Hubballi" and prints "Found Hubballi!".</w:t>
+      </w:r>
+    </w:p>
+    <w:p>
+      <w:pPr>
+        <w:spacing w:line="360" w:lineRule="auto"/>
+        <w:jc w:val="both"/>
+        <w:rPr>
+          <w:rFonts w:ascii="Times New Roman" w:hAnsi="Times New Roman" w:cs="Times New Roman"/>
+          <w:sz w:val="24"/>
+          <w:szCs w:val="24"/>
+        </w:rPr>
+      </w:pPr>
+      <w:r>
+        <w:rPr>
+          <w:rFonts w:ascii="Times New Roman" w:hAnsi="Times New Roman" w:cs="Times New Roman"/>
+          <w:sz w:val="24"/>
+          <w:szCs w:val="24"/>
+        </w:rPr>
+        <w:t>Output:</w:t>
+      </w:r>
+    </w:p>
+    <w:p>
+      <w:pPr>
+        <w:spacing w:line="360" w:lineRule="auto"/>
+        <w:jc w:val="both"/>
+        <w:rPr>
+          <w:rFonts w:ascii="Times New Roman" w:hAnsi="Times New Roman" w:cs="Times New Roman"/>
+          <w:sz w:val="24"/>
+          <w:szCs w:val="24"/>
+        </w:rPr>
+      </w:pPr>
+    </w:p>
+    <w:p>
+      <w:pPr>
+        <w:spacing w:line="360" w:lineRule="auto"/>
+        <w:jc w:val="both"/>
+        <w:rPr>
+          <w:rFonts w:ascii="Times New Roman" w:hAnsi="Times New Roman" w:cs="Times New Roman"/>
+          <w:sz w:val="24"/>
+          <w:szCs w:val="24"/>
+        </w:rPr>
+      </w:pPr>
+      <w:r>
+        <w:rPr>
+          <w:rFonts w:ascii="Times New Roman" w:hAnsi="Times New Roman" w:cs="Times New Roman"/>
+          <w:sz w:val="24"/>
+          <w:szCs w:val="24"/>
+        </w:rPr>
+        <w:lastRenderedPageBreak/>
+        <w:t>Bengaluru</w:t>
+      </w:r>
+    </w:p>
+    <w:p>
+      <w:pPr>
+        <w:spacing w:line="360" w:lineRule="auto"/>
+        <w:jc w:val="both"/>
+        <w:rPr>
+          <w:rFonts w:ascii="Times New Roman" w:hAnsi="Times New Roman" w:cs="Times New Roman"/>
+          <w:sz w:val="24"/>
+          <w:szCs w:val="24"/>
+        </w:rPr>
+      </w:pPr>
+      <w:r>
+        <w:rPr>
+          <w:rFonts w:ascii="Times New Roman" w:hAnsi="Times New Roman" w:cs="Times New Roman"/>
+          <w:sz w:val="24"/>
+          <w:szCs w:val="24"/>
+        </w:rPr>
+        <w:t>Mysuru</w:t>
+      </w:r>
+    </w:p>
+    <w:p>
+      <w:pPr>
+        <w:spacing w:line="360" w:lineRule="auto"/>
+        <w:jc w:val="both"/>
+        <w:rPr>
+          <w:rFonts w:ascii="Times New Roman" w:hAnsi="Times New Roman" w:cs="Times New Roman"/>
+          <w:sz w:val="24"/>
+          <w:szCs w:val="24"/>
+        </w:rPr>
+      </w:pPr>
+      <w:r>
+        <w:rPr>
+          <w:rFonts w:ascii="Times New Roman" w:hAnsi="Times New Roman" w:cs="Times New Roman"/>
+          <w:sz w:val="24"/>
+          <w:szCs w:val="24"/>
+        </w:rPr>
+        <w:t>Found Hubballi!</w:t>
+      </w:r>
+    </w:p>
+    <w:p>
+      <w:pPr>
+        <w:spacing w:line="360" w:lineRule="auto"/>
+        <w:jc w:val="both"/>
+        <w:rPr>
+          <w:rFonts w:ascii="Times New Roman" w:hAnsi="Times New Roman" w:cs="Times New Roman"/>
+          <w:b/>
+          <w:bCs/>
+          <w:sz w:val="24"/>
+          <w:szCs w:val="24"/>
+        </w:rPr>
+      </w:pPr>
+      <w:r>
+        <w:rPr>
+          <w:rFonts w:ascii="Times New Roman" w:hAnsi="Times New Roman" w:cs="Times New Roman"/>
+          <w:b/>
+          <w:bCs/>
+          <w:sz w:val="24"/>
+          <w:szCs w:val="24"/>
+        </w:rPr>
+        <w:t>6. Using continue in a for Loop</w:t>
+      </w:r>
+    </w:p>
+    <w:p>
+      <w:pPr>
+        <w:spacing w:line="360" w:lineRule="auto"/>
+        <w:jc w:val="both"/>
+        <w:rPr>
+          <w:rFonts w:ascii="Times New Roman" w:hAnsi="Times New Roman" w:cs="Times New Roman"/>
+          <w:sz w:val="24"/>
+          <w:szCs w:val="24"/>
+        </w:rPr>
+      </w:pPr>
+      <w:r>
+        <w:rPr>
+          <w:rFonts w:ascii="Times New Roman" w:hAnsi="Times New Roman" w:cs="Times New Roman"/>
+          <w:sz w:val="24"/>
+          <w:szCs w:val="24"/>
+        </w:rPr>
+        <w:t xml:space="preserve">The continue statement is used </w:t>
+      </w:r>
+      <w:r>
+        <w:rPr>
+          <w:rFonts w:ascii="Times New Roman" w:hAnsi="Times New Roman" w:cs="Times New Roman"/>
+          <w:b/>
+          <w:bCs/>
+          <w:sz w:val="24"/>
+          <w:szCs w:val="24"/>
+        </w:rPr>
+        <w:t>to skip the current iteration</w:t>
+      </w:r>
+      <w:r>
+        <w:rPr>
+          <w:rFonts w:ascii="Times New Roman" w:hAnsi="Times New Roman" w:cs="Times New Roman"/>
+          <w:sz w:val="24"/>
+          <w:szCs w:val="24"/>
+        </w:rPr>
+        <w:t xml:space="preserve"> of the loop and move on to the next one.</w:t>
+      </w:r>
+    </w:p>
+    <w:p>
+      <w:pPr>
+        <w:spacing w:line="360" w:lineRule="auto"/>
+        <w:jc w:val="both"/>
+        <w:rPr>
+          <w:rFonts w:ascii="Times New Roman" w:hAnsi="Times New Roman" w:cs="Times New Roman"/>
+          <w:sz w:val="24"/>
+          <w:szCs w:val="24"/>
+        </w:rPr>
+      </w:pPr>
+      <w:r>
+        <w:rPr>
+          <w:rFonts w:ascii="Times New Roman" w:hAnsi="Times New Roman" w:cs="Times New Roman"/>
+          <w:sz w:val="24"/>
+          <w:szCs w:val="24"/>
+        </w:rPr>
+        <w:t>Example: Skip a specific item in a list</w:t>
+      </w:r>
+    </w:p>
+    <w:p>
+      <w:pPr>
+        <w:spacing w:line="360" w:lineRule="auto"/>
+        <w:jc w:val="both"/>
+        <w:rPr>
+          <w:rFonts w:ascii="Times New Roman" w:hAnsi="Times New Roman" w:cs="Times New Roman"/>
+          <w:sz w:val="24"/>
+          <w:szCs w:val="24"/>
+        </w:rPr>
+      </w:pPr>
+      <w:r>
+        <w:rPr>
+          <w:rFonts w:ascii="Times New Roman" w:hAnsi="Times New Roman" w:cs="Times New Roman"/>
+          <w:sz w:val="24"/>
+          <w:szCs w:val="24"/>
+        </w:rPr>
+        <w:t>Let’s skip "Hubballi" while looping through the cities:</w:t>
+      </w:r>
+    </w:p>
+    <w:p>
+      <w:pPr>
+        <w:spacing w:line="360" w:lineRule="auto"/>
+        <w:jc w:val="both"/>
+        <w:rPr>
+          <w:rFonts w:ascii="Times New Roman" w:hAnsi="Times New Roman" w:cs="Times New Roman"/>
+          <w:sz w:val="24"/>
+          <w:szCs w:val="24"/>
+        </w:rPr>
+      </w:pPr>
+      <w:r>
+        <w:rPr>
+          <w:rFonts w:ascii="Times New Roman" w:hAnsi="Times New Roman" w:cs="Times New Roman"/>
+          <w:sz w:val="24"/>
+          <w:szCs w:val="24"/>
+        </w:rPr>
+        <w:t>cities = ["Bengaluru", "Mysuru", "Hubballi", "</w:t>
+      </w:r>
+      <w:proofErr w:type="spellStart"/>
+      <w:r>
+        <w:rPr>
+          <w:rFonts w:ascii="Times New Roman" w:hAnsi="Times New Roman" w:cs="Times New Roman"/>
+          <w:sz w:val="24"/>
+          <w:szCs w:val="24"/>
+        </w:rPr>
+        <w:t>Mangaluru</w:t>
+      </w:r>
+      <w:proofErr w:type="spellEnd"/>
+      <w:r>
+        <w:rPr>
+          <w:rFonts w:ascii="Times New Roman" w:hAnsi="Times New Roman" w:cs="Times New Roman"/>
+          <w:sz w:val="24"/>
+          <w:szCs w:val="24"/>
+        </w:rPr>
+        <w:t>"]</w:t>
+      </w:r>
+    </w:p>
+    <w:p>
+      <w:pPr>
+        <w:spacing w:line="360" w:lineRule="auto"/>
+        <w:jc w:val="both"/>
+        <w:rPr>
+          <w:rFonts w:ascii="Times New Roman" w:hAnsi="Times New Roman" w:cs="Times New Roman"/>
+          <w:sz w:val="24"/>
+          <w:szCs w:val="24"/>
+        </w:rPr>
+      </w:pPr>
+      <w:r>
+        <w:rPr>
+          <w:rFonts w:ascii="Times New Roman" w:hAnsi="Times New Roman" w:cs="Times New Roman"/>
+          <w:sz w:val="24"/>
+          <w:szCs w:val="24"/>
+        </w:rPr>
+        <w:t>for city in cities:</w:t>
+      </w:r>
+    </w:p>
+    <w:p>
+      <w:pPr>
+        <w:spacing w:line="360" w:lineRule="auto"/>
+        <w:jc w:val="both"/>
+        <w:rPr>
+          <w:rFonts w:ascii="Times New Roman" w:hAnsi="Times New Roman" w:cs="Times New Roman"/>
+          <w:sz w:val="24"/>
+          <w:szCs w:val="24"/>
+        </w:rPr>
+      </w:pPr>
+      <w:r>
+        <w:rPr>
+          <w:rFonts w:ascii="Times New Roman" w:hAnsi="Times New Roman" w:cs="Times New Roman"/>
+          <w:sz w:val="24"/>
+          <w:szCs w:val="24"/>
+        </w:rPr>
+        <w:t xml:space="preserve">    if city == "Hubballi":</w:t>
+      </w:r>
+    </w:p>
+    <w:p>
+      <w:pPr>
+        <w:spacing w:line="360" w:lineRule="auto"/>
+        <w:jc w:val="both"/>
+        <w:rPr>
+          <w:rFonts w:ascii="Times New Roman" w:hAnsi="Times New Roman" w:cs="Times New Roman"/>
+          <w:sz w:val="24"/>
+          <w:szCs w:val="24"/>
+        </w:rPr>
+      </w:pPr>
+      <w:r>
+        <w:rPr>
+          <w:rFonts w:ascii="Times New Roman" w:hAnsi="Times New Roman" w:cs="Times New Roman"/>
+          <w:sz w:val="24"/>
+          <w:szCs w:val="24"/>
+        </w:rPr>
+        <w:t xml:space="preserve">        continue</w:t>
+      </w:r>
+    </w:p>
+    <w:p>
+      <w:pPr>
+        <w:spacing w:line="360" w:lineRule="auto"/>
+        <w:jc w:val="both"/>
+        <w:rPr>
+          <w:rFonts w:ascii="Times New Roman" w:hAnsi="Times New Roman" w:cs="Times New Roman"/>
+          <w:sz w:val="24"/>
+          <w:szCs w:val="24"/>
+        </w:rPr>
+      </w:pPr>
+      <w:r>
+        <w:rPr>
+          <w:rFonts w:ascii="Times New Roman" w:hAnsi="Times New Roman" w:cs="Times New Roman"/>
+          <w:sz w:val="24"/>
+          <w:szCs w:val="24"/>
+        </w:rPr>
+        <w:t xml:space="preserve">    print(city)</w:t>
+      </w:r>
+    </w:p>
+    <w:p>
+      <w:pPr>
+        <w:spacing w:line="360" w:lineRule="auto"/>
+        <w:jc w:val="both"/>
+        <w:rPr>
+          <w:rFonts w:ascii="Times New Roman" w:hAnsi="Times New Roman" w:cs="Times New Roman"/>
+          <w:sz w:val="24"/>
+          <w:szCs w:val="24"/>
+        </w:rPr>
+      </w:pPr>
+      <w:r>
+        <w:rPr>
+          <w:rFonts w:ascii="Times New Roman" w:hAnsi="Times New Roman" w:cs="Times New Roman"/>
+          <w:sz w:val="24"/>
+          <w:szCs w:val="24"/>
+        </w:rPr>
+        <w:t>Output:</w:t>
+      </w:r>
+    </w:p>
+    <w:p>
+      <w:pPr>
+        <w:spacing w:line="360" w:lineRule="auto"/>
+        <w:jc w:val="both"/>
+        <w:rPr>
+          <w:rFonts w:ascii="Times New Roman" w:hAnsi="Times New Roman" w:cs="Times New Roman"/>
+          <w:sz w:val="24"/>
+          <w:szCs w:val="24"/>
+        </w:rPr>
+      </w:pPr>
+      <w:r>
+        <w:rPr>
+          <w:rFonts w:ascii="Times New Roman" w:hAnsi="Times New Roman" w:cs="Times New Roman"/>
+          <w:sz w:val="24"/>
+          <w:szCs w:val="24"/>
+        </w:rPr>
+        <w:t>Bengaluru</w:t>
+      </w:r>
+    </w:p>
+    <w:p>
+      <w:pPr>
+        <w:spacing w:line="360" w:lineRule="auto"/>
+        <w:jc w:val="both"/>
+        <w:rPr>
+          <w:rFonts w:ascii="Times New Roman" w:hAnsi="Times New Roman" w:cs="Times New Roman"/>
+          <w:sz w:val="24"/>
+          <w:szCs w:val="24"/>
+        </w:rPr>
+      </w:pPr>
+      <w:r>
+        <w:rPr>
+          <w:rFonts w:ascii="Times New Roman" w:hAnsi="Times New Roman" w:cs="Times New Roman"/>
+          <w:sz w:val="24"/>
+          <w:szCs w:val="24"/>
+        </w:rPr>
+        <w:t>Mysuru</w:t>
+      </w:r>
+    </w:p>
+    <w:p>
+      <w:pPr>
+        <w:spacing w:line="360" w:lineRule="auto"/>
+        <w:jc w:val="both"/>
+        <w:rPr>
+          <w:rFonts w:ascii="Times New Roman" w:hAnsi="Times New Roman" w:cs="Times New Roman"/>
+          <w:sz w:val="24"/>
+          <w:szCs w:val="24"/>
+        </w:rPr>
+      </w:pPr>
+      <w:proofErr w:type="spellStart"/>
+      <w:r>
+        <w:rPr>
+          <w:rFonts w:ascii="Times New Roman" w:hAnsi="Times New Roman" w:cs="Times New Roman"/>
+          <w:sz w:val="24"/>
+          <w:szCs w:val="24"/>
+        </w:rPr>
+        <w:t>Mangaluru</w:t>
+      </w:r>
+      <w:proofErr w:type="spellEnd"/>
+    </w:p>
+    <w:p>
+      <w:pPr>
+        <w:spacing w:line="360" w:lineRule="auto"/>
+        <w:jc w:val="both"/>
+        <w:rPr>
+          <w:rFonts w:ascii="Times New Roman" w:hAnsi="Times New Roman" w:cs="Times New Roman"/>
+          <w:sz w:val="24"/>
+          <w:szCs w:val="24"/>
+        </w:rPr>
+      </w:pPr>
+      <w:r>
+        <w:rPr>
+          <w:rFonts w:ascii="Times New Roman" w:hAnsi="Times New Roman" w:cs="Times New Roman"/>
+          <w:sz w:val="24"/>
+          <w:szCs w:val="24"/>
+        </w:rPr>
+        <w:t>Here, "Hubballi" is skipped, and the loop continues with the next city.</w:t>
+      </w:r>
+    </w:p>
+    <w:p>
+      <w:pPr>
+        <w:spacing w:line="360" w:lineRule="auto"/>
+        <w:jc w:val="both"/>
+        <w:rPr>
+          <w:rFonts w:ascii="Times New Roman" w:hAnsi="Times New Roman" w:cs="Times New Roman"/>
+          <w:b/>
+          <w:bCs/>
+          <w:sz w:val="24"/>
+          <w:szCs w:val="24"/>
+        </w:rPr>
+      </w:pPr>
+      <w:r>
+        <w:rPr>
+          <w:rFonts w:ascii="Times New Roman" w:hAnsi="Times New Roman" w:cs="Times New Roman"/>
+          <w:b/>
+          <w:bCs/>
+          <w:sz w:val="24"/>
+          <w:szCs w:val="24"/>
+        </w:rPr>
+        <w:t xml:space="preserve">7. Looping Through a List with </w:t>
+      </w:r>
+      <w:proofErr w:type="gramStart"/>
+      <w:r>
+        <w:rPr>
+          <w:rFonts w:ascii="Times New Roman" w:hAnsi="Times New Roman" w:cs="Times New Roman"/>
+          <w:b/>
+          <w:bCs/>
+          <w:sz w:val="24"/>
+          <w:szCs w:val="24"/>
+        </w:rPr>
+        <w:t>enumerate(</w:t>
+      </w:r>
+      <w:proofErr w:type="gramEnd"/>
+      <w:r>
+        <w:rPr>
+          <w:rFonts w:ascii="Times New Roman" w:hAnsi="Times New Roman" w:cs="Times New Roman"/>
+          <w:b/>
+          <w:bCs/>
+          <w:sz w:val="24"/>
+          <w:szCs w:val="24"/>
+        </w:rPr>
+        <w:t>)</w:t>
+      </w:r>
+    </w:p>
+    <w:p>
+      <w:pPr>
+        <w:spacing w:line="360" w:lineRule="auto"/>
+        <w:jc w:val="both"/>
+        <w:rPr>
+          <w:rFonts w:ascii="Times New Roman" w:hAnsi="Times New Roman" w:cs="Times New Roman"/>
+          <w:sz w:val="24"/>
+          <w:szCs w:val="24"/>
+        </w:rPr>
+      </w:pPr>
+      <w:r>
+        <w:rPr>
+          <w:rFonts w:ascii="Times New Roman" w:hAnsi="Times New Roman" w:cs="Times New Roman"/>
+          <w:sz w:val="24"/>
+          <w:szCs w:val="24"/>
+        </w:rPr>
+        <w:t xml:space="preserve">The </w:t>
+      </w:r>
+      <w:proofErr w:type="gramStart"/>
+      <w:r>
+        <w:rPr>
+          <w:rFonts w:ascii="Times New Roman" w:hAnsi="Times New Roman" w:cs="Times New Roman"/>
+          <w:sz w:val="24"/>
+          <w:szCs w:val="24"/>
+        </w:rPr>
+        <w:t>enumerate(</w:t>
+      </w:r>
+      <w:proofErr w:type="gramEnd"/>
+      <w:r>
+        <w:rPr>
+          <w:rFonts w:ascii="Times New Roman" w:hAnsi="Times New Roman" w:cs="Times New Roman"/>
+          <w:sz w:val="24"/>
+          <w:szCs w:val="24"/>
+        </w:rPr>
+        <w:t>) function allows you to loop over a sequence and get both the index and the value of each item.</w:t>
+      </w:r>
+    </w:p>
+    <w:p>
+      <w:pPr>
+        <w:spacing w:line="360" w:lineRule="auto"/>
+        <w:jc w:val="both"/>
+        <w:rPr>
+          <w:rFonts w:ascii="Times New Roman" w:hAnsi="Times New Roman" w:cs="Times New Roman"/>
+          <w:sz w:val="24"/>
+          <w:szCs w:val="24"/>
+        </w:rPr>
+      </w:pPr>
+      <w:r>
+        <w:rPr>
+          <w:rFonts w:ascii="Times New Roman" w:hAnsi="Times New Roman" w:cs="Times New Roman"/>
+          <w:sz w:val="24"/>
+          <w:szCs w:val="24"/>
+        </w:rPr>
+        <w:t>Example: Displaying the index and value of each city</w:t>
+      </w:r>
+    </w:p>
+    <w:p>
+      <w:pPr>
+        <w:spacing w:line="360" w:lineRule="auto"/>
+        <w:jc w:val="both"/>
+        <w:rPr>
+          <w:rFonts w:ascii="Times New Roman" w:hAnsi="Times New Roman" w:cs="Times New Roman"/>
+          <w:sz w:val="24"/>
+          <w:szCs w:val="24"/>
+        </w:rPr>
+      </w:pPr>
+      <w:r>
+        <w:rPr>
+          <w:rFonts w:ascii="Times New Roman" w:hAnsi="Times New Roman" w:cs="Times New Roman"/>
+          <w:sz w:val="24"/>
+          <w:szCs w:val="24"/>
+        </w:rPr>
+        <w:t>cities = ["Bengaluru", "Mysuru", "Hubballi", "</w:t>
+      </w:r>
+      <w:proofErr w:type="spellStart"/>
+      <w:r>
+        <w:rPr>
+          <w:rFonts w:ascii="Times New Roman" w:hAnsi="Times New Roman" w:cs="Times New Roman"/>
+          <w:sz w:val="24"/>
+          <w:szCs w:val="24"/>
+        </w:rPr>
+        <w:t>Mangaluru</w:t>
+      </w:r>
+      <w:proofErr w:type="spellEnd"/>
+      <w:r>
+        <w:rPr>
+          <w:rFonts w:ascii="Times New Roman" w:hAnsi="Times New Roman" w:cs="Times New Roman"/>
+          <w:sz w:val="24"/>
+          <w:szCs w:val="24"/>
+        </w:rPr>
+        <w:t>"]</w:t>
+      </w:r>
+    </w:p>
+    <w:p>
+      <w:pPr>
+        <w:spacing w:line="360" w:lineRule="auto"/>
+        <w:jc w:val="both"/>
+        <w:rPr>
+          <w:rFonts w:ascii="Times New Roman" w:hAnsi="Times New Roman" w:cs="Times New Roman"/>
+          <w:sz w:val="24"/>
+          <w:szCs w:val="24"/>
+        </w:rPr>
+      </w:pPr>
+      <w:r>
+        <w:rPr>
+          <w:rFonts w:ascii="Times New Roman" w:hAnsi="Times New Roman" w:cs="Times New Roman"/>
+          <w:sz w:val="24"/>
+          <w:szCs w:val="24"/>
+        </w:rPr>
+        <w:t>for index, city in enumerate(cities):</w:t>
+      </w:r>
+    </w:p>
+    <w:p>
+      <w:pPr>
+        <w:spacing w:line="360" w:lineRule="auto"/>
+        <w:jc w:val="both"/>
+        <w:rPr>
+          <w:rFonts w:ascii="Times New Roman" w:hAnsi="Times New Roman" w:cs="Times New Roman"/>
+          <w:sz w:val="24"/>
+          <w:szCs w:val="24"/>
+        </w:rPr>
+      </w:pPr>
+      <w:r>
+        <w:rPr>
+          <w:rFonts w:ascii="Times New Roman" w:hAnsi="Times New Roman" w:cs="Times New Roman"/>
+          <w:sz w:val="24"/>
+          <w:szCs w:val="24"/>
+        </w:rPr>
+        <w:t xml:space="preserve">    </w:t>
+      </w:r>
+      <w:proofErr w:type="gramStart"/>
+      <w:r>
+        <w:rPr>
+          <w:rFonts w:ascii="Times New Roman" w:hAnsi="Times New Roman" w:cs="Times New Roman"/>
+          <w:sz w:val="24"/>
+          <w:szCs w:val="24"/>
+        </w:rPr>
+        <w:t>print(</w:t>
+      </w:r>
+      <w:proofErr w:type="spellStart"/>
+      <w:proofErr w:type="gramEnd"/>
+      <w:r>
+        <w:rPr>
+          <w:rFonts w:ascii="Times New Roman" w:hAnsi="Times New Roman" w:cs="Times New Roman"/>
+          <w:sz w:val="24"/>
+          <w:szCs w:val="24"/>
+        </w:rPr>
+        <w:t>f"City</w:t>
+      </w:r>
+      <w:proofErr w:type="spellEnd"/>
+      <w:r>
+        <w:rPr>
+          <w:rFonts w:ascii="Times New Roman" w:hAnsi="Times New Roman" w:cs="Times New Roman"/>
+          <w:sz w:val="24"/>
+          <w:szCs w:val="24"/>
+        </w:rPr>
+        <w:t xml:space="preserve"> {index + 1}: {city}")</w:t>
+      </w:r>
+    </w:p>
+    <w:p>
+      <w:pPr>
+        <w:spacing w:line="360" w:lineRule="auto"/>
+        <w:jc w:val="both"/>
+        <w:rPr>
+          <w:rFonts w:ascii="Times New Roman" w:hAnsi="Times New Roman" w:cs="Times New Roman"/>
+          <w:sz w:val="24"/>
+          <w:szCs w:val="24"/>
+        </w:rPr>
+      </w:pPr>
+      <w:r>
+        <w:rPr>
+          <w:rFonts w:ascii="Times New Roman" w:hAnsi="Times New Roman" w:cs="Times New Roman"/>
+          <w:sz w:val="24"/>
+          <w:szCs w:val="24"/>
+        </w:rPr>
+        <w:t>Output:</w:t>
+      </w:r>
+    </w:p>
+    <w:p>
+      <w:pPr>
+        <w:spacing w:line="360" w:lineRule="auto"/>
+        <w:jc w:val="both"/>
+        <w:rPr>
+          <w:rFonts w:ascii="Times New Roman" w:hAnsi="Times New Roman" w:cs="Times New Roman"/>
+          <w:sz w:val="24"/>
+          <w:szCs w:val="24"/>
+        </w:rPr>
+      </w:pPr>
+    </w:p>
+    <w:p>
+      <w:pPr>
+        <w:spacing w:line="360" w:lineRule="auto"/>
+        <w:jc w:val="both"/>
+        <w:rPr>
+          <w:rFonts w:ascii="Times New Roman" w:hAnsi="Times New Roman" w:cs="Times New Roman"/>
+          <w:sz w:val="24"/>
+          <w:szCs w:val="24"/>
+        </w:rPr>
+      </w:pPr>
+      <w:r>
+        <w:rPr>
+          <w:rFonts w:ascii="Times New Roman" w:hAnsi="Times New Roman" w:cs="Times New Roman"/>
+          <w:sz w:val="24"/>
+          <w:szCs w:val="24"/>
+        </w:rPr>
+        <w:lastRenderedPageBreak/>
+        <w:t>City 1: Bengaluru</w:t>
+      </w:r>
+    </w:p>
+    <w:p>
+      <w:pPr>
+        <w:spacing w:line="360" w:lineRule="auto"/>
+        <w:jc w:val="both"/>
+        <w:rPr>
+          <w:rFonts w:ascii="Times New Roman" w:hAnsi="Times New Roman" w:cs="Times New Roman"/>
+          <w:sz w:val="24"/>
+          <w:szCs w:val="24"/>
+        </w:rPr>
+      </w:pPr>
+      <w:r>
+        <w:rPr>
+          <w:rFonts w:ascii="Times New Roman" w:hAnsi="Times New Roman" w:cs="Times New Roman"/>
+          <w:sz w:val="24"/>
+          <w:szCs w:val="24"/>
+        </w:rPr>
+        <w:t>City 2: Mysuru</w:t>
+      </w:r>
+    </w:p>
+    <w:p>
+      <w:pPr>
+        <w:spacing w:line="360" w:lineRule="auto"/>
+        <w:jc w:val="both"/>
+        <w:rPr>
+          <w:rFonts w:ascii="Times New Roman" w:hAnsi="Times New Roman" w:cs="Times New Roman"/>
+          <w:sz w:val="24"/>
+          <w:szCs w:val="24"/>
+        </w:rPr>
+      </w:pPr>
+      <w:r>
+        <w:rPr>
+          <w:rFonts w:ascii="Times New Roman" w:hAnsi="Times New Roman" w:cs="Times New Roman"/>
+          <w:sz w:val="24"/>
+          <w:szCs w:val="24"/>
+        </w:rPr>
+        <w:t>City 3: Hubballi</w:t>
+      </w:r>
+    </w:p>
+    <w:p>
+      <w:pPr>
+        <w:spacing w:line="360" w:lineRule="auto"/>
+        <w:jc w:val="both"/>
+        <w:rPr>
+          <w:rFonts w:ascii="Times New Roman" w:hAnsi="Times New Roman" w:cs="Times New Roman"/>
+          <w:sz w:val="24"/>
+          <w:szCs w:val="24"/>
+        </w:rPr>
+      </w:pPr>
+      <w:r>
+        <w:rPr>
+          <w:rFonts w:ascii="Times New Roman" w:hAnsi="Times New Roman" w:cs="Times New Roman"/>
+          <w:sz w:val="24"/>
+          <w:szCs w:val="24"/>
+        </w:rPr>
+        <w:t xml:space="preserve">City 4: </w:t>
+      </w:r>
+      <w:proofErr w:type="spellStart"/>
+      <w:r>
+        <w:rPr>
+          <w:rFonts w:ascii="Times New Roman" w:hAnsi="Times New Roman" w:cs="Times New Roman"/>
+          <w:sz w:val="24"/>
+          <w:szCs w:val="24"/>
+        </w:rPr>
+        <w:t>Mangaluru</w:t>
+      </w:r>
+      <w:proofErr w:type="spellEnd"/>
+    </w:p>
+    <w:p>
+      <w:pPr>
+        <w:spacing w:line="360" w:lineRule="auto"/>
+        <w:jc w:val="both"/>
+        <w:rPr>
+          <w:rFonts w:ascii="Times New Roman" w:hAnsi="Times New Roman" w:cs="Times New Roman"/>
+          <w:b/>
+          <w:bCs/>
+          <w:sz w:val="24"/>
+          <w:szCs w:val="24"/>
+        </w:rPr>
+      </w:pPr>
+      <w:r>
+        <w:rPr>
+          <w:rFonts w:ascii="Times New Roman" w:hAnsi="Times New Roman" w:cs="Times New Roman"/>
+          <w:b/>
+          <w:bCs/>
+          <w:sz w:val="24"/>
+          <w:szCs w:val="24"/>
+        </w:rPr>
+        <w:t>8. Using else with for Loops</w:t>
+      </w:r>
+    </w:p>
+    <w:p>
+      <w:pPr>
+        <w:spacing w:line="360" w:lineRule="auto"/>
+        <w:jc w:val="both"/>
+        <w:rPr>
+          <w:rFonts w:ascii="Times New Roman" w:hAnsi="Times New Roman" w:cs="Times New Roman"/>
+          <w:sz w:val="24"/>
+          <w:szCs w:val="24"/>
+        </w:rPr>
+      </w:pPr>
+      <w:r>
+        <w:rPr>
+          <w:rFonts w:ascii="Times New Roman" w:hAnsi="Times New Roman" w:cs="Times New Roman"/>
+          <w:sz w:val="24"/>
+          <w:szCs w:val="24"/>
+        </w:rPr>
+        <w:t>You can also use an else clause with a for loop. The code inside the else block will execute once the loop finishes, unless the loop is terminated by a break statement.</w:t>
+      </w:r>
+    </w:p>
+    <w:p>
+      <w:pPr>
+        <w:spacing w:line="360" w:lineRule="auto"/>
+        <w:jc w:val="both"/>
+        <w:rPr>
+          <w:rFonts w:ascii="Times New Roman" w:hAnsi="Times New Roman" w:cs="Times New Roman"/>
+          <w:sz w:val="24"/>
+          <w:szCs w:val="24"/>
+        </w:rPr>
+      </w:pPr>
+      <w:r>
+        <w:rPr>
+          <w:rFonts w:ascii="Times New Roman" w:hAnsi="Times New Roman" w:cs="Times New Roman"/>
+          <w:sz w:val="24"/>
+          <w:szCs w:val="24"/>
+        </w:rPr>
+        <w:t>Example:</w:t>
+      </w:r>
+    </w:p>
+    <w:p>
+      <w:pPr>
+        <w:spacing w:line="360" w:lineRule="auto"/>
+        <w:jc w:val="both"/>
+        <w:rPr>
+          <w:rFonts w:ascii="Times New Roman" w:hAnsi="Times New Roman" w:cs="Times New Roman"/>
+          <w:sz w:val="24"/>
+          <w:szCs w:val="24"/>
+        </w:rPr>
+      </w:pPr>
+      <w:r>
+        <w:rPr>
+          <w:rFonts w:ascii="Times New Roman" w:hAnsi="Times New Roman" w:cs="Times New Roman"/>
+          <w:sz w:val="24"/>
+          <w:szCs w:val="24"/>
+        </w:rPr>
+        <w:t>for city in cities:</w:t>
+      </w:r>
+    </w:p>
+    <w:p>
+      <w:pPr>
+        <w:spacing w:line="360" w:lineRule="auto"/>
+        <w:jc w:val="both"/>
+        <w:rPr>
+          <w:rFonts w:ascii="Times New Roman" w:hAnsi="Times New Roman" w:cs="Times New Roman"/>
+          <w:sz w:val="24"/>
+          <w:szCs w:val="24"/>
+        </w:rPr>
+      </w:pPr>
+      <w:r>
+        <w:rPr>
+          <w:rFonts w:ascii="Times New Roman" w:hAnsi="Times New Roman" w:cs="Times New Roman"/>
+          <w:sz w:val="24"/>
+          <w:szCs w:val="24"/>
+        </w:rPr>
+        <w:t xml:space="preserve">    print(city)</w:t>
+      </w:r>
+    </w:p>
+    <w:p>
+      <w:pPr>
+        <w:spacing w:line="360" w:lineRule="auto"/>
+        <w:jc w:val="both"/>
+        <w:rPr>
+          <w:rFonts w:ascii="Times New Roman" w:hAnsi="Times New Roman" w:cs="Times New Roman"/>
+          <w:sz w:val="24"/>
+          <w:szCs w:val="24"/>
+        </w:rPr>
+      </w:pPr>
+      <w:r>
+        <w:rPr>
+          <w:rFonts w:ascii="Times New Roman" w:hAnsi="Times New Roman" w:cs="Times New Roman"/>
+          <w:sz w:val="24"/>
+          <w:szCs w:val="24"/>
+        </w:rPr>
+        <w:t>else:</w:t>
+      </w:r>
+    </w:p>
+    <w:p>
+      <w:pPr>
+        <w:spacing w:line="360" w:lineRule="auto"/>
+        <w:jc w:val="both"/>
+        <w:rPr>
+          <w:rFonts w:ascii="Times New Roman" w:hAnsi="Times New Roman" w:cs="Times New Roman"/>
+          <w:sz w:val="24"/>
+          <w:szCs w:val="24"/>
+        </w:rPr>
+      </w:pPr>
+      <w:r>
+        <w:rPr>
+          <w:rFonts w:ascii="Times New Roman" w:hAnsi="Times New Roman" w:cs="Times New Roman"/>
+          <w:sz w:val="24"/>
+          <w:szCs w:val="24"/>
+        </w:rPr>
+        <w:t xml:space="preserve">    </w:t>
+      </w:r>
+      <w:proofErr w:type="gramStart"/>
+      <w:r>
+        <w:rPr>
+          <w:rFonts w:ascii="Times New Roman" w:hAnsi="Times New Roman" w:cs="Times New Roman"/>
+          <w:sz w:val="24"/>
+          <w:szCs w:val="24"/>
+        </w:rPr>
+        <w:t>print(</w:t>
+      </w:r>
+      <w:proofErr w:type="gramEnd"/>
+      <w:r>
+        <w:rPr>
+          <w:rFonts w:ascii="Times New Roman" w:hAnsi="Times New Roman" w:cs="Times New Roman"/>
+          <w:sz w:val="24"/>
+          <w:szCs w:val="24"/>
+        </w:rPr>
+        <w:t>"No more cities!")</w:t>
+      </w:r>
+    </w:p>
+    <w:p>
+      <w:pPr>
+        <w:spacing w:line="360" w:lineRule="auto"/>
+        <w:jc w:val="both"/>
+        <w:rPr>
+          <w:rFonts w:ascii="Times New Roman" w:hAnsi="Times New Roman" w:cs="Times New Roman"/>
+          <w:sz w:val="24"/>
+          <w:szCs w:val="24"/>
+        </w:rPr>
+      </w:pPr>
+      <w:r>
+        <w:rPr>
+          <w:rFonts w:ascii="Times New Roman" w:hAnsi="Times New Roman" w:cs="Times New Roman"/>
+          <w:sz w:val="24"/>
+          <w:szCs w:val="24"/>
+        </w:rPr>
+        <w:t>Output:</w:t>
+      </w:r>
+    </w:p>
+    <w:p>
+      <w:pPr>
+        <w:spacing w:line="360" w:lineRule="auto"/>
+        <w:jc w:val="both"/>
+        <w:rPr>
+          <w:rFonts w:ascii="Times New Roman" w:hAnsi="Times New Roman" w:cs="Times New Roman"/>
+          <w:sz w:val="24"/>
+          <w:szCs w:val="24"/>
+        </w:rPr>
+      </w:pPr>
+      <w:r>
+        <w:rPr>
+          <w:rFonts w:ascii="Times New Roman" w:hAnsi="Times New Roman" w:cs="Times New Roman"/>
+          <w:sz w:val="24"/>
+          <w:szCs w:val="24"/>
+        </w:rPr>
+        <w:t>Bengaluru</w:t>
+      </w:r>
+    </w:p>
+    <w:p>
+      <w:pPr>
+        <w:spacing w:line="360" w:lineRule="auto"/>
+        <w:jc w:val="both"/>
+        <w:rPr>
+          <w:rFonts w:ascii="Times New Roman" w:hAnsi="Times New Roman" w:cs="Times New Roman"/>
+          <w:sz w:val="24"/>
+          <w:szCs w:val="24"/>
+        </w:rPr>
+      </w:pPr>
+      <w:r>
+        <w:rPr>
+          <w:rFonts w:ascii="Times New Roman" w:hAnsi="Times New Roman" w:cs="Times New Roman"/>
+          <w:sz w:val="24"/>
+          <w:szCs w:val="24"/>
+        </w:rPr>
+        <w:t>Mysuru</w:t>
+      </w:r>
+    </w:p>
+    <w:p>
+      <w:pPr>
+        <w:spacing w:line="360" w:lineRule="auto"/>
+        <w:jc w:val="both"/>
+        <w:rPr>
+          <w:rFonts w:ascii="Times New Roman" w:hAnsi="Times New Roman" w:cs="Times New Roman"/>
+          <w:sz w:val="24"/>
+          <w:szCs w:val="24"/>
+        </w:rPr>
+      </w:pPr>
+      <w:r>
+        <w:rPr>
+          <w:rFonts w:ascii="Times New Roman" w:hAnsi="Times New Roman" w:cs="Times New Roman"/>
+          <w:sz w:val="24"/>
+          <w:szCs w:val="24"/>
+        </w:rPr>
+        <w:t>Hubballi</w:t>
+      </w:r>
+    </w:p>
+    <w:p>
+      <w:pPr>
+        <w:spacing w:line="360" w:lineRule="auto"/>
+        <w:jc w:val="both"/>
+        <w:rPr>
+          <w:rFonts w:ascii="Times New Roman" w:hAnsi="Times New Roman" w:cs="Times New Roman"/>
+          <w:sz w:val="24"/>
+          <w:szCs w:val="24"/>
+        </w:rPr>
+      </w:pPr>
+      <w:proofErr w:type="spellStart"/>
+      <w:r>
+        <w:rPr>
+          <w:rFonts w:ascii="Times New Roman" w:hAnsi="Times New Roman" w:cs="Times New Roman"/>
+          <w:sz w:val="24"/>
+          <w:szCs w:val="24"/>
+        </w:rPr>
+        <w:t>Mangaluru</w:t>
+      </w:r>
+      <w:proofErr w:type="spellEnd"/>
+    </w:p>
+    <w:p>
+      <w:pPr>
+        <w:spacing w:line="360" w:lineRule="auto"/>
+        <w:jc w:val="both"/>
+        <w:rPr>
+          <w:rFonts w:ascii="Times New Roman" w:hAnsi="Times New Roman" w:cs="Times New Roman"/>
+          <w:sz w:val="24"/>
+          <w:szCs w:val="24"/>
+        </w:rPr>
+      </w:pPr>
+      <w:r>
+        <w:rPr>
+          <w:rFonts w:ascii="Times New Roman" w:hAnsi="Times New Roman" w:cs="Times New Roman"/>
+          <w:sz w:val="24"/>
+          <w:szCs w:val="24"/>
+        </w:rPr>
+        <w:t>No more cities!</w:t>
+      </w:r>
+    </w:p>
+    <w:p>
+      <w:pPr>
+        <w:spacing w:line="360" w:lineRule="auto"/>
+        <w:jc w:val="both"/>
+        <w:rPr>
+          <w:rFonts w:ascii="Times New Roman" w:hAnsi="Times New Roman" w:cs="Times New Roman"/>
+          <w:sz w:val="24"/>
+          <w:szCs w:val="24"/>
+        </w:rPr>
+      </w:pPr>
+      <w:r>
+        <w:rPr>
+          <w:rFonts w:ascii="Times New Roman" w:hAnsi="Times New Roman" w:cs="Times New Roman"/>
+          <w:sz w:val="24"/>
+          <w:szCs w:val="24"/>
+        </w:rPr>
+        <w:t>In this case, after the loop has finished going through all the cities, it prints "No more cities!".</w:t>
+      </w:r>
+    </w:p>
+    <w:p>
+      <w:pPr>
+        <w:spacing w:line="360" w:lineRule="auto"/>
+        <w:jc w:val="both"/>
+        <w:rPr>
+          <w:rFonts w:ascii="Times New Roman" w:hAnsi="Times New Roman" w:cs="Times New Roman"/>
+          <w:b/>
+          <w:bCs/>
+          <w:sz w:val="24"/>
+          <w:szCs w:val="24"/>
+        </w:rPr>
+      </w:pPr>
+      <w:r>
+        <w:rPr>
+          <w:rFonts w:ascii="Times New Roman" w:hAnsi="Times New Roman" w:cs="Times New Roman"/>
+          <w:b/>
+          <w:bCs/>
+          <w:sz w:val="24"/>
+          <w:szCs w:val="24"/>
+        </w:rPr>
+        <w:t>9. Real-Life Example: Distributing Laddus</w:t>
+      </w:r>
+    </w:p>
+    <w:p>
+      <w:pPr>
+        <w:spacing w:line="360" w:lineRule="auto"/>
+        <w:jc w:val="both"/>
+        <w:rPr>
+          <w:rFonts w:ascii="Times New Roman" w:hAnsi="Times New Roman" w:cs="Times New Roman"/>
+          <w:sz w:val="24"/>
+          <w:szCs w:val="24"/>
+        </w:rPr>
+      </w:pPr>
+      <w:r>
+        <w:rPr>
+          <w:rFonts w:ascii="Times New Roman" w:hAnsi="Times New Roman" w:cs="Times New Roman"/>
+          <w:sz w:val="24"/>
+          <w:szCs w:val="24"/>
+        </w:rPr>
+        <w:t>Imagine you have 5 laddus to distribute among friends. You can use a for loop to give each friend one laddu.</w:t>
+      </w:r>
+    </w:p>
+    <w:p>
+      <w:pPr>
+        <w:spacing w:line="360" w:lineRule="auto"/>
+        <w:jc w:val="both"/>
+        <w:rPr>
+          <w:rFonts w:ascii="Times New Roman" w:hAnsi="Times New Roman" w:cs="Times New Roman"/>
+          <w:sz w:val="24"/>
+          <w:szCs w:val="24"/>
+        </w:rPr>
+      </w:pPr>
+      <w:r>
+        <w:rPr>
+          <w:rFonts w:ascii="Times New Roman" w:hAnsi="Times New Roman" w:cs="Times New Roman"/>
+          <w:sz w:val="24"/>
+          <w:szCs w:val="24"/>
+        </w:rPr>
+        <w:t>laddus = 5</w:t>
+      </w:r>
+    </w:p>
+    <w:p>
+      <w:pPr>
+        <w:spacing w:line="360" w:lineRule="auto"/>
+        <w:jc w:val="both"/>
+        <w:rPr>
+          <w:rFonts w:ascii="Times New Roman" w:hAnsi="Times New Roman" w:cs="Times New Roman"/>
+          <w:sz w:val="24"/>
+          <w:szCs w:val="24"/>
+        </w:rPr>
+      </w:pPr>
+      <w:r>
+        <w:rPr>
+          <w:rFonts w:ascii="Times New Roman" w:hAnsi="Times New Roman" w:cs="Times New Roman"/>
+          <w:sz w:val="24"/>
+          <w:szCs w:val="24"/>
+        </w:rPr>
+        <w:t>friends = ["Rahul", "Sneha", "Aman", "Priya"]</w:t>
+      </w:r>
+    </w:p>
+    <w:p>
+      <w:pPr>
+        <w:spacing w:line="360" w:lineRule="auto"/>
+        <w:jc w:val="both"/>
+        <w:rPr>
+          <w:rFonts w:ascii="Times New Roman" w:hAnsi="Times New Roman" w:cs="Times New Roman"/>
+          <w:sz w:val="24"/>
+          <w:szCs w:val="24"/>
+        </w:rPr>
+      </w:pPr>
+      <w:r>
+        <w:rPr>
+          <w:rFonts w:ascii="Times New Roman" w:hAnsi="Times New Roman" w:cs="Times New Roman"/>
+          <w:sz w:val="24"/>
+          <w:szCs w:val="24"/>
+        </w:rPr>
+        <w:t>for friend in friends:</w:t>
+      </w:r>
+    </w:p>
+    <w:p>
+      <w:pPr>
+        <w:spacing w:line="360" w:lineRule="auto"/>
+        <w:jc w:val="both"/>
+        <w:rPr>
+          <w:rFonts w:ascii="Times New Roman" w:hAnsi="Times New Roman" w:cs="Times New Roman"/>
+          <w:sz w:val="24"/>
+          <w:szCs w:val="24"/>
+        </w:rPr>
+      </w:pPr>
+      <w:r>
+        <w:rPr>
+          <w:rFonts w:ascii="Times New Roman" w:hAnsi="Times New Roman" w:cs="Times New Roman"/>
+          <w:sz w:val="24"/>
+          <w:szCs w:val="24"/>
+        </w:rPr>
+        <w:t xml:space="preserve">    if laddus &gt; 0:</w:t>
+      </w:r>
+    </w:p>
+    <w:p>
+      <w:pPr>
+        <w:spacing w:line="360" w:lineRule="auto"/>
+        <w:jc w:val="both"/>
+        <w:rPr>
+          <w:rFonts w:ascii="Times New Roman" w:hAnsi="Times New Roman" w:cs="Times New Roman"/>
+          <w:sz w:val="24"/>
+          <w:szCs w:val="24"/>
+        </w:rPr>
+      </w:pPr>
+      <w:r>
+        <w:rPr>
+          <w:rFonts w:ascii="Times New Roman" w:hAnsi="Times New Roman" w:cs="Times New Roman"/>
+          <w:sz w:val="24"/>
+          <w:szCs w:val="24"/>
+        </w:rPr>
+        <w:t xml:space="preserve">        print(f"{friend} gets a laddu!")</w:t>
+      </w:r>
+    </w:p>
+    <w:p>
+      <w:pPr>
+        <w:spacing w:line="360" w:lineRule="auto"/>
+        <w:jc w:val="both"/>
+        <w:rPr>
+          <w:rFonts w:ascii="Times New Roman" w:hAnsi="Times New Roman" w:cs="Times New Roman"/>
+          <w:sz w:val="24"/>
+          <w:szCs w:val="24"/>
+        </w:rPr>
+      </w:pPr>
+      <w:r>
+        <w:rPr>
+          <w:rFonts w:ascii="Times New Roman" w:hAnsi="Times New Roman" w:cs="Times New Roman"/>
+          <w:sz w:val="24"/>
+          <w:szCs w:val="24"/>
+        </w:rPr>
+        <w:lastRenderedPageBreak/>
+        <w:t xml:space="preserve">        laddus -= 1</w:t>
+      </w:r>
+    </w:p>
+    <w:p>
+      <w:pPr>
+        <w:spacing w:line="360" w:lineRule="auto"/>
+        <w:jc w:val="both"/>
+        <w:rPr>
+          <w:rFonts w:ascii="Times New Roman" w:hAnsi="Times New Roman" w:cs="Times New Roman"/>
+          <w:sz w:val="24"/>
+          <w:szCs w:val="24"/>
+        </w:rPr>
+      </w:pPr>
+      <w:r>
+        <w:rPr>
+          <w:rFonts w:ascii="Times New Roman" w:hAnsi="Times New Roman" w:cs="Times New Roman"/>
+          <w:sz w:val="24"/>
+          <w:szCs w:val="24"/>
+        </w:rPr>
+        <w:t xml:space="preserve">    else:</w:t>
+      </w:r>
+    </w:p>
+    <w:p>
+      <w:pPr>
+        <w:spacing w:line="360" w:lineRule="auto"/>
+        <w:jc w:val="both"/>
+        <w:rPr>
+          <w:rFonts w:ascii="Times New Roman" w:hAnsi="Times New Roman" w:cs="Times New Roman"/>
+          <w:sz w:val="24"/>
+          <w:szCs w:val="24"/>
+        </w:rPr>
+      </w:pPr>
+      <w:r>
+        <w:rPr>
+          <w:rFonts w:ascii="Times New Roman" w:hAnsi="Times New Roman" w:cs="Times New Roman"/>
+          <w:sz w:val="24"/>
+          <w:szCs w:val="24"/>
+        </w:rPr>
+        <w:t xml:space="preserve">        </w:t>
+      </w:r>
+      <w:proofErr w:type="gramStart"/>
+      <w:r>
+        <w:rPr>
+          <w:rFonts w:ascii="Times New Roman" w:hAnsi="Times New Roman" w:cs="Times New Roman"/>
+          <w:sz w:val="24"/>
+          <w:szCs w:val="24"/>
+        </w:rPr>
+        <w:t>print(</w:t>
+      </w:r>
+      <w:proofErr w:type="gramEnd"/>
+      <w:r>
+        <w:rPr>
+          <w:rFonts w:ascii="Times New Roman" w:hAnsi="Times New Roman" w:cs="Times New Roman"/>
+          <w:sz w:val="24"/>
+          <w:szCs w:val="24"/>
+        </w:rPr>
+        <w:t>"No laddus left!")</w:t>
+      </w:r>
+    </w:p>
+    <w:p>
+      <w:pPr>
+        <w:spacing w:line="360" w:lineRule="auto"/>
+        <w:jc w:val="both"/>
+        <w:rPr>
+          <w:rFonts w:ascii="Times New Roman" w:hAnsi="Times New Roman" w:cs="Times New Roman"/>
+          <w:sz w:val="24"/>
+          <w:szCs w:val="24"/>
+        </w:rPr>
+      </w:pPr>
+      <w:r>
+        <w:rPr>
+          <w:rFonts w:ascii="Times New Roman" w:hAnsi="Times New Roman" w:cs="Times New Roman"/>
+          <w:sz w:val="24"/>
+          <w:szCs w:val="24"/>
+        </w:rPr>
+        <w:t>Output:</w:t>
+      </w:r>
+    </w:p>
+    <w:p>
+      <w:pPr>
+        <w:spacing w:line="360" w:lineRule="auto"/>
+        <w:jc w:val="both"/>
+        <w:rPr>
+          <w:rFonts w:ascii="Times New Roman" w:hAnsi="Times New Roman" w:cs="Times New Roman"/>
+          <w:sz w:val="24"/>
+          <w:szCs w:val="24"/>
+        </w:rPr>
+      </w:pPr>
+      <w:r>
+        <w:rPr>
+          <w:rFonts w:ascii="Times New Roman" w:hAnsi="Times New Roman" w:cs="Times New Roman"/>
+          <w:sz w:val="24"/>
+          <w:szCs w:val="24"/>
+        </w:rPr>
+        <w:t>Rahul gets a laddu!</w:t>
+      </w:r>
+    </w:p>
+    <w:p>
+      <w:pPr>
+        <w:spacing w:line="360" w:lineRule="auto"/>
+        <w:jc w:val="both"/>
+        <w:rPr>
+          <w:rFonts w:ascii="Times New Roman" w:hAnsi="Times New Roman" w:cs="Times New Roman"/>
+          <w:sz w:val="24"/>
+          <w:szCs w:val="24"/>
+        </w:rPr>
+      </w:pPr>
+      <w:r>
+        <w:rPr>
+          <w:rFonts w:ascii="Times New Roman" w:hAnsi="Times New Roman" w:cs="Times New Roman"/>
+          <w:sz w:val="24"/>
+          <w:szCs w:val="24"/>
+        </w:rPr>
+        <w:t>Sneha gets a laddu!</w:t>
+      </w:r>
+    </w:p>
+    <w:p>
+      <w:pPr>
+        <w:spacing w:line="360" w:lineRule="auto"/>
+        <w:jc w:val="both"/>
+        <w:rPr>
+          <w:rFonts w:ascii="Times New Roman" w:hAnsi="Times New Roman" w:cs="Times New Roman"/>
+          <w:sz w:val="24"/>
+          <w:szCs w:val="24"/>
+        </w:rPr>
+      </w:pPr>
+      <w:r>
+        <w:rPr>
+          <w:rFonts w:ascii="Times New Roman" w:hAnsi="Times New Roman" w:cs="Times New Roman"/>
+          <w:sz w:val="24"/>
+          <w:szCs w:val="24"/>
+        </w:rPr>
+        <w:t>Aman gets a laddu!</w:t>
+      </w:r>
+    </w:p>
+    <w:p>
+      <w:pPr>
+        <w:spacing w:line="360" w:lineRule="auto"/>
+        <w:jc w:val="both"/>
+        <w:rPr>
+          <w:rFonts w:ascii="Times New Roman" w:hAnsi="Times New Roman" w:cs="Times New Roman"/>
+          <w:sz w:val="24"/>
+          <w:szCs w:val="24"/>
+        </w:rPr>
+      </w:pPr>
+      <w:r>
+        <w:rPr>
+          <w:rFonts w:ascii="Times New Roman" w:hAnsi="Times New Roman" w:cs="Times New Roman"/>
+          <w:sz w:val="24"/>
+          <w:szCs w:val="24"/>
+        </w:rPr>
+        <w:t>Priya gets a laddu!</w:t>
+      </w:r>
+    </w:p>
+    <w:p>
+      <w:pPr>
+        <w:spacing w:line="360" w:lineRule="auto"/>
+        <w:jc w:val="both"/>
+        <w:rPr>
+          <w:rFonts w:ascii="Times New Roman" w:hAnsi="Times New Roman" w:cs="Times New Roman"/>
+          <w:sz w:val="24"/>
+          <w:szCs w:val="24"/>
+        </w:rPr>
+      </w:pPr>
+      <w:r>
+        <w:rPr>
+          <w:rFonts w:ascii="Times New Roman" w:hAnsi="Times New Roman" w:cs="Times New Roman"/>
+          <w:sz w:val="24"/>
+          <w:szCs w:val="24"/>
+        </w:rPr>
+        <w:t>No laddus left!</w:t>
+      </w:r>
+    </w:p>
+    <w:p>
+      <w:pPr>
+        <w:spacing w:line="360" w:lineRule="auto"/>
+        <w:jc w:val="both"/>
+        <w:rPr>
+          <w:rFonts w:ascii="Times New Roman" w:hAnsi="Times New Roman" w:cs="Times New Roman"/>
+          <w:sz w:val="24"/>
+          <w:szCs w:val="24"/>
+        </w:rPr>
+      </w:pPr>
+      <w:r>
+        <w:rPr>
+          <w:rFonts w:ascii="Times New Roman" w:hAnsi="Times New Roman" w:cs="Times New Roman"/>
+          <w:sz w:val="24"/>
+          <w:szCs w:val="24"/>
+        </w:rPr>
+        <w:t>Here, the loop goes through the list of friends and distributes the laddus one by one.</w:t>
+      </w:r>
+    </w:p>
+    <w:p>
+      <w:pPr>
+        <w:spacing w:line="360" w:lineRule="auto"/>
+        <w:jc w:val="both"/>
+        <w:rPr>
+          <w:rFonts w:ascii="Times New Roman" w:hAnsi="Times New Roman" w:cs="Times New Roman"/>
+          <w:sz w:val="24"/>
+          <w:szCs w:val="24"/>
+        </w:rPr>
+      </w:pPr>
+    </w:p>
+    <w:p>
+      <w:pPr>
+        <w:spacing w:line="360" w:lineRule="auto"/>
+        <w:jc w:val="both"/>
+        <w:rPr>
+          <w:rFonts w:ascii="Times New Roman" w:hAnsi="Times New Roman" w:cs="Times New Roman"/>
+          <w:sz w:val="24"/>
+          <w:szCs w:val="24"/>
+        </w:rPr>
+      </w:pPr>
+    </w:p>
+    <w:p>
+      <w:pPr>
+        <w:spacing w:line="360" w:lineRule="auto"/>
+        <w:jc w:val="both"/>
+        <w:rPr>
+          <w:rFonts w:ascii="Times New Roman" w:hAnsi="Times New Roman" w:cs="Times New Roman"/>
+          <w:sz w:val="24"/>
+          <w:szCs w:val="24"/>
+        </w:rPr>
+      </w:pPr>
+    </w:p>
+    <w:p>
+      <w:pPr>
+        <w:spacing w:line="360" w:lineRule="auto"/>
+        <w:jc w:val="both"/>
+        <w:rPr>
+          <w:rFonts w:ascii="Times New Roman" w:hAnsi="Times New Roman" w:cs="Times New Roman"/>
+          <w:sz w:val="24"/>
+          <w:szCs w:val="24"/>
+        </w:rPr>
+      </w:pPr>
+    </w:p>
+    <w:p>
+      <w:pPr>
+        <w:spacing w:line="360" w:lineRule="auto"/>
+        <w:jc w:val="both"/>
+        <w:rPr>
+          <w:rFonts w:ascii="Times New Roman" w:hAnsi="Times New Roman" w:cs="Times New Roman"/>
+          <w:sz w:val="24"/>
+          <w:szCs w:val="24"/>
+        </w:rPr>
+      </w:pPr>
+    </w:p>
     <w:sectPr>
       <w:pgSz w:w="11906" w:h="16838"/>
       <w:pgMar w:top="567" w:right="1440" w:bottom="1135" w:left="1440" w:header="708" w:footer="708" w:gutter="0"/>

</xml_diff>